<commit_message>
fix(rapport de patrouille): fix encoding
</commit_message>
<xml_diff>
--- a/backend/src/main/resources/template_export_rapport_patrouille_PAM.docx
+++ b/backend/src/main/resources/template_export_rapport_patrouille_PAM.docx
@@ -8193,7 +8193,6 @@
               <w:shd w:fill="auto" w:val="clear"/>
               <w:spacing w:after="0" w:before="0" w:line="240" w:lineRule="auto"/>
               <w:ind w:left="0" w:right="0" w:firstLine="0"/>
-              <w:jc w:val="both"/>
               <w:rPr>
                 <w:rFonts w:ascii="Arial" w:cs="Arial" w:eastAsia="Arial" w:hAnsi="Arial"/>
                 <w:b w:val="0"/>
@@ -8245,7 +8244,6 @@
               <w:shd w:fill="auto" w:val="clear"/>
               <w:spacing w:after="0" w:before="0" w:line="240" w:lineRule="auto"/>
               <w:ind w:left="720" w:right="0" w:hanging="360"/>
-              <w:jc w:val="both"/>
               <w:rPr>
                 <w:rFonts w:ascii="Arial" w:cs="Arial" w:eastAsia="Arial" w:hAnsi="Arial"/>
                 <w:b w:val="0"/>
@@ -8297,7 +8295,6 @@
               <w:shd w:fill="auto" w:val="clear"/>
               <w:spacing w:after="0" w:before="0" w:line="240" w:lineRule="auto"/>
               <w:ind w:left="720" w:right="0" w:hanging="360"/>
-              <w:jc w:val="both"/>
               <w:rPr>
                 <w:rFonts w:ascii="Arial" w:cs="Arial" w:eastAsia="Arial" w:hAnsi="Arial"/>
                 <w:b w:val="0"/>
@@ -8349,7 +8346,6 @@
               <w:shd w:fill="auto" w:val="clear"/>
               <w:spacing w:after="0" w:before="0" w:line="240" w:lineRule="auto"/>
               <w:ind w:left="720" w:right="0" w:hanging="360"/>
-              <w:jc w:val="both"/>
               <w:rPr>
                 <w:rFonts w:ascii="Arial" w:cs="Arial" w:eastAsia="Arial" w:hAnsi="Arial"/>
                 <w:b w:val="0"/>
@@ -8409,7 +8405,6 @@
               <w:shd w:fill="auto" w:val="clear"/>
               <w:spacing w:after="0" w:before="0" w:line="240" w:lineRule="auto"/>
               <w:ind w:left="0" w:right="0" w:firstLine="0"/>
-              <w:jc w:val="both"/>
               <w:rPr>
                 <w:rFonts w:ascii="Arial" w:cs="Arial" w:eastAsia="Arial" w:hAnsi="Arial"/>
                 <w:b w:val="0"/>
@@ -8440,44 +8435,6 @@
                 <w:rtl w:val="0"/>
               </w:rPr>
               <w:t xml:space="preserve">Total de jours/stagiaires : /</w:t>
-              <w:br w:type="textWrapping"/>
-              <w:br w:type="textWrapping"/>
-            </w:r>
-          </w:p>
-          <w:p>
-            <w:pPr>
-              <w:keepNext w:val="0"/>
-              <w:keepLines w:val="0"/>
-              <w:widowControl w:val="0"/>
-              <w:pBdr>
-                <w:top w:space="0" w:sz="0" w:val="nil"/>
-                <w:left w:space="0" w:sz="0" w:val="nil"/>
-                <w:bottom w:space="0" w:sz="0" w:val="nil"/>
-                <w:right w:space="0" w:sz="0" w:val="nil"/>
-                <w:between w:space="0" w:sz="0" w:val="nil"/>
-              </w:pBdr>
-              <w:shd w:fill="auto" w:val="clear"/>
-              <w:spacing w:after="0" w:before="0" w:line="240" w:lineRule="auto"/>
-              <w:ind w:left="0" w:right="0" w:firstLine="0"/>
-              <w:jc w:val="both"/>
-              <w:rPr>
-                <w:rFonts w:ascii="Arial" w:cs="Arial" w:eastAsia="Arial" w:hAnsi="Arial"/>
-                <w:b w:val="0"/>
-                <w:i w:val="0"/>
-                <w:smallCaps w:val="0"/>
-                <w:strike w:val="0"/>
-                <w:color w:val="000000"/>
-                <w:sz w:val="20"/>
-                <w:szCs w:val="20"/>
-                <w:u w:val="none"/>
-                <w:shd w:fill="auto" w:val="clear"/>
-                <w:vertAlign w:val="baseline"/>
-              </w:rPr>
-            </w:pPr>
-            <w:r>
-              <w:rPr>
-                <w:rtl w:val="0"/>
-              </w:rPr>
             </w:r>
           </w:p>
         </w:tc>

</xml_diff>

<commit_message>
feat(rapport de patrouille): add bilan opérationnel
</commit_message>
<xml_diff>
--- a/backend/src/main/resources/template_export_rapport_patrouille_PAM.docx
+++ b/backend/src/main/resources/template_export_rapport_patrouille_PAM.docx
@@ -978,18 +978,21 @@
     <w:p>
       <w:pPr>
         <w:pStyle w:val="Heading2"/>
-        <w:numPr>
-          <w:ilvl w:val="0"/>
-          <w:numId w:val="2"/>
-        </w:numPr>
+        <w:ind w:left="0"/>
         <w:jc w:val="left"/>
         <w:rPr>
           <w:rFonts w:ascii="Roboto" w:cs="Roboto" w:eastAsia="Roboto" w:hAnsi="Roboto"/>
-          <w:u w:val="none"/>
+          <w:vertAlign w:val="baseline"/>
         </w:rPr>
       </w:pPr>
       <w:bookmarkStart w:colFirst="0" w:colLast="0" w:name="_heading=h.392r3sgtena8" w:id="1"/>
       <w:bookmarkEnd w:id="1"/>
+      <w:r>
+        <w:rPr>
+          <w:rtl w:val="0"/>
+        </w:rPr>
+        <w:t xml:space="preserve">1. </w:t>
+      </w:r>
       <w:r>
         <w:rPr>
           <w:rtl w:val="0"/>
@@ -4903,7 +4906,7 @@
         <w:widowControl w:val="1"/>
         <w:numPr>
           <w:ilvl w:val="0"/>
-          <w:numId w:val="3"/>
+          <w:numId w:val="2"/>
         </w:numPr>
         <w:pBdr>
           <w:top w:space="0" w:sz="0" w:val="nil"/>
@@ -4949,7 +4952,7 @@
         <w:widowControl w:val="1"/>
         <w:numPr>
           <w:ilvl w:val="0"/>
-          <w:numId w:val="3"/>
+          <w:numId w:val="2"/>
         </w:numPr>
         <w:pBdr>
           <w:top w:space="0" w:sz="0" w:val="nil"/>
@@ -4995,7 +4998,7 @@
         <w:widowControl w:val="1"/>
         <w:numPr>
           <w:ilvl w:val="0"/>
-          <w:numId w:val="3"/>
+          <w:numId w:val="2"/>
         </w:numPr>
         <w:pBdr>
           <w:top w:space="0" w:sz="0" w:val="nil"/>
@@ -5041,7 +5044,7 @@
         <w:widowControl w:val="1"/>
         <w:numPr>
           <w:ilvl w:val="0"/>
-          <w:numId w:val="3"/>
+          <w:numId w:val="2"/>
         </w:numPr>
         <w:pBdr>
           <w:top w:space="0" w:sz="0" w:val="nil"/>
@@ -5087,7 +5090,7 @@
         <w:widowControl w:val="1"/>
         <w:numPr>
           <w:ilvl w:val="0"/>
-          <w:numId w:val="3"/>
+          <w:numId w:val="2"/>
         </w:numPr>
         <w:pBdr>
           <w:top w:space="0" w:sz="0" w:val="nil"/>
@@ -5133,7 +5136,7 @@
         <w:widowControl w:val="1"/>
         <w:numPr>
           <w:ilvl w:val="0"/>
-          <w:numId w:val="3"/>
+          <w:numId w:val="2"/>
         </w:numPr>
         <w:pBdr>
           <w:top w:space="0" w:sz="0" w:val="nil"/>
@@ -5413,7 +5416,7 @@
         <w:widowControl w:val="1"/>
         <w:numPr>
           <w:ilvl w:val="0"/>
-          <w:numId w:val="3"/>
+          <w:numId w:val="2"/>
         </w:numPr>
         <w:pBdr>
           <w:top w:space="0" w:sz="0" w:val="nil"/>
@@ -5459,7 +5462,7 @@
         <w:widowControl w:val="1"/>
         <w:numPr>
           <w:ilvl w:val="0"/>
-          <w:numId w:val="3"/>
+          <w:numId w:val="2"/>
         </w:numPr>
         <w:pBdr>
           <w:top w:space="0" w:sz="0" w:val="nil"/>
@@ -6480,18 +6483,21 @@
     <w:p>
       <w:pPr>
         <w:pStyle w:val="Heading2"/>
-        <w:numPr>
-          <w:ilvl w:val="0"/>
-          <w:numId w:val="2"/>
-        </w:numPr>
+        <w:ind w:left="0"/>
         <w:jc w:val="left"/>
         <w:rPr>
           <w:rFonts w:ascii="Arial" w:cs="Arial" w:eastAsia="Arial" w:hAnsi="Arial"/>
-          <w:u w:val="none"/>
+          <w:vertAlign w:val="baseline"/>
         </w:rPr>
       </w:pPr>
       <w:bookmarkStart w:colFirst="0" w:colLast="0" w:name="_heading=h.baoshfe50k52" w:id="5"/>
       <w:bookmarkEnd w:id="5"/>
+      <w:r>
+        <w:rPr>
+          <w:rtl w:val="0"/>
+        </w:rPr>
+        <w:t xml:space="preserve">2. </w:t>
+      </w:r>
       <w:r>
         <w:rPr>
           <w:rtl w:val="0"/>
@@ -6715,6 +6721,16 @@
         <w:rPr/>
       </w:pPr>
       <w:r>
+        <w:rPr>
+          <w:rtl w:val="0"/>
+        </w:rPr>
+      </w:r>
+    </w:p>
+    <w:p>
+      <w:pPr>
+        <w:rPr/>
+      </w:pPr>
+      <w:r>
         <w:br w:type="page"/>
       </w:r>
       <w:r>
@@ -6725,24 +6741,672 @@
     </w:p>
     <w:p>
       <w:pPr>
-        <w:pStyle w:val="Heading4"/>
+        <w:pStyle w:val="Heading2"/>
         <w:jc w:val="left"/>
         <w:rPr/>
       </w:pPr>
-      <w:bookmarkStart w:colFirst="0" w:colLast="0" w:name="_heading=h.6ncbmqb6hn81" w:id="6"/>
+      <w:bookmarkStart w:colFirst="0" w:colLast="0" w:name="_heading=h.rrbc9lm1te4e" w:id="6"/>
       <w:bookmarkEnd w:id="6"/>
       <w:r>
         <w:rPr>
           <w:rtl w:val="0"/>
         </w:rPr>
-        <w:t xml:space="preserve">Autres missions</w:t>
-      </w:r>
-    </w:p>
-    <w:p>
-      <w:pPr>
-        <w:rPr>
-          <w:vertAlign w:val="baseline"/>
-        </w:rPr>
+        <w:t xml:space="preserve">3. Bilan opérationnel</w:t>
+      </w:r>
+    </w:p>
+    <w:p>
+      <w:pPr>
+        <w:ind w:left="0"/>
+        <w:rPr/>
+      </w:pPr>
+      <w:r>
+        <w:rPr>
+          <w:rtl w:val="0"/>
+        </w:rPr>
+      </w:r>
+    </w:p>
+    <w:p>
+      <w:pPr>
+        <w:rPr/>
+      </w:pPr>
+      <w:r>
+        <w:rPr>
+          <w:rtl w:val="0"/>
+        </w:rPr>
+      </w:r>
+    </w:p>
+    <w:p>
+      <w:pPr>
+        <w:pStyle w:val="Heading4"/>
+        <w:rPr/>
+      </w:pPr>
+      <w:bookmarkStart w:colFirst="0" w:colLast="0" w:name="_heading=h.rfbg2tjyz53o" w:id="7"/>
+      <w:bookmarkEnd w:id="7"/>
+      <w:r>
+        <w:rPr>
+          <w:rtl w:val="0"/>
+        </w:rPr>
+        <w:t xml:space="preserve">Surveillance et contrôle des pêches</w:t>
+      </w:r>
+    </w:p>
+    <w:p>
+      <w:pPr>
+        <w:rPr/>
+      </w:pPr>
+      <w:r>
+        <w:rPr>
+          <w:rtl w:val="0"/>
+        </w:rPr>
+      </w:r>
+    </w:p>
+    <w:p>
+      <w:pPr>
+        <w:pStyle w:val="Heading5"/>
+        <w:jc w:val="left"/>
+        <w:rPr/>
+      </w:pPr>
+      <w:bookmarkStart w:colFirst="0" w:colLast="0" w:name="_heading=h.x34d4ivk742x" w:id="8"/>
+      <w:bookmarkEnd w:id="8"/>
+      <w:r>
+        <w:rPr>
+          <w:rtl w:val="0"/>
+        </w:rPr>
+      </w:r>
+    </w:p>
+    <w:p>
+      <w:pPr>
+        <w:pStyle w:val="Heading5"/>
+        <w:jc w:val="left"/>
+        <w:rPr>
+          <w:rFonts w:ascii="Arial" w:cs="Arial" w:eastAsia="Arial" w:hAnsi="Arial"/>
+        </w:rPr>
+      </w:pPr>
+      <w:bookmarkStart w:colFirst="0" w:colLast="0" w:name="_heading=h.4tm8hlm9wrzs" w:id="9"/>
+      <w:bookmarkEnd w:id="9"/>
+      <w:r>
+        <w:rPr>
+          <w:rtl w:val="0"/>
+        </w:rPr>
+        <w:t xml:space="preserve">3.1 Contrôles en mer des navires de pêche professionnels</w:t>
+      </w:r>
+      <w:r>
+        <w:rPr>
+          <w:rtl w:val="0"/>
+        </w:rPr>
+      </w:r>
+    </w:p>
+    <w:p>
+      <w:pPr>
+        <w:rPr>
+          <w:i w:val="1"/>
+        </w:rPr>
+      </w:pPr>
+      <w:r>
+        <w:rPr>
+          <w:rtl w:val="0"/>
+        </w:rPr>
+      </w:r>
+    </w:p>
+    <w:p>
+      <w:pPr>
+        <w:rPr/>
+      </w:pPr>
+      <w:r>
+        <w:rPr>
+          <w:rtl w:val="0"/>
+        </w:rPr>
+      </w:r>
+    </w:p>
+    <w:p>
+      <w:pPr>
+        <w:rPr/>
+      </w:pPr>
+      <w:r>
+        <w:rPr>
+          <w:rtl w:val="0"/>
+        </w:rPr>
+        <w:t xml:space="preserve">${proFishingSeaSummary}</w:t>
+      </w:r>
+    </w:p>
+    <w:p>
+      <w:pPr>
+        <w:rPr/>
+      </w:pPr>
+      <w:r>
+        <w:rPr>
+          <w:rtl w:val="0"/>
+        </w:rPr>
+      </w:r>
+    </w:p>
+    <w:p>
+      <w:pPr>
+        <w:rPr/>
+      </w:pPr>
+      <w:r>
+        <w:rPr>
+          <w:rtl w:val="0"/>
+        </w:rPr>
+      </w:r>
+    </w:p>
+    <w:p>
+      <w:pPr>
+        <w:rPr>
+          <w:i w:val="1"/>
+          <w:sz w:val="18"/>
+          <w:szCs w:val="18"/>
+        </w:rPr>
+      </w:pPr>
+      <w:r>
+        <w:rPr>
+          <w:i w:val="1"/>
+          <w:sz w:val="18"/>
+          <w:szCs w:val="18"/>
+          <w:rtl w:val="0"/>
+        </w:rPr>
+        <w:t xml:space="preserve">(Nbre navires déroutés) - uniquement au sens de la loi n°83-582 du 3 juillet 1983 modifiée, et non les seules injonctions de retour au port</w:t>
+      </w:r>
+    </w:p>
+    <w:p>
+      <w:pPr>
+        <w:rPr/>
+      </w:pPr>
+      <w:r>
+        <w:rPr>
+          <w:rtl w:val="0"/>
+        </w:rPr>
+      </w:r>
+    </w:p>
+    <w:p>
+      <w:pPr>
+        <w:rPr/>
+      </w:pPr>
+      <w:r>
+        <w:rPr>
+          <w:rtl w:val="0"/>
+        </w:rPr>
+      </w:r>
+    </w:p>
+    <w:p>
+      <w:pPr>
+        <w:rPr/>
+      </w:pPr>
+      <w:r>
+        <w:rPr>
+          <w:rtl w:val="0"/>
+        </w:rPr>
+      </w:r>
+    </w:p>
+    <w:p>
+      <w:pPr>
+        <w:pStyle w:val="Heading5"/>
+        <w:jc w:val="left"/>
+        <w:rPr/>
+      </w:pPr>
+      <w:bookmarkStart w:colFirst="0" w:colLast="0" w:name="_heading=h.fusb8kydocbt" w:id="10"/>
+      <w:bookmarkEnd w:id="10"/>
+      <w:r>
+        <w:rPr>
+          <w:rtl w:val="0"/>
+        </w:rPr>
+        <w:t xml:space="preserve">3.2 Contrôles en mer navires de plaisance</w:t>
+      </w:r>
+    </w:p>
+    <w:p>
+      <w:pPr>
+        <w:rPr/>
+      </w:pPr>
+      <w:r>
+        <w:rPr>
+          <w:rtl w:val="0"/>
+        </w:rPr>
+      </w:r>
+    </w:p>
+    <w:p>
+      <w:pPr>
+        <w:rPr/>
+      </w:pPr>
+      <w:r>
+        <w:rPr>
+          <w:rtl w:val="0"/>
+        </w:rPr>
+      </w:r>
+    </w:p>
+    <w:p>
+      <w:pPr>
+        <w:pStyle w:val="Heading6"/>
+        <w:rPr/>
+      </w:pPr>
+      <w:bookmarkStart w:colFirst="0" w:colLast="0" w:name="_heading=h.laykilcx99nk" w:id="11"/>
+      <w:bookmarkEnd w:id="11"/>
+      <w:r>
+        <w:rPr>
+          <w:rtl w:val="0"/>
+        </w:rPr>
+        <w:t xml:space="preserve">Plaisance professionnels</w:t>
+      </w:r>
+    </w:p>
+    <w:p>
+      <w:pPr>
+        <w:rPr>
+          <w:i w:val="1"/>
+        </w:rPr>
+      </w:pPr>
+      <w:r>
+        <w:rPr>
+          <w:rtl w:val="0"/>
+        </w:rPr>
+      </w:r>
+    </w:p>
+    <w:p>
+      <w:pPr>
+        <w:rPr/>
+      </w:pPr>
+      <w:r>
+        <w:rPr>
+          <w:rtl w:val="0"/>
+        </w:rPr>
+      </w:r>
+    </w:p>
+    <w:p>
+      <w:pPr>
+        <w:rPr>
+          <w:b w:val="1"/>
+          <w:i w:val="1"/>
+        </w:rPr>
+      </w:pPr>
+      <w:r>
+        <w:rPr>
+          <w:rtl w:val="0"/>
+        </w:rPr>
+        <w:t xml:space="preserve">${proSailingSeaSummary}</w:t>
+      </w:r>
+      <w:r>
+        <w:rPr>
+          <w:rtl w:val="0"/>
+        </w:rPr>
+      </w:r>
+    </w:p>
+    <w:p>
+      <w:pPr>
+        <w:rPr/>
+      </w:pPr>
+      <w:r>
+        <w:rPr>
+          <w:rtl w:val="0"/>
+        </w:rPr>
+      </w:r>
+    </w:p>
+    <w:p>
+      <w:pPr>
+        <w:rPr/>
+      </w:pPr>
+      <w:r>
+        <w:rPr>
+          <w:rtl w:val="0"/>
+        </w:rPr>
+      </w:r>
+    </w:p>
+    <w:p>
+      <w:pPr>
+        <w:pStyle w:val="Heading6"/>
+        <w:rPr/>
+      </w:pPr>
+      <w:bookmarkStart w:colFirst="0" w:colLast="0" w:name="_heading=h.h8mtybm03otg" w:id="12"/>
+      <w:bookmarkEnd w:id="12"/>
+      <w:r>
+        <w:rPr>
+          <w:rtl w:val="0"/>
+        </w:rPr>
+        <w:t xml:space="preserve">Plaisance non professionnels</w:t>
+      </w:r>
+    </w:p>
+    <w:p>
+      <w:pPr>
+        <w:rPr>
+          <w:i w:val="1"/>
+        </w:rPr>
+      </w:pPr>
+      <w:r>
+        <w:rPr>
+          <w:rtl w:val="0"/>
+        </w:rPr>
+      </w:r>
+    </w:p>
+    <w:p>
+      <w:pPr>
+        <w:rPr/>
+      </w:pPr>
+      <w:r>
+        <w:rPr>
+          <w:rtl w:val="0"/>
+        </w:rPr>
+      </w:r>
+    </w:p>
+    <w:p>
+      <w:pPr>
+        <w:rPr/>
+      </w:pPr>
+      <w:r>
+        <w:rPr>
+          <w:rtl w:val="0"/>
+        </w:rPr>
+        <w:t xml:space="preserve">${leisureSailingSeaSummary}</w:t>
+      </w:r>
+    </w:p>
+    <w:p>
+      <w:pPr>
+        <w:rPr/>
+      </w:pPr>
+      <w:r>
+        <w:rPr>
+          <w:rtl w:val="0"/>
+        </w:rPr>
+      </w:r>
+    </w:p>
+    <w:p>
+      <w:pPr>
+        <w:rPr/>
+      </w:pPr>
+      <w:r>
+        <w:rPr>
+          <w:rtl w:val="0"/>
+        </w:rPr>
+      </w:r>
+    </w:p>
+    <w:p>
+      <w:pPr>
+        <w:rPr/>
+      </w:pPr>
+      <w:r>
+        <w:rPr>
+          <w:rtl w:val="0"/>
+        </w:rPr>
+      </w:r>
+    </w:p>
+    <w:p>
+      <w:pPr>
+        <w:pStyle w:val="Heading5"/>
+        <w:jc w:val="left"/>
+        <w:rPr/>
+      </w:pPr>
+      <w:bookmarkStart w:colFirst="0" w:colLast="0" w:name="_heading=h.rad2bbe6rr2s" w:id="13"/>
+      <w:bookmarkEnd w:id="13"/>
+      <w:r>
+        <w:rPr>
+          <w:rtl w:val="0"/>
+        </w:rPr>
+        <w:t xml:space="preserve">3.3 Contrôles à terre - navires au débarquement, à quai</w:t>
+      </w:r>
+    </w:p>
+    <w:p>
+      <w:pPr>
+        <w:rPr/>
+      </w:pPr>
+      <w:r>
+        <w:rPr>
+          <w:rtl w:val="0"/>
+        </w:rPr>
+      </w:r>
+    </w:p>
+    <w:p>
+      <w:pPr>
+        <w:rPr/>
+      </w:pPr>
+      <w:r>
+        <w:rPr>
+          <w:rtl w:val="0"/>
+        </w:rPr>
+      </w:r>
+    </w:p>
+    <w:p>
+      <w:pPr>
+        <w:pStyle w:val="Heading6"/>
+        <w:rPr/>
+      </w:pPr>
+      <w:bookmarkStart w:colFirst="0" w:colLast="0" w:name="_heading=h.9mg87q2w0gc" w:id="14"/>
+      <w:bookmarkEnd w:id="14"/>
+      <w:r>
+        <w:rPr>
+          <w:rtl w:val="0"/>
+        </w:rPr>
+        <w:t xml:space="preserve">Contrôles à terre navires de pêche professionnels (au débarquement et à quai)</w:t>
+      </w:r>
+    </w:p>
+    <w:p>
+      <w:pPr>
+        <w:rPr/>
+      </w:pPr>
+      <w:r>
+        <w:rPr>
+          <w:rtl w:val="0"/>
+        </w:rPr>
+      </w:r>
+    </w:p>
+    <w:p>
+      <w:pPr>
+        <w:rPr/>
+      </w:pPr>
+      <w:r>
+        <w:rPr>
+          <w:rtl w:val="0"/>
+        </w:rPr>
+      </w:r>
+    </w:p>
+    <w:p>
+      <w:pPr>
+        <w:rPr/>
+      </w:pPr>
+      <w:r>
+        <w:rPr>
+          <w:rtl w:val="0"/>
+        </w:rPr>
+        <w:t xml:space="preserve">${proFishingLandSummary}</w:t>
+      </w:r>
+    </w:p>
+    <w:p>
+      <w:pPr>
+        <w:rPr/>
+      </w:pPr>
+      <w:r>
+        <w:rPr>
+          <w:rtl w:val="0"/>
+        </w:rPr>
+      </w:r>
+    </w:p>
+    <w:p>
+      <w:pPr>
+        <w:rPr/>
+      </w:pPr>
+      <w:r>
+        <w:rPr>
+          <w:rtl w:val="0"/>
+        </w:rPr>
+      </w:r>
+    </w:p>
+    <w:p>
+      <w:pPr>
+        <w:rPr/>
+      </w:pPr>
+      <w:r>
+        <w:rPr>
+          <w:rtl w:val="0"/>
+        </w:rPr>
+      </w:r>
+    </w:p>
+    <w:p>
+      <w:pPr>
+        <w:pStyle w:val="Heading6"/>
+        <w:rPr/>
+      </w:pPr>
+      <w:bookmarkStart w:colFirst="0" w:colLast="0" w:name="_heading=h.kiax2hm5x5ue" w:id="15"/>
+      <w:bookmarkEnd w:id="15"/>
+      <w:r>
+        <w:rPr>
+          <w:rtl w:val="0"/>
+        </w:rPr>
+        <w:t xml:space="preserve">Contrôles à terre navires de plaisance professionnelle (au débarquement et à quai)</w:t>
+      </w:r>
+    </w:p>
+    <w:p>
+      <w:pPr>
+        <w:rPr/>
+      </w:pPr>
+      <w:r>
+        <w:rPr>
+          <w:rtl w:val="0"/>
+        </w:rPr>
+      </w:r>
+    </w:p>
+    <w:p>
+      <w:pPr>
+        <w:rPr/>
+      </w:pPr>
+      <w:r>
+        <w:rPr>
+          <w:rtl w:val="0"/>
+        </w:rPr>
+      </w:r>
+    </w:p>
+    <w:p>
+      <w:pPr>
+        <w:rPr/>
+      </w:pPr>
+      <w:r>
+        <w:rPr>
+          <w:rtl w:val="0"/>
+        </w:rPr>
+        <w:t xml:space="preserve">${proSailingLandSummary}</w:t>
+      </w:r>
+    </w:p>
+    <w:p>
+      <w:pPr>
+        <w:rPr/>
+      </w:pPr>
+      <w:r>
+        <w:rPr>
+          <w:rtl w:val="0"/>
+        </w:rPr>
+      </w:r>
+    </w:p>
+    <w:p>
+      <w:pPr>
+        <w:rPr/>
+      </w:pPr>
+      <w:r>
+        <w:rPr>
+          <w:rtl w:val="0"/>
+        </w:rPr>
+      </w:r>
+    </w:p>
+    <w:p>
+      <w:pPr>
+        <w:pStyle w:val="Heading6"/>
+        <w:rPr/>
+      </w:pPr>
+      <w:bookmarkStart w:colFirst="0" w:colLast="0" w:name="_heading=h.2vfxkfr0t4rq" w:id="16"/>
+      <w:bookmarkEnd w:id="16"/>
+      <w:r>
+        <w:rPr>
+          <w:rtl w:val="0"/>
+        </w:rPr>
+        <w:t xml:space="preserve">Contrôles à terre navires de plaisance de loisir (au débarquement et à quai)</w:t>
+      </w:r>
+    </w:p>
+    <w:p>
+      <w:pPr>
+        <w:rPr/>
+      </w:pPr>
+      <w:r>
+        <w:rPr>
+          <w:rtl w:val="0"/>
+        </w:rPr>
+      </w:r>
+    </w:p>
+    <w:p>
+      <w:pPr>
+        <w:rPr/>
+      </w:pPr>
+      <w:r>
+        <w:rPr>
+          <w:rtl w:val="0"/>
+        </w:rPr>
+      </w:r>
+    </w:p>
+    <w:p>
+      <w:pPr>
+        <w:rPr/>
+      </w:pPr>
+      <w:r>
+        <w:rPr>
+          <w:rtl w:val="0"/>
+        </w:rPr>
+        <w:t xml:space="preserve">${leisureSailingLandSummary}</w:t>
+      </w:r>
+    </w:p>
+    <w:p>
+      <w:pPr>
+        <w:rPr/>
+      </w:pPr>
+      <w:r>
+        <w:rPr>
+          <w:rtl w:val="0"/>
+        </w:rPr>
+      </w:r>
+    </w:p>
+    <w:p>
+      <w:pPr>
+        <w:pStyle w:val="Heading2"/>
+        <w:rPr/>
+      </w:pPr>
+      <w:bookmarkStart w:colFirst="0" w:colLast="0" w:name="_heading=h.6s7sipg8gvn" w:id="17"/>
+      <w:bookmarkEnd w:id="17"/>
+      <w:r>
+        <w:br w:type="page"/>
+      </w:r>
+      <w:r>
+        <w:rPr>
+          <w:rtl w:val="0"/>
+        </w:rPr>
+      </w:r>
+    </w:p>
+    <w:p>
+      <w:pPr>
+        <w:pStyle w:val="Heading2"/>
+        <w:jc w:val="left"/>
+        <w:rPr/>
+      </w:pPr>
+      <w:bookmarkStart w:colFirst="0" w:colLast="0" w:name="_heading=h.6ncbmqb6hn81" w:id="18"/>
+      <w:bookmarkEnd w:id="18"/>
+      <w:r>
+        <w:rPr>
+          <w:rtl w:val="0"/>
+        </w:rPr>
+        <w:t xml:space="preserve">4. Autres missions</w:t>
+      </w:r>
+    </w:p>
+    <w:p>
+      <w:pPr>
+        <w:rPr/>
+      </w:pPr>
+      <w:r>
+        <w:rPr>
+          <w:rtl w:val="0"/>
+        </w:rPr>
+      </w:r>
+    </w:p>
+    <w:p>
+      <w:pPr>
+        <w:rPr/>
+      </w:pPr>
+      <w:r>
+        <w:rPr>
+          <w:rtl w:val="0"/>
+        </w:rPr>
+      </w:r>
+    </w:p>
+    <w:p>
+      <w:pPr>
+        <w:rPr/>
       </w:pPr>
       <w:r>
         <w:rPr>
@@ -6801,17 +7465,35 @@
               <w:ind w:left="0" w:right="0" w:firstLine="0"/>
               <w:jc w:val="both"/>
               <w:rPr>
-                <w:rFonts w:ascii="Arial" w:cs="Arial" w:eastAsia="Arial" w:hAnsi="Arial"/>
-                <w:b w:val="0"/>
-                <w:i w:val="0"/>
-                <w:smallCaps w:val="0"/>
-                <w:strike w:val="0"/>
-                <w:color w:val="000000"/>
                 <w:sz w:val="20"/>
                 <w:szCs w:val="20"/>
-                <w:u w:val="none"/>
-                <w:shd w:fill="auto" w:val="clear"/>
-                <w:vertAlign w:val="baseline"/>
+              </w:rPr>
+            </w:pPr>
+            <w:r>
+              <w:rPr>
+                <w:rtl w:val="0"/>
+              </w:rPr>
+            </w:r>
+          </w:p>
+          <w:p>
+            <w:pPr>
+              <w:keepNext w:val="0"/>
+              <w:keepLines w:val="0"/>
+              <w:widowControl w:val="0"/>
+              <w:pBdr>
+                <w:top w:space="0" w:sz="0" w:val="nil"/>
+                <w:left w:space="0" w:sz="0" w:val="nil"/>
+                <w:bottom w:space="0" w:sz="0" w:val="nil"/>
+                <w:right w:space="0" w:sz="0" w:val="nil"/>
+                <w:between w:space="0" w:sz="0" w:val="nil"/>
+              </w:pBdr>
+              <w:shd w:fill="auto" w:val="clear"/>
+              <w:spacing w:after="0" w:before="0" w:line="240" w:lineRule="auto"/>
+              <w:ind w:left="0" w:right="0" w:firstLine="0"/>
+              <w:jc w:val="both"/>
+              <w:rPr>
+                <w:sz w:val="20"/>
+                <w:szCs w:val="20"/>
               </w:rPr>
             </w:pPr>
             <w:r>
@@ -8108,13 +8790,12 @@
     <w:p>
       <w:pPr>
         <w:pStyle w:val="Heading4"/>
-        <w:jc w:val="both"/>
-        <w:rPr>
-          <w:vertAlign w:val="baseline"/>
-        </w:rPr>
-      </w:pPr>
-      <w:bookmarkStart w:colFirst="0" w:colLast="0" w:name="_heading=h.4rz9968hshk8" w:id="7"/>
-      <w:bookmarkEnd w:id="7"/>
+        <w:rPr>
+          <w:vertAlign w:val="baseline"/>
+        </w:rPr>
+      </w:pPr>
+      <w:bookmarkStart w:colFirst="0" w:colLast="0" w:name="_heading=h.4rz9968hshk8" w:id="19"/>
+      <w:bookmarkEnd w:id="19"/>
       <w:r>
         <w:rPr>
           <w:vertAlign w:val="baseline"/>
@@ -8460,16 +9141,20 @@
     <w:p>
       <w:pPr>
         <w:pStyle w:val="Heading2"/>
-        <w:numPr>
-          <w:ilvl w:val="0"/>
-          <w:numId w:val="2"/>
-        </w:numPr>
-        <w:ind w:left="360"/>
-        <w:jc w:val="both"/>
-        <w:rPr/>
-      </w:pPr>
-      <w:bookmarkStart w:colFirst="0" w:colLast="0" w:name="_heading=h.g66ol7jbgdge" w:id="8"/>
-      <w:bookmarkEnd w:id="8"/>
+        <w:ind w:left="0" w:firstLine="0"/>
+        <w:jc w:val="left"/>
+        <w:rPr>
+          <w:vertAlign w:val="baseline"/>
+        </w:rPr>
+      </w:pPr>
+      <w:bookmarkStart w:colFirst="0" w:colLast="0" w:name="_heading=h.g66ol7jbgdge" w:id="20"/>
+      <w:bookmarkEnd w:id="20"/>
+      <w:r>
+        <w:rPr>
+          <w:rtl w:val="0"/>
+        </w:rPr>
+        <w:t xml:space="preserve">5. </w:t>
+      </w:r>
       <w:r>
         <w:rPr>
           <w:vertAlign w:val="baseline"/>
@@ -8573,16 +9258,20 @@
     <w:p>
       <w:pPr>
         <w:pStyle w:val="Heading2"/>
-        <w:numPr>
-          <w:ilvl w:val="0"/>
-          <w:numId w:val="2"/>
-        </w:numPr>
-        <w:ind w:left="360"/>
-        <w:jc w:val="both"/>
-        <w:rPr/>
-      </w:pPr>
-      <w:bookmarkStart w:colFirst="0" w:colLast="0" w:name="_heading=h.h6kooj4hip8" w:id="9"/>
-      <w:bookmarkEnd w:id="9"/>
+        <w:ind w:left="0" w:firstLine="0"/>
+        <w:jc w:val="left"/>
+        <w:rPr>
+          <w:vertAlign w:val="baseline"/>
+        </w:rPr>
+      </w:pPr>
+      <w:bookmarkStart w:colFirst="0" w:colLast="0" w:name="_heading=h.h6kooj4hip8" w:id="21"/>
+      <w:bookmarkEnd w:id="21"/>
+      <w:r>
+        <w:rPr>
+          <w:rtl w:val="0"/>
+        </w:rPr>
+        <w:t xml:space="preserve">6. </w:t>
+      </w:r>
       <w:r>
         <w:rPr>
           <w:vertAlign w:val="baseline"/>
@@ -8936,16 +9625,20 @@
     <w:p>
       <w:pPr>
         <w:pStyle w:val="Heading2"/>
-        <w:numPr>
-          <w:ilvl w:val="0"/>
-          <w:numId w:val="2"/>
-        </w:numPr>
-        <w:ind w:left="360"/>
-        <w:jc w:val="both"/>
-        <w:rPr/>
-      </w:pPr>
-      <w:bookmarkStart w:colFirst="0" w:colLast="0" w:name="_heading=h.gbx74bnl7qy4" w:id="10"/>
-      <w:bookmarkEnd w:id="10"/>
+        <w:ind w:left="0" w:firstLine="0"/>
+        <w:jc w:val="left"/>
+        <w:rPr>
+          <w:vertAlign w:val="baseline"/>
+        </w:rPr>
+      </w:pPr>
+      <w:bookmarkStart w:colFirst="0" w:colLast="0" w:name="_heading=h.gbx74bnl7qy4" w:id="22"/>
+      <w:bookmarkEnd w:id="22"/>
+      <w:r>
+        <w:rPr>
+          <w:rtl w:val="0"/>
+        </w:rPr>
+        <w:t xml:space="preserve">7. </w:t>
+      </w:r>
       <w:r>
         <w:rPr>
           <w:vertAlign w:val="baseline"/>
@@ -9673,98 +10366,6 @@
   </w:abstractNum>
   <w:abstractNum w:abstractNumId="2">
     <w:lvl w:ilvl="0">
-      <w:start w:val="1"/>
-      <w:numFmt w:val="decimal"/>
-      <w:lvlText w:val="%1."/>
-      <w:lvlJc w:val="left"/>
-      <w:pPr>
-        <w:ind w:left="360" w:hanging="360"/>
-      </w:pPr>
-      <w:rPr/>
-    </w:lvl>
-    <w:lvl w:ilvl="1">
-      <w:start w:val="1"/>
-      <w:numFmt w:val="decimal"/>
-      <w:lvlText w:val="%2"/>
-      <w:lvlJc w:val="left"/>
-      <w:pPr>
-        <w:ind w:left="0" w:firstLine="0"/>
-      </w:pPr>
-      <w:rPr/>
-    </w:lvl>
-    <w:lvl w:ilvl="2">
-      <w:start w:val="1"/>
-      <w:numFmt w:val="decimal"/>
-      <w:lvlText w:val="%3"/>
-      <w:lvlJc w:val="left"/>
-      <w:pPr>
-        <w:ind w:left="0" w:firstLine="0"/>
-      </w:pPr>
-      <w:rPr/>
-    </w:lvl>
-    <w:lvl w:ilvl="3">
-      <w:start w:val="1"/>
-      <w:numFmt w:val="decimal"/>
-      <w:lvlText w:val="%4"/>
-      <w:lvlJc w:val="left"/>
-      <w:pPr>
-        <w:ind w:left="0" w:firstLine="0"/>
-      </w:pPr>
-      <w:rPr/>
-    </w:lvl>
-    <w:lvl w:ilvl="4">
-      <w:start w:val="1"/>
-      <w:numFmt w:val="decimal"/>
-      <w:lvlText w:val="%5"/>
-      <w:lvlJc w:val="left"/>
-      <w:pPr>
-        <w:ind w:left="0" w:firstLine="0"/>
-      </w:pPr>
-      <w:rPr/>
-    </w:lvl>
-    <w:lvl w:ilvl="5">
-      <w:start w:val="1"/>
-      <w:numFmt w:val="decimal"/>
-      <w:lvlText w:val="%6"/>
-      <w:lvlJc w:val="left"/>
-      <w:pPr>
-        <w:ind w:left="0" w:firstLine="0"/>
-      </w:pPr>
-      <w:rPr/>
-    </w:lvl>
-    <w:lvl w:ilvl="6">
-      <w:start w:val="1"/>
-      <w:numFmt w:val="decimal"/>
-      <w:lvlText w:val="%7"/>
-      <w:lvlJc w:val="left"/>
-      <w:pPr>
-        <w:ind w:left="0" w:firstLine="0"/>
-      </w:pPr>
-      <w:rPr/>
-    </w:lvl>
-    <w:lvl w:ilvl="7">
-      <w:start w:val="1"/>
-      <w:numFmt w:val="decimal"/>
-      <w:lvlText w:val="%8"/>
-      <w:lvlJc w:val="left"/>
-      <w:pPr>
-        <w:ind w:left="0" w:firstLine="0"/>
-      </w:pPr>
-      <w:rPr/>
-    </w:lvl>
-    <w:lvl w:ilvl="8">
-      <w:start w:val="1"/>
-      <w:numFmt w:val="decimal"/>
-      <w:lvlText w:val="%9"/>
-      <w:lvlJc w:val="left"/>
-      <w:pPr>
-        <w:ind w:left="0" w:firstLine="0"/>
-      </w:pPr>
-      <w:rPr/>
-    </w:lvl>
-  </w:abstractNum>
-  <w:abstractNum w:abstractNumId="3">
-    <w:lvl w:ilvl="0">
       <w:start w:val="3"/>
       <w:numFmt w:val="decimal"/>
       <w:lvlText w:val="(%1)"/>
@@ -9860,9 +10461,6 @@
   </w:num>
   <w:num w:numId="2">
     <w:abstractNumId w:val="2"/>
-  </w:num>
-  <w:num w:numId="3">
-    <w:abstractNumId w:val="3"/>
   </w:num>
 </w:numbering>
 </file>
@@ -9995,33 +10593,10 @@
     <w:next w:val="Normal"/>
     <w:pPr>
       <w:keepNext w:val="1"/>
-      <w:keepLines w:val="0"/>
-      <w:pageBreakBefore w:val="0"/>
-      <w:widowControl w:val="1"/>
-      <w:pBdr>
-        <w:top w:space="0" w:sz="0" w:val="nil"/>
-        <w:left w:space="0" w:sz="0" w:val="nil"/>
-        <w:bottom w:space="0" w:sz="0" w:val="nil"/>
-        <w:right w:space="0" w:sz="0" w:val="nil"/>
-        <w:between w:space="0" w:sz="0" w:val="nil"/>
-      </w:pBdr>
-      <w:shd w:fill="auto" w:val="clear"/>
-      <w:spacing w:after="0" w:before="0" w:line="240" w:lineRule="auto"/>
-      <w:ind w:left="0" w:right="0" w:firstLine="0"/>
       <w:jc w:val="both"/>
     </w:pPr>
     <w:rPr>
-      <w:rFonts w:ascii="Times New Roman" w:cs="Times New Roman" w:eastAsia="Times New Roman" w:hAnsi="Times New Roman"/>
       <w:b w:val="1"/>
-      <w:i w:val="0"/>
-      <w:smallCaps w:val="0"/>
-      <w:strike w:val="0"/>
-      <w:color w:val="000000"/>
-      <w:sz w:val="22"/>
-      <w:szCs w:val="22"/>
-      <w:u w:val="none"/>
-      <w:shd w:fill="auto" w:val="clear"/>
-      <w:vertAlign w:val="baseline"/>
     </w:rPr>
   </w:style>
   <w:style w:type="paragraph" w:styleId="Heading6">
@@ -10030,33 +10605,9 @@
     <w:next w:val="Normal"/>
     <w:pPr>
       <w:keepNext w:val="1"/>
-      <w:keepLines w:val="0"/>
-      <w:pageBreakBefore w:val="0"/>
-      <w:widowControl w:val="1"/>
-      <w:pBdr>
-        <w:top w:space="0" w:sz="0" w:val="nil"/>
-        <w:left w:space="0" w:sz="0" w:val="nil"/>
-        <w:bottom w:space="0" w:sz="0" w:val="nil"/>
-        <w:right w:space="0" w:sz="0" w:val="nil"/>
-        <w:between w:space="0" w:sz="0" w:val="nil"/>
-      </w:pBdr>
-      <w:shd w:fill="auto" w:val="clear"/>
-      <w:spacing w:after="0" w:before="0" w:line="240" w:lineRule="auto"/>
-      <w:ind w:left="0" w:right="0" w:firstLine="0"/>
-      <w:jc w:val="left"/>
     </w:pPr>
     <w:rPr>
-      <w:rFonts w:ascii="Times New Roman" w:cs="Times New Roman" w:eastAsia="Times New Roman" w:hAnsi="Times New Roman"/>
       <w:b w:val="1"/>
-      <w:i w:val="0"/>
-      <w:smallCaps w:val="0"/>
-      <w:strike w:val="0"/>
-      <w:color w:val="000000"/>
-      <w:sz w:val="22"/>
-      <w:szCs w:val="22"/>
-      <w:u w:val="none"/>
-      <w:shd w:fill="auto" w:val="clear"/>
-      <w:vertAlign w:val="baseline"/>
     </w:rPr>
   </w:style>
   <w:style w:type="paragraph" w:styleId="Title">
@@ -11527,7 +12078,7 @@
 
 <file path=customXML/item1.xml><?xml version="1.0" encoding="utf-8"?>
 <go:gDocsCustomXmlDataStorage xmlns:go="http://customooxmlschemas.google.com/" xmlns:r="http://schemas.openxmlformats.org/officeDocument/2006/relationships" uri="GoogleDocsCustomDataVersion2">
-  <go:docsCustomData xmlns:go="http://customooxmlschemas.google.com/" roundtripDataSignature="AMtx7mhRL0v1HhU5Jx+F7uazObhYOq11og==">CgMxLjAyDmgueHJtZmhrZ3g3dno3Mg5oLjM5MnIzc2d0ZW5hODIOaC4yemlqd3Z2cWYweXEyDmgueWJ5djE4ODRhN3EyMg5oLnQzM3I3bmZjbWN1bzIOaC5iYW9zaGZlNTBrNTIyDmguNm5jYm1xYjZobjgxMg5oLjRyejk5Njhoc2hrODIOaC5nNjZvbDdqYmdkZ2UyDWguaDZrb29qNGhpcDgyDmguZ2J4NzRibmw3cXk0OAByITFiVGJJSFo3Q1ItY21pQjk5SkszQlhPV2NJZkVfWkdpSQ==</go:docsCustomData>
+  <go:docsCustomData xmlns:go="http://customooxmlschemas.google.com/" roundtripDataSignature="AMtx7mhiQxN2HFVC6mcX4EXAne84/YhceQ==">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</go:docsCustomData>
 </go:gDocsCustomXmlDataStorage>
 </file>
 

</xml_diff>

<commit_message>
fix(RapportPatrouille): add bilan env and peche loisir
</commit_message>
<xml_diff>
--- a/backend/src/main/resources/template_export_rapport_patrouille_PAM.docx
+++ b/backend/src/main/resources/template_export_rapport_patrouille_PAM.docx
@@ -6767,8 +6767,16 @@
     </w:p>
     <w:p>
       <w:pPr>
-        <w:rPr/>
-      </w:pPr>
+        <w:pStyle w:val="Heading4"/>
+        <w:keepNext w:val="0"/>
+        <w:rPr>
+          <w:b w:val="0"/>
+          <w:sz w:val="22"/>
+          <w:szCs w:val="22"/>
+        </w:rPr>
+      </w:pPr>
+      <w:bookmarkStart w:colFirst="0" w:colLast="0" w:name="_heading=h.jc6bu65wnm0a" w:id="7"/>
+      <w:bookmarkEnd w:id="7"/>
       <w:r>
         <w:rPr>
           <w:rtl w:val="0"/>
@@ -6780,8 +6788,21 @@
         <w:pStyle w:val="Heading4"/>
         <w:rPr/>
       </w:pPr>
-      <w:bookmarkStart w:colFirst="0" w:colLast="0" w:name="_heading=h.rfbg2tjyz53o" w:id="7"/>
-      <w:bookmarkEnd w:id="7"/>
+      <w:bookmarkStart w:colFirst="0" w:colLast="0" w:name="_heading=h.drlv31wbc2wm" w:id="8"/>
+      <w:bookmarkEnd w:id="8"/>
+      <w:r>
+        <w:rPr>
+          <w:rtl w:val="0"/>
+        </w:rPr>
+      </w:r>
+    </w:p>
+    <w:p>
+      <w:pPr>
+        <w:pStyle w:val="Heading4"/>
+        <w:rPr/>
+      </w:pPr>
+      <w:bookmarkStart w:colFirst="0" w:colLast="0" w:name="_heading=h.rfbg2tjyz53o" w:id="9"/>
+      <w:bookmarkEnd w:id="9"/>
       <w:r>
         <w:rPr>
           <w:rtl w:val="0"/>
@@ -6805,8 +6826,8 @@
         <w:jc w:val="left"/>
         <w:rPr/>
       </w:pPr>
-      <w:bookmarkStart w:colFirst="0" w:colLast="0" w:name="_heading=h.x34d4ivk742x" w:id="8"/>
-      <w:bookmarkEnd w:id="8"/>
+      <w:bookmarkStart w:colFirst="0" w:colLast="0" w:name="_heading=h.x34d4ivk742x" w:id="10"/>
+      <w:bookmarkEnd w:id="10"/>
       <w:r>
         <w:rPr>
           <w:rtl w:val="0"/>
@@ -6821,8 +6842,8 @@
           <w:rFonts w:ascii="Arial" w:cs="Arial" w:eastAsia="Arial" w:hAnsi="Arial"/>
         </w:rPr>
       </w:pPr>
-      <w:bookmarkStart w:colFirst="0" w:colLast="0" w:name="_heading=h.4tm8hlm9wrzs" w:id="9"/>
-      <w:bookmarkEnd w:id="9"/>
+      <w:bookmarkStart w:colFirst="0" w:colLast="0" w:name="_heading=h.4tm8hlm9wrzs" w:id="11"/>
+      <w:bookmarkEnd w:id="11"/>
       <w:r>
         <w:rPr>
           <w:rtl w:val="0"/>
@@ -6942,8 +6963,8 @@
         <w:jc w:val="left"/>
         <w:rPr/>
       </w:pPr>
-      <w:bookmarkStart w:colFirst="0" w:colLast="0" w:name="_heading=h.fusb8kydocbt" w:id="10"/>
-      <w:bookmarkEnd w:id="10"/>
+      <w:bookmarkStart w:colFirst="0" w:colLast="0" w:name="_heading=h.fusb8kydocbt" w:id="12"/>
+      <w:bookmarkEnd w:id="12"/>
       <w:r>
         <w:rPr>
           <w:rtl w:val="0"/>
@@ -6976,8 +6997,8 @@
         <w:pStyle w:val="Heading6"/>
         <w:rPr/>
       </w:pPr>
-      <w:bookmarkStart w:colFirst="0" w:colLast="0" w:name="_heading=h.laykilcx99nk" w:id="11"/>
-      <w:bookmarkEnd w:id="11"/>
+      <w:bookmarkStart w:colFirst="0" w:colLast="0" w:name="_heading=h.laykilcx99nk" w:id="13"/>
+      <w:bookmarkEnd w:id="13"/>
       <w:r>
         <w:rPr>
           <w:rtl w:val="0"/>
@@ -7051,8 +7072,8 @@
         <w:pStyle w:val="Heading6"/>
         <w:rPr/>
       </w:pPr>
-      <w:bookmarkStart w:colFirst="0" w:colLast="0" w:name="_heading=h.h8mtybm03otg" w:id="12"/>
-      <w:bookmarkEnd w:id="12"/>
+      <w:bookmarkStart w:colFirst="0" w:colLast="0" w:name="_heading=h.h8mtybm03otg" w:id="14"/>
+      <w:bookmarkEnd w:id="14"/>
       <w:r>
         <w:rPr>
           <w:rtl w:val="0"/>
@@ -7129,8 +7150,8 @@
         <w:jc w:val="left"/>
         <w:rPr/>
       </w:pPr>
-      <w:bookmarkStart w:colFirst="0" w:colLast="0" w:name="_heading=h.rad2bbe6rr2s" w:id="13"/>
-      <w:bookmarkEnd w:id="13"/>
+      <w:bookmarkStart w:colFirst="0" w:colLast="0" w:name="_heading=h.rad2bbe6rr2s" w:id="15"/>
+      <w:bookmarkEnd w:id="15"/>
       <w:r>
         <w:rPr>
           <w:rtl w:val="0"/>
@@ -7163,8 +7184,8 @@
         <w:pStyle w:val="Heading6"/>
         <w:rPr/>
       </w:pPr>
-      <w:bookmarkStart w:colFirst="0" w:colLast="0" w:name="_heading=h.9mg87q2w0gc" w:id="14"/>
-      <w:bookmarkEnd w:id="14"/>
+      <w:bookmarkStart w:colFirst="0" w:colLast="0" w:name="_heading=h.9mg87q2w0gc" w:id="16"/>
+      <w:bookmarkEnd w:id="16"/>
       <w:r>
         <w:rPr>
           <w:rtl w:val="0"/>
@@ -7238,8 +7259,8 @@
         <w:pStyle w:val="Heading6"/>
         <w:rPr/>
       </w:pPr>
-      <w:bookmarkStart w:colFirst="0" w:colLast="0" w:name="_heading=h.kiax2hm5x5ue" w:id="15"/>
-      <w:bookmarkEnd w:id="15"/>
+      <w:bookmarkStart w:colFirst="0" w:colLast="0" w:name="_heading=h.kiax2hm5x5ue" w:id="17"/>
+      <w:bookmarkEnd w:id="17"/>
       <w:r>
         <w:rPr>
           <w:rtl w:val="0"/>
@@ -7303,8 +7324,8 @@
         <w:pStyle w:val="Heading6"/>
         <w:rPr/>
       </w:pPr>
-      <w:bookmarkStart w:colFirst="0" w:colLast="0" w:name="_heading=h.2vfxkfr0t4rq" w:id="16"/>
-      <w:bookmarkEnd w:id="16"/>
+      <w:bookmarkStart w:colFirst="0" w:colLast="0" w:name="_heading=h.2vfxkfr0t4rq" w:id="18"/>
+      <w:bookmarkEnd w:id="18"/>
       <w:r>
         <w:rPr>
           <w:rtl w:val="0"/>
@@ -7355,14 +7376,192 @@
     </w:p>
     <w:p>
       <w:pPr>
-        <w:pStyle w:val="Heading2"/>
         <w:rPr/>
       </w:pPr>
-      <w:bookmarkStart w:colFirst="0" w:colLast="0" w:name="_heading=h.6s7sipg8gvn" w:id="17"/>
-      <w:bookmarkEnd w:id="17"/>
-      <w:r>
-        <w:br w:type="page"/>
-      </w:r>
+      <w:r>
+        <w:rPr>
+          <w:rtl w:val="0"/>
+        </w:rPr>
+      </w:r>
+    </w:p>
+    <w:p>
+      <w:pPr>
+        <w:rPr/>
+      </w:pPr>
+      <w:r>
+        <w:rPr>
+          <w:rtl w:val="0"/>
+        </w:rPr>
+      </w:r>
+    </w:p>
+    <w:p>
+      <w:pPr>
+        <w:pStyle w:val="Heading5"/>
+        <w:rPr/>
+      </w:pPr>
+      <w:bookmarkStart w:colFirst="0" w:colLast="0" w:name="_heading=h.4ga0kuoy7jis" w:id="19"/>
+      <w:bookmarkEnd w:id="19"/>
+      <w:r>
+        <w:rPr>
+          <w:rtl w:val="0"/>
+        </w:rPr>
+        <w:t xml:space="preserve">3.4 Contrôles environnement marin</w:t>
+      </w:r>
+    </w:p>
+    <w:p>
+      <w:pPr>
+        <w:rPr/>
+      </w:pPr>
+      <w:r>
+        <w:rPr>
+          <w:rtl w:val="0"/>
+        </w:rPr>
+      </w:r>
+    </w:p>
+    <w:p>
+      <w:pPr>
+        <w:rPr/>
+      </w:pPr>
+      <w:r>
+        <w:rPr>
+          <w:rtl w:val="0"/>
+        </w:rPr>
+      </w:r>
+    </w:p>
+    <w:p>
+      <w:pPr>
+        <w:pStyle w:val="Heading6"/>
+        <w:rPr/>
+      </w:pPr>
+      <w:bookmarkStart w:colFirst="0" w:colLast="0" w:name="_heading=h.53ushfwu4as2" w:id="20"/>
+      <w:bookmarkEnd w:id="20"/>
+      <w:r>
+        <w:rPr>
+          <w:rtl w:val="0"/>
+        </w:rPr>
+        <w:t xml:space="preserve">Contrôles et surveillances</w:t>
+      </w:r>
+    </w:p>
+    <w:p>
+      <w:pPr>
+        <w:rPr/>
+      </w:pPr>
+      <w:r>
+        <w:rPr>
+          <w:rtl w:val="0"/>
+        </w:rPr>
+      </w:r>
+    </w:p>
+    <w:p>
+      <w:pPr>
+        <w:rPr/>
+      </w:pPr>
+      <w:r>
+        <w:rPr>
+          <w:rtl w:val="0"/>
+        </w:rPr>
+      </w:r>
+    </w:p>
+    <w:p>
+      <w:pPr>
+        <w:rPr/>
+      </w:pPr>
+      <w:r>
+        <w:rPr>
+          <w:rtl w:val="0"/>
+        </w:rPr>
+        <w:t xml:space="preserve">${envSummary}</w:t>
+      </w:r>
+    </w:p>
+    <w:p>
+      <w:pPr>
+        <w:rPr/>
+      </w:pPr>
+      <w:r>
+        <w:rPr>
+          <w:rtl w:val="0"/>
+        </w:rPr>
+      </w:r>
+    </w:p>
+    <w:p>
+      <w:pPr>
+        <w:rPr/>
+      </w:pPr>
+      <w:r>
+        <w:rPr>
+          <w:rtl w:val="0"/>
+        </w:rPr>
+      </w:r>
+    </w:p>
+    <w:p>
+      <w:pPr>
+        <w:rPr/>
+      </w:pPr>
+      <w:r>
+        <w:rPr>
+          <w:rtl w:val="0"/>
+        </w:rPr>
+      </w:r>
+    </w:p>
+    <w:p>
+      <w:pPr>
+        <w:rPr/>
+      </w:pPr>
+      <w:r>
+        <w:rPr>
+          <w:rtl w:val="0"/>
+        </w:rPr>
+      </w:r>
+    </w:p>
+    <w:p>
+      <w:pPr>
+        <w:pStyle w:val="Heading6"/>
+        <w:rPr/>
+      </w:pPr>
+      <w:bookmarkStart w:colFirst="0" w:colLast="0" w:name="_heading=h.ev2f2ekv98m6" w:id="21"/>
+      <w:bookmarkEnd w:id="21"/>
+      <w:r>
+        <w:rPr>
+          <w:rtl w:val="0"/>
+        </w:rPr>
+        <w:t xml:space="preserve">Contrôles pêche de loisir</w:t>
+      </w:r>
+    </w:p>
+    <w:p>
+      <w:pPr>
+        <w:rPr/>
+      </w:pPr>
+      <w:r>
+        <w:rPr>
+          <w:rtl w:val="0"/>
+        </w:rPr>
+      </w:r>
+    </w:p>
+    <w:p>
+      <w:pPr>
+        <w:rPr/>
+      </w:pPr>
+      <w:r>
+        <w:rPr>
+          <w:rtl w:val="0"/>
+        </w:rPr>
+      </w:r>
+    </w:p>
+    <w:p>
+      <w:pPr>
+        <w:rPr/>
+      </w:pPr>
+      <w:r>
+        <w:rPr>
+          <w:rtl w:val="0"/>
+        </w:rPr>
+        <w:t xml:space="preserve">${leisureFishingSummary}</w:t>
+      </w:r>
+    </w:p>
+    <w:p>
+      <w:pPr>
+        <w:rPr/>
+      </w:pPr>
       <w:r>
         <w:rPr>
           <w:rtl w:val="0"/>
@@ -7375,8 +7574,25 @@
         <w:jc w:val="left"/>
         <w:rPr/>
       </w:pPr>
-      <w:bookmarkStart w:colFirst="0" w:colLast="0" w:name="_heading=h.6ncbmqb6hn81" w:id="18"/>
-      <w:bookmarkEnd w:id="18"/>
+      <w:bookmarkStart w:colFirst="0" w:colLast="0" w:name="_heading=h.6s7sipg8gvn" w:id="22"/>
+      <w:bookmarkEnd w:id="22"/>
+      <w:r>
+        <w:br w:type="page"/>
+      </w:r>
+      <w:r>
+        <w:rPr>
+          <w:rtl w:val="0"/>
+        </w:rPr>
+      </w:r>
+    </w:p>
+    <w:p>
+      <w:pPr>
+        <w:pStyle w:val="Heading2"/>
+        <w:jc w:val="left"/>
+        <w:rPr/>
+      </w:pPr>
+      <w:bookmarkStart w:colFirst="0" w:colLast="0" w:name="_heading=h.6ncbmqb6hn81" w:id="23"/>
+      <w:bookmarkEnd w:id="23"/>
       <w:r>
         <w:rPr>
           <w:rtl w:val="0"/>
@@ -8794,8 +9010,8 @@
           <w:vertAlign w:val="baseline"/>
         </w:rPr>
       </w:pPr>
-      <w:bookmarkStart w:colFirst="0" w:colLast="0" w:name="_heading=h.4rz9968hshk8" w:id="19"/>
-      <w:bookmarkEnd w:id="19"/>
+      <w:bookmarkStart w:colFirst="0" w:colLast="0" w:name="_heading=h.4rz9968hshk8" w:id="24"/>
+      <w:bookmarkEnd w:id="24"/>
       <w:r>
         <w:rPr>
           <w:vertAlign w:val="baseline"/>
@@ -9147,8 +9363,8 @@
           <w:vertAlign w:val="baseline"/>
         </w:rPr>
       </w:pPr>
-      <w:bookmarkStart w:colFirst="0" w:colLast="0" w:name="_heading=h.g66ol7jbgdge" w:id="20"/>
-      <w:bookmarkEnd w:id="20"/>
+      <w:bookmarkStart w:colFirst="0" w:colLast="0" w:name="_heading=h.g66ol7jbgdge" w:id="25"/>
+      <w:bookmarkEnd w:id="25"/>
       <w:r>
         <w:rPr>
           <w:rtl w:val="0"/>
@@ -9264,8 +9480,8 @@
           <w:vertAlign w:val="baseline"/>
         </w:rPr>
       </w:pPr>
-      <w:bookmarkStart w:colFirst="0" w:colLast="0" w:name="_heading=h.h6kooj4hip8" w:id="21"/>
-      <w:bookmarkEnd w:id="21"/>
+      <w:bookmarkStart w:colFirst="0" w:colLast="0" w:name="_heading=h.h6kooj4hip8" w:id="26"/>
+      <w:bookmarkEnd w:id="26"/>
       <w:r>
         <w:rPr>
           <w:rtl w:val="0"/>
@@ -9631,8 +9847,8 @@
           <w:vertAlign w:val="baseline"/>
         </w:rPr>
       </w:pPr>
-      <w:bookmarkStart w:colFirst="0" w:colLast="0" w:name="_heading=h.gbx74bnl7qy4" w:id="22"/>
-      <w:bookmarkEnd w:id="22"/>
+      <w:bookmarkStart w:colFirst="0" w:colLast="0" w:name="_heading=h.gbx74bnl7qy4" w:id="27"/>
+      <w:bookmarkEnd w:id="27"/>
       <w:r>
         <w:rPr>
           <w:rtl w:val="0"/>
@@ -10593,7 +10809,6 @@
     <w:next w:val="Normal"/>
     <w:pPr>
       <w:keepNext w:val="1"/>
-      <w:jc w:val="both"/>
     </w:pPr>
     <w:rPr>
       <w:b w:val="1"/>
@@ -12078,7 +12293,7 @@
 
 <file path=customXML/item1.xml><?xml version="1.0" encoding="utf-8"?>
 <go:gDocsCustomXmlDataStorage xmlns:go="http://customooxmlschemas.google.com/" xmlns:r="http://schemas.openxmlformats.org/officeDocument/2006/relationships" uri="GoogleDocsCustomDataVersion2">
-  <go:docsCustomData xmlns:go="http://customooxmlschemas.google.com/" roundtripDataSignature="AMtx7mhiQxN2HFVC6mcX4EXAne84/YhceQ==">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</go:docsCustomData>
+  <go:docsCustomData xmlns:go="http://customooxmlschemas.google.com/" roundtripDataSignature="AMtx7mgBnllTz86ZNtit+Vkslqb0rkyYLQ==">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</go:docsCustomData>
 </go:gDocsCustomXmlDataStorage>
 </file>
 

</xml_diff>

<commit_message>
feat(RapportPatrouille): add MCO/Logistique status reason
</commit_message>
<xml_diff>
--- a/backend/src/main/resources/template_export_rapport_patrouille_PAM.docx
+++ b/backend/src/main/resources/template_export_rapport_patrouille_PAM.docx
@@ -307,14 +307,50 @@
     </w:p>
     <w:p>
       <w:pPr>
-        <w:pStyle w:val="Title"/>
         <w:keepNext w:val="1"/>
-        <w:rPr/>
+        <w:keepLines w:val="0"/>
+        <w:pageBreakBefore w:val="0"/>
+        <w:widowControl w:val="1"/>
+        <w:pBdr>
+          <w:top w:space="0" w:sz="0" w:val="nil"/>
+          <w:left w:space="0" w:sz="0" w:val="nil"/>
+          <w:bottom w:space="0" w:sz="0" w:val="nil"/>
+          <w:right w:space="0" w:sz="0" w:val="nil"/>
+          <w:between w:space="0" w:sz="0" w:val="nil"/>
+        </w:pBdr>
+        <w:shd w:fill="auto" w:val="clear"/>
+        <w:spacing w:after="0" w:before="0" w:line="240" w:lineRule="auto"/>
+        <w:ind w:left="0" w:right="0" w:firstLine="0"/>
+        <w:jc w:val="center"/>
+        <w:rPr>
+          <w:rFonts w:ascii="Times New Roman" w:cs="Times New Roman" w:eastAsia="Times New Roman" w:hAnsi="Times New Roman"/>
+          <w:b w:val="1"/>
+          <w:i w:val="0"/>
+          <w:smallCaps w:val="0"/>
+          <w:strike w:val="0"/>
+          <w:color w:val="000000"/>
+          <w:sz w:val="28"/>
+          <w:szCs w:val="28"/>
+          <w:u w:val="none"/>
+          <w:shd w:fill="auto" w:val="clear"/>
+          <w:vertAlign w:val="baseline"/>
+        </w:rPr>
       </w:pPr>
       <w:bookmarkStart w:colFirst="0" w:colLast="0" w:name="_heading=h.xrmfhkgx7vz7" w:id="0"/>
       <w:bookmarkEnd w:id="0"/>
       <w:r>
         <w:rPr>
+          <w:rFonts w:ascii="Times New Roman" w:cs="Times New Roman" w:eastAsia="Times New Roman" w:hAnsi="Times New Roman"/>
+          <w:b w:val="1"/>
+          <w:i w:val="0"/>
+          <w:smallCaps w:val="0"/>
+          <w:strike w:val="0"/>
+          <w:color w:val="000000"/>
+          <w:sz w:val="28"/>
+          <w:szCs w:val="28"/>
+          <w:u w:val="none"/>
+          <w:shd w:fill="auto" w:val="clear"/>
+          <w:vertAlign w:val="baseline"/>
           <w:rtl w:val="0"/>
         </w:rPr>
         <w:t xml:space="preserve">RAPPORT DE PATROUILLE</w:t>
@@ -977,11 +1013,32 @@
     </w:p>
     <w:p>
       <w:pPr>
-        <w:pStyle w:val="Heading2"/>
-        <w:ind w:left="0"/>
+        <w:keepNext w:val="1"/>
+        <w:keepLines w:val="0"/>
+        <w:pageBreakBefore w:val="0"/>
+        <w:widowControl w:val="1"/>
+        <w:pBdr>
+          <w:top w:space="0" w:sz="0" w:val="nil"/>
+          <w:left w:space="0" w:sz="0" w:val="nil"/>
+          <w:bottom w:space="0" w:sz="0" w:val="nil"/>
+          <w:right w:space="0" w:sz="0" w:val="nil"/>
+          <w:between w:space="0" w:sz="0" w:val="nil"/>
+        </w:pBdr>
+        <w:shd w:fill="auto" w:val="clear"/>
+        <w:spacing w:after="0" w:before="0" w:line="240" w:lineRule="auto"/>
+        <w:ind w:left="0" w:right="0" w:firstLine="0"/>
         <w:jc w:val="left"/>
         <w:rPr>
           <w:rFonts w:ascii="Roboto" w:cs="Roboto" w:eastAsia="Roboto" w:hAnsi="Roboto"/>
+          <w:b w:val="1"/>
+          <w:i w:val="0"/>
+          <w:smallCaps w:val="0"/>
+          <w:strike w:val="0"/>
+          <w:color w:val="000000"/>
+          <w:sz w:val="32"/>
+          <w:szCs w:val="32"/>
+          <w:u w:val="single"/>
+          <w:shd w:fill="auto" w:val="clear"/>
           <w:vertAlign w:val="baseline"/>
         </w:rPr>
       </w:pPr>
@@ -989,15 +1046,20 @@
       <w:bookmarkEnd w:id="1"/>
       <w:r>
         <w:rPr>
-          <w:rtl w:val="0"/>
-        </w:rPr>
-        <w:t xml:space="preserve">1. </w:t>
-      </w:r>
-      <w:r>
-        <w:rPr>
-          <w:rtl w:val="0"/>
-        </w:rPr>
-        <w:t xml:space="preserve">Activité du navire</w:t>
+          <w:rFonts w:ascii="Times New Roman" w:cs="Times New Roman" w:eastAsia="Times New Roman" w:hAnsi="Times New Roman"/>
+          <w:b w:val="1"/>
+          <w:i w:val="0"/>
+          <w:smallCaps w:val="0"/>
+          <w:strike w:val="0"/>
+          <w:color w:val="000000"/>
+          <w:sz w:val="32"/>
+          <w:szCs w:val="32"/>
+          <w:u w:val="single"/>
+          <w:shd w:fill="auto" w:val="clear"/>
+          <w:vertAlign w:val="baseline"/>
+          <w:rtl w:val="0"/>
+        </w:rPr>
+        <w:t xml:space="preserve">1. Activité du navire</w:t>
       </w:r>
       <w:r>
         <w:rPr>
@@ -1038,35 +1100,37 @@
     <w:tbl>
       <w:tblPr>
         <w:tblStyle w:val="Table2"/>
-        <w:tblW w:w="9801.0" w:type="dxa"/>
+        <w:tblW w:w="10545.0" w:type="dxa"/>
         <w:jc w:val="left"/>
-        <w:tblInd w:w="6.0" w:type="dxa"/>
+        <w:tblInd w:w="-504.0" w:type="dxa"/>
         <w:tblLayout w:type="fixed"/>
         <w:tblLook w:val="0400"/>
       </w:tblPr>
       <w:tblGrid>
-        <w:gridCol w:w="1089"/>
-        <w:gridCol w:w="872"/>
-        <w:gridCol w:w="1120"/>
-        <w:gridCol w:w="867"/>
-        <w:gridCol w:w="1190"/>
-        <w:gridCol w:w="1035"/>
-        <w:gridCol w:w="826"/>
-        <w:gridCol w:w="970"/>
-        <w:gridCol w:w="920"/>
-        <w:gridCol w:w="912"/>
+        <w:gridCol w:w="825"/>
+        <w:gridCol w:w="855"/>
+        <w:gridCol w:w="1200"/>
+        <w:gridCol w:w="735"/>
+        <w:gridCol w:w="1275"/>
+        <w:gridCol w:w="1140"/>
+        <w:gridCol w:w="675"/>
+        <w:gridCol w:w="900"/>
+        <w:gridCol w:w="1185"/>
+        <w:gridCol w:w="765"/>
+        <w:gridCol w:w="990"/>
         <w:tblGridChange w:id="0">
           <w:tblGrid>
-            <w:gridCol w:w="1089"/>
-            <w:gridCol w:w="872"/>
-            <w:gridCol w:w="1120"/>
-            <w:gridCol w:w="867"/>
-            <w:gridCol w:w="1190"/>
-            <w:gridCol w:w="1035"/>
-            <w:gridCol w:w="826"/>
-            <w:gridCol w:w="970"/>
-            <w:gridCol w:w="920"/>
-            <w:gridCol w:w="912"/>
+            <w:gridCol w:w="825"/>
+            <w:gridCol w:w="855"/>
+            <w:gridCol w:w="1200"/>
+            <w:gridCol w:w="735"/>
+            <w:gridCol w:w="1275"/>
+            <w:gridCol w:w="1140"/>
+            <w:gridCol w:w="675"/>
+            <w:gridCol w:w="900"/>
+            <w:gridCol w:w="1185"/>
+            <w:gridCol w:w="765"/>
+            <w:gridCol w:w="990"/>
           </w:tblGrid>
         </w:tblGridChange>
       </w:tblGrid>
@@ -1269,7 +1333,7 @@
         </w:tc>
         <w:tc>
           <w:tcPr>
-            <w:gridSpan w:val="6"/>
+            <w:gridSpan w:val="7"/>
             <w:tcBorders>
               <w:top w:color="000000" w:space="0" w:sz="8" w:val="single"/>
               <w:left w:color="000000" w:space="0" w:sz="8" w:val="single"/>
@@ -2572,6 +2636,64 @@
                 <w:rtl w:val="0"/>
               </w:rPr>
               <w:t xml:space="preserve">(8)</w:t>
+            </w:r>
+          </w:p>
+        </w:tc>
+        <w:tc>
+          <w:tcPr>
+            <w:tcBorders>
+              <w:top w:color="000000" w:space="0" w:sz="8" w:val="single"/>
+              <w:left w:color="000000" w:space="0" w:sz="4" w:val="single"/>
+              <w:bottom w:color="000000" w:space="0" w:sz="4" w:val="single"/>
+            </w:tcBorders>
+            <w:shd w:fill="auto" w:val="clear"/>
+          </w:tcPr>
+          <w:p>
+            <w:pPr>
+              <w:keepNext w:val="0"/>
+              <w:keepLines w:val="0"/>
+              <w:widowControl w:val="0"/>
+              <w:pBdr>
+                <w:top w:space="0" w:sz="0" w:val="nil"/>
+                <w:left w:space="0" w:sz="0" w:val="nil"/>
+                <w:bottom w:space="0" w:sz="0" w:val="nil"/>
+                <w:right w:space="0" w:sz="0" w:val="nil"/>
+                <w:between w:space="0" w:sz="0" w:val="nil"/>
+              </w:pBdr>
+              <w:shd w:fill="auto" w:val="clear"/>
+              <w:tabs>
+                <w:tab w:val="center" w:leader="none" w:pos="4536"/>
+                <w:tab w:val="right" w:leader="none" w:pos="9072"/>
+              </w:tabs>
+              <w:spacing w:after="0" w:before="0" w:line="240" w:lineRule="auto"/>
+              <w:ind w:left="0" w:right="0" w:firstLine="0"/>
+              <w:jc w:val="both"/>
+              <w:rPr>
+                <w:rFonts w:ascii="Arial" w:cs="Arial" w:eastAsia="Arial" w:hAnsi="Arial"/>
+                <w:b w:val="0"/>
+                <w:i w:val="0"/>
+                <w:smallCaps w:val="0"/>
+                <w:strike w:val="0"/>
+                <w:color w:val="000000"/>
+                <w:sz w:val="16"/>
+                <w:szCs w:val="16"/>
+                <w:u w:val="none"/>
+                <w:shd w:fill="auto" w:val="clear"/>
+                <w:vertAlign w:val="baseline"/>
+              </w:rPr>
+            </w:pPr>
+            <w:r>
+              <w:rPr>
+                <w:sz w:val="16"/>
+                <w:szCs w:val="16"/>
+                <w:rtl w:val="0"/>
+              </w:rPr>
+              <w:t xml:space="preserve">MCO/Logistique (9)</w:t>
+            </w:r>
+            <w:r>
+              <w:rPr>
+                <w:rtl w:val="0"/>
+              </w:rPr>
             </w:r>
           </w:p>
         </w:tc>
@@ -3288,6 +3410,65 @@
                 <w:rtl w:val="0"/>
               </w:rPr>
               <w:t xml:space="preserve">${contrPort}</w:t>
+            </w:r>
+          </w:p>
+        </w:tc>
+        <w:tc>
+          <w:tcPr>
+            <w:tcBorders>
+              <w:top w:color="000000" w:space="0" w:sz="4" w:val="single"/>
+              <w:left w:color="000000" w:space="0" w:sz="4" w:val="single"/>
+              <w:bottom w:color="000000" w:space="0" w:sz="8" w:val="single"/>
+            </w:tcBorders>
+            <w:shd w:fill="auto" w:val="clear"/>
+            <w:vAlign w:val="center"/>
+          </w:tcPr>
+          <w:p>
+            <w:pPr>
+              <w:keepNext w:val="0"/>
+              <w:keepLines w:val="0"/>
+              <w:widowControl w:val="0"/>
+              <w:pBdr>
+                <w:top w:space="0" w:sz="0" w:val="nil"/>
+                <w:left w:space="0" w:sz="0" w:val="nil"/>
+                <w:bottom w:space="0" w:sz="0" w:val="nil"/>
+                <w:right w:space="0" w:sz="0" w:val="nil"/>
+                <w:between w:space="0" w:sz="0" w:val="nil"/>
+              </w:pBdr>
+              <w:shd w:fill="auto" w:val="clear"/>
+              <w:tabs>
+                <w:tab w:val="center" w:leader="none" w:pos="4536"/>
+                <w:tab w:val="right" w:leader="none" w:pos="9072"/>
+              </w:tabs>
+              <w:spacing w:after="0" w:before="0" w:line="240" w:lineRule="auto"/>
+              <w:ind w:left="0" w:right="0" w:firstLine="0"/>
+              <w:jc w:val="center"/>
+              <w:rPr>
+                <w:rFonts w:ascii="Arial" w:cs="Arial" w:eastAsia="Arial" w:hAnsi="Arial"/>
+                <w:b w:val="0"/>
+                <w:i w:val="0"/>
+                <w:smallCaps w:val="0"/>
+                <w:strike w:val="0"/>
+                <w:color w:val="000000"/>
+                <w:sz w:val="18"/>
+                <w:szCs w:val="18"/>
+                <w:u w:val="none"/>
+                <w:shd w:fill="auto" w:val="clear"/>
+                <w:vertAlign w:val="baseline"/>
+              </w:rPr>
+            </w:pPr>
+            <w:r>
+              <w:rPr>
+                <w:sz w:val="18"/>
+                <w:szCs w:val="18"/>
+                <w:rtl w:val="0"/>
+              </w:rPr>
+              <w:t xml:space="preserve">${mco}</w:t>
+            </w:r>
+            <w:r>
+              <w:rPr>
+                <w:rtl w:val="0"/>
+              </w:rPr>
             </w:r>
           </w:p>
         </w:tc>
@@ -3483,7 +3664,7 @@
         </w:tc>
         <w:tc>
           <w:tcPr>
-            <w:gridSpan w:val="6"/>
+            <w:gridSpan w:val="7"/>
             <w:tcBorders>
               <w:top w:color="000000" w:space="0" w:sz="8" w:val="single"/>
               <w:left w:color="000000" w:space="0" w:sz="8" w:val="single"/>
@@ -5168,245 +5349,6 @@
         </w:rPr>
         <w:t xml:space="preserve">contraintes portuaires</w:t>
       </w:r>
-      <w:r>
-        <w:rPr>
-          <w:rtl w:val="0"/>
-        </w:rPr>
-      </w:r>
-    </w:p>
-    <w:p>
-      <w:pPr>
-        <w:keepNext w:val="0"/>
-        <w:keepLines w:val="0"/>
-        <w:pageBreakBefore w:val="0"/>
-        <w:widowControl w:val="1"/>
-        <w:pBdr>
-          <w:top w:space="0" w:sz="0" w:val="nil"/>
-          <w:left w:space="0" w:sz="0" w:val="nil"/>
-          <w:bottom w:space="0" w:sz="0" w:val="nil"/>
-          <w:right w:space="0" w:sz="0" w:val="nil"/>
-          <w:between w:space="0" w:sz="0" w:val="nil"/>
-        </w:pBdr>
-        <w:shd w:fill="auto" w:val="clear"/>
-        <w:spacing w:after="0" w:before="0" w:line="240" w:lineRule="auto"/>
-        <w:ind w:left="3420" w:right="0" w:hanging="3420"/>
-        <w:jc w:val="both"/>
-        <w:rPr>
-          <w:rFonts w:ascii="Arial" w:cs="Arial" w:eastAsia="Arial" w:hAnsi="Arial"/>
-          <w:b w:val="0"/>
-          <w:i w:val="0"/>
-          <w:smallCaps w:val="0"/>
-          <w:strike w:val="0"/>
-          <w:color w:val="000000"/>
-          <w:sz w:val="10"/>
-          <w:szCs w:val="10"/>
-          <w:u w:val="none"/>
-          <w:shd w:fill="auto" w:val="clear"/>
-          <w:vertAlign w:val="baseline"/>
-        </w:rPr>
-      </w:pPr>
-      <w:r>
-        <w:rPr>
-          <w:rtl w:val="0"/>
-        </w:rPr>
-      </w:r>
-    </w:p>
-    <w:p>
-      <w:pPr>
-        <w:keepNext w:val="0"/>
-        <w:keepLines w:val="0"/>
-        <w:pageBreakBefore w:val="0"/>
-        <w:widowControl w:val="1"/>
-        <w:pBdr>
-          <w:top w:space="0" w:sz="0" w:val="nil"/>
-          <w:left w:space="0" w:sz="0" w:val="nil"/>
-          <w:bottom w:space="0" w:sz="0" w:val="nil"/>
-          <w:right w:space="0" w:sz="0" w:val="nil"/>
-          <w:between w:space="0" w:sz="0" w:val="nil"/>
-        </w:pBdr>
-        <w:shd w:fill="auto" w:val="clear"/>
-        <w:tabs>
-          <w:tab w:val="left" w:leader="none" w:pos="3600"/>
-        </w:tabs>
-        <w:spacing w:after="0" w:before="0" w:line="240" w:lineRule="auto"/>
-        <w:ind w:left="3420" w:right="0" w:hanging="3420"/>
-        <w:jc w:val="both"/>
-        <w:rPr>
-          <w:rFonts w:ascii="Arial" w:cs="Arial" w:eastAsia="Arial" w:hAnsi="Arial"/>
-          <w:b w:val="0"/>
-          <w:i w:val="1"/>
-          <w:smallCaps w:val="0"/>
-          <w:strike w:val="0"/>
-          <w:color w:val="000000"/>
-          <w:sz w:val="16"/>
-          <w:szCs w:val="16"/>
-          <w:u w:val="none"/>
-          <w:shd w:fill="auto" w:val="clear"/>
-          <w:vertAlign w:val="baseline"/>
-        </w:rPr>
-      </w:pPr>
-      <w:r>
-        <w:rPr>
-          <w:rFonts w:ascii="Arial" w:cs="Arial" w:eastAsia="Arial" w:hAnsi="Arial"/>
-          <w:b w:val="0"/>
-          <w:i w:val="1"/>
-          <w:smallCaps w:val="0"/>
-          <w:strike w:val="0"/>
-          <w:color w:val="000000"/>
-          <w:sz w:val="16"/>
-          <w:szCs w:val="16"/>
-          <w:u w:val="none"/>
-          <w:shd w:fill="auto" w:val="clear"/>
-          <w:vertAlign w:val="baseline"/>
-          <w:rtl w:val="0"/>
-        </w:rPr>
-        <w:t xml:space="preserve">reporter les heures dans les cases 3 à 8 en tenant compte du motif prépondérant du maintien à quai</w:t>
-      </w:r>
-    </w:p>
-    <w:p>
-      <w:pPr>
-        <w:keepNext w:val="0"/>
-        <w:keepLines w:val="0"/>
-        <w:pageBreakBefore w:val="0"/>
-        <w:widowControl w:val="1"/>
-        <w:pBdr>
-          <w:top w:space="0" w:sz="0" w:val="nil"/>
-          <w:left w:space="0" w:sz="0" w:val="nil"/>
-          <w:bottom w:space="0" w:sz="0" w:val="nil"/>
-          <w:right w:space="0" w:sz="0" w:val="nil"/>
-          <w:between w:space="0" w:sz="0" w:val="nil"/>
-        </w:pBdr>
-        <w:shd w:fill="auto" w:val="clear"/>
-        <w:spacing w:after="0" w:before="0" w:line="240" w:lineRule="auto"/>
-        <w:ind w:left="3420" w:right="0" w:hanging="3420"/>
-        <w:jc w:val="both"/>
-        <w:rPr>
-          <w:rFonts w:ascii="Arial" w:cs="Arial" w:eastAsia="Arial" w:hAnsi="Arial"/>
-          <w:b w:val="0"/>
-          <w:i w:val="0"/>
-          <w:smallCaps w:val="0"/>
-          <w:strike w:val="0"/>
-          <w:color w:val="000000"/>
-          <w:sz w:val="18"/>
-          <w:szCs w:val="18"/>
-          <w:u w:val="none"/>
-          <w:shd w:fill="auto" w:val="clear"/>
-          <w:vertAlign w:val="baseline"/>
-        </w:rPr>
-      </w:pPr>
-      <w:r>
-        <w:rPr>
-          <w:rtl w:val="0"/>
-        </w:rPr>
-      </w:r>
-    </w:p>
-    <w:p>
-      <w:pPr>
-        <w:keepNext w:val="0"/>
-        <w:keepLines w:val="0"/>
-        <w:pageBreakBefore w:val="0"/>
-        <w:widowControl w:val="1"/>
-        <w:pBdr>
-          <w:top w:space="0" w:sz="0" w:val="nil"/>
-          <w:left w:space="0" w:sz="0" w:val="nil"/>
-          <w:bottom w:space="0" w:sz="0" w:val="nil"/>
-          <w:right w:space="0" w:sz="0" w:val="nil"/>
-          <w:between w:space="0" w:sz="0" w:val="nil"/>
-        </w:pBdr>
-        <w:shd w:fill="auto" w:val="clear"/>
-        <w:spacing w:after="0" w:before="0" w:line="240" w:lineRule="auto"/>
-        <w:ind w:left="180" w:right="0" w:hanging="180"/>
-        <w:jc w:val="both"/>
-        <w:rPr>
-          <w:rFonts w:ascii="Times New Roman" w:cs="Times New Roman" w:eastAsia="Times New Roman" w:hAnsi="Times New Roman"/>
-          <w:b w:val="0"/>
-          <w:i w:val="0"/>
-          <w:smallCaps w:val="0"/>
-          <w:strike w:val="0"/>
-          <w:color w:val="000000"/>
-          <w:sz w:val="24"/>
-          <w:szCs w:val="24"/>
-          <w:u w:val="none"/>
-          <w:shd w:fill="auto" w:val="clear"/>
-          <w:vertAlign w:val="baseline"/>
-        </w:rPr>
-      </w:pPr>
-      <w:r>
-        <w:rPr>
-          <w:rFonts w:ascii="Arial" w:cs="Arial" w:eastAsia="Arial" w:hAnsi="Arial"/>
-          <w:b w:val="0"/>
-          <w:i w:val="0"/>
-          <w:smallCaps w:val="0"/>
-          <w:strike w:val="0"/>
-          <w:color w:val="000000"/>
-          <w:sz w:val="18"/>
-          <w:szCs w:val="18"/>
-          <w:u w:val="none"/>
-          <w:shd w:fill="auto" w:val="clear"/>
-          <w:vertAlign w:val="baseline"/>
-          <w:rtl w:val="0"/>
-        </w:rPr>
-        <w:t xml:space="preserve">** </w:t>
-      </w:r>
-      <w:r>
-        <w:rPr>
-          <w:rFonts w:ascii="Arial" w:cs="Arial" w:eastAsia="Arial" w:hAnsi="Arial"/>
-          <w:b w:val="0"/>
-          <w:i w:val="0"/>
-          <w:smallCaps w:val="0"/>
-          <w:strike w:val="0"/>
-          <w:color w:val="000000"/>
-          <w:sz w:val="18"/>
-          <w:szCs w:val="18"/>
-          <w:u w:val="single"/>
-          <w:shd w:fill="auto" w:val="clear"/>
-          <w:vertAlign w:val="baseline"/>
-          <w:rtl w:val="0"/>
-        </w:rPr>
-        <w:t xml:space="preserve">navire dans l’incapacité de prendre la mer pour :</w:t>
-      </w:r>
-      <w:r>
-        <w:rPr>
-          <w:rtl w:val="0"/>
-        </w:rPr>
-      </w:r>
-    </w:p>
-    <w:p>
-      <w:pPr>
-        <w:keepNext w:val="0"/>
-        <w:keepLines w:val="0"/>
-        <w:pageBreakBefore w:val="0"/>
-        <w:widowControl w:val="1"/>
-        <w:pBdr>
-          <w:top w:space="0" w:sz="0" w:val="nil"/>
-          <w:left w:space="0" w:sz="0" w:val="nil"/>
-          <w:bottom w:space="0" w:sz="0" w:val="nil"/>
-          <w:right w:space="0" w:sz="0" w:val="nil"/>
-          <w:between w:space="0" w:sz="0" w:val="nil"/>
-        </w:pBdr>
-        <w:shd w:fill="auto" w:val="clear"/>
-        <w:spacing w:after="0" w:before="0" w:line="240" w:lineRule="auto"/>
-        <w:ind w:left="180" w:right="0" w:hanging="180"/>
-        <w:jc w:val="both"/>
-        <w:rPr>
-          <w:rFonts w:ascii="Arial" w:cs="Arial" w:eastAsia="Arial" w:hAnsi="Arial"/>
-          <w:b w:val="0"/>
-          <w:i w:val="0"/>
-          <w:smallCaps w:val="0"/>
-          <w:strike w:val="0"/>
-          <w:color w:val="000000"/>
-          <w:sz w:val="10"/>
-          <w:szCs w:val="10"/>
-          <w:u w:val="single"/>
-          <w:shd w:fill="auto" w:val="clear"/>
-          <w:vertAlign w:val="baseline"/>
-        </w:rPr>
-      </w:pPr>
-      <w:r>
-        <w:rPr>
-          <w:rtl w:val="0"/>
-        </w:rPr>
-      </w:r>
     </w:p>
     <w:p>
       <w:pPr>
@@ -5433,6 +5375,120 @@
       </w:pPr>
       <w:r>
         <w:rPr>
+          <w:sz w:val="18"/>
+          <w:szCs w:val="18"/>
+          <w:rtl w:val="0"/>
+        </w:rPr>
+        <w:t xml:space="preserve">MCO/Logistique</w:t>
+      </w:r>
+    </w:p>
+    <w:p>
+      <w:pPr>
+        <w:keepNext w:val="0"/>
+        <w:keepLines w:val="0"/>
+        <w:pageBreakBefore w:val="0"/>
+        <w:widowControl w:val="1"/>
+        <w:pBdr>
+          <w:top w:space="0" w:sz="0" w:val="nil"/>
+          <w:left w:space="0" w:sz="0" w:val="nil"/>
+          <w:bottom w:space="0" w:sz="0" w:val="nil"/>
+          <w:right w:space="0" w:sz="0" w:val="nil"/>
+          <w:between w:space="0" w:sz="0" w:val="nil"/>
+        </w:pBdr>
+        <w:shd w:fill="auto" w:val="clear"/>
+        <w:spacing w:after="0" w:before="0" w:line="240" w:lineRule="auto"/>
+        <w:ind w:left="3420" w:right="0" w:hanging="3420"/>
+        <w:jc w:val="both"/>
+        <w:rPr>
+          <w:rFonts w:ascii="Arial" w:cs="Arial" w:eastAsia="Arial" w:hAnsi="Arial"/>
+          <w:b w:val="0"/>
+          <w:i w:val="0"/>
+          <w:smallCaps w:val="0"/>
+          <w:strike w:val="0"/>
+          <w:color w:val="000000"/>
+          <w:sz w:val="10"/>
+          <w:szCs w:val="10"/>
+          <w:u w:val="none"/>
+          <w:shd w:fill="auto" w:val="clear"/>
+          <w:vertAlign w:val="baseline"/>
+        </w:rPr>
+      </w:pPr>
+      <w:r>
+        <w:rPr>
+          <w:rtl w:val="0"/>
+        </w:rPr>
+      </w:r>
+    </w:p>
+    <w:p>
+      <w:pPr>
+        <w:keepNext w:val="0"/>
+        <w:keepLines w:val="0"/>
+        <w:pageBreakBefore w:val="0"/>
+        <w:widowControl w:val="1"/>
+        <w:pBdr>
+          <w:top w:space="0" w:sz="0" w:val="nil"/>
+          <w:left w:space="0" w:sz="0" w:val="nil"/>
+          <w:bottom w:space="0" w:sz="0" w:val="nil"/>
+          <w:right w:space="0" w:sz="0" w:val="nil"/>
+          <w:between w:space="0" w:sz="0" w:val="nil"/>
+        </w:pBdr>
+        <w:shd w:fill="auto" w:val="clear"/>
+        <w:tabs>
+          <w:tab w:val="left" w:leader="none" w:pos="3600"/>
+        </w:tabs>
+        <w:spacing w:after="0" w:before="0" w:line="240" w:lineRule="auto"/>
+        <w:ind w:left="3420" w:right="0" w:hanging="3420"/>
+        <w:jc w:val="both"/>
+        <w:rPr>
+          <w:rFonts w:ascii="Arial" w:cs="Arial" w:eastAsia="Arial" w:hAnsi="Arial"/>
+          <w:b w:val="0"/>
+          <w:i w:val="1"/>
+          <w:smallCaps w:val="0"/>
+          <w:strike w:val="0"/>
+          <w:color w:val="000000"/>
+          <w:sz w:val="16"/>
+          <w:szCs w:val="16"/>
+          <w:u w:val="none"/>
+          <w:shd w:fill="auto" w:val="clear"/>
+          <w:vertAlign w:val="baseline"/>
+        </w:rPr>
+      </w:pPr>
+      <w:r>
+        <w:rPr>
+          <w:rFonts w:ascii="Arial" w:cs="Arial" w:eastAsia="Arial" w:hAnsi="Arial"/>
+          <w:b w:val="0"/>
+          <w:i w:val="1"/>
+          <w:smallCaps w:val="0"/>
+          <w:strike w:val="0"/>
+          <w:color w:val="000000"/>
+          <w:sz w:val="16"/>
+          <w:szCs w:val="16"/>
+          <w:u w:val="none"/>
+          <w:shd w:fill="auto" w:val="clear"/>
+          <w:vertAlign w:val="baseline"/>
+          <w:rtl w:val="0"/>
+        </w:rPr>
+        <w:t xml:space="preserve">reporter les heures dans les cases 3 à 8 en tenant compte du motif prépondérant du maintien à quai</w:t>
+      </w:r>
+    </w:p>
+    <w:p>
+      <w:pPr>
+        <w:keepNext w:val="0"/>
+        <w:keepLines w:val="0"/>
+        <w:pageBreakBefore w:val="0"/>
+        <w:widowControl w:val="1"/>
+        <w:pBdr>
+          <w:top w:space="0" w:sz="0" w:val="nil"/>
+          <w:left w:space="0" w:sz="0" w:val="nil"/>
+          <w:bottom w:space="0" w:sz="0" w:val="nil"/>
+          <w:right w:space="0" w:sz="0" w:val="nil"/>
+          <w:between w:space="0" w:sz="0" w:val="nil"/>
+        </w:pBdr>
+        <w:shd w:fill="auto" w:val="clear"/>
+        <w:spacing w:after="0" w:before="0" w:line="240" w:lineRule="auto"/>
+        <w:ind w:left="3420" w:right="0" w:hanging="3420"/>
+        <w:jc w:val="both"/>
+        <w:rPr>
           <w:rFonts w:ascii="Arial" w:cs="Arial" w:eastAsia="Arial" w:hAnsi="Arial"/>
           <w:b w:val="0"/>
           <w:i w:val="0"/>
@@ -5444,10 +5500,116 @@
           <w:u w:val="none"/>
           <w:shd w:fill="auto" w:val="clear"/>
           <w:vertAlign w:val="baseline"/>
-          <w:rtl w:val="0"/>
-        </w:rPr>
-        <w:t xml:space="preserve">indisponibilité technique supérieure à 4 heures</w:t>
-      </w:r>
+        </w:rPr>
+      </w:pPr>
+      <w:r>
+        <w:rPr>
+          <w:rtl w:val="0"/>
+        </w:rPr>
+      </w:r>
+    </w:p>
+    <w:p>
+      <w:pPr>
+        <w:keepNext w:val="0"/>
+        <w:keepLines w:val="0"/>
+        <w:pageBreakBefore w:val="0"/>
+        <w:widowControl w:val="1"/>
+        <w:pBdr>
+          <w:top w:space="0" w:sz="0" w:val="nil"/>
+          <w:left w:space="0" w:sz="0" w:val="nil"/>
+          <w:bottom w:space="0" w:sz="0" w:val="nil"/>
+          <w:right w:space="0" w:sz="0" w:val="nil"/>
+          <w:between w:space="0" w:sz="0" w:val="nil"/>
+        </w:pBdr>
+        <w:shd w:fill="auto" w:val="clear"/>
+        <w:spacing w:after="0" w:before="0" w:line="240" w:lineRule="auto"/>
+        <w:ind w:left="180" w:right="0" w:hanging="180"/>
+        <w:jc w:val="both"/>
+        <w:rPr>
+          <w:rFonts w:ascii="Times New Roman" w:cs="Times New Roman" w:eastAsia="Times New Roman" w:hAnsi="Times New Roman"/>
+          <w:b w:val="0"/>
+          <w:i w:val="0"/>
+          <w:smallCaps w:val="0"/>
+          <w:strike w:val="0"/>
+          <w:color w:val="000000"/>
+          <w:sz w:val="24"/>
+          <w:szCs w:val="24"/>
+          <w:u w:val="none"/>
+          <w:shd w:fill="auto" w:val="clear"/>
+          <w:vertAlign w:val="baseline"/>
+        </w:rPr>
+      </w:pPr>
+      <w:r>
+        <w:rPr>
+          <w:rFonts w:ascii="Arial" w:cs="Arial" w:eastAsia="Arial" w:hAnsi="Arial"/>
+          <w:b w:val="0"/>
+          <w:i w:val="0"/>
+          <w:smallCaps w:val="0"/>
+          <w:strike w:val="0"/>
+          <w:color w:val="000000"/>
+          <w:sz w:val="18"/>
+          <w:szCs w:val="18"/>
+          <w:u w:val="none"/>
+          <w:shd w:fill="auto" w:val="clear"/>
+          <w:vertAlign w:val="baseline"/>
+          <w:rtl w:val="0"/>
+        </w:rPr>
+        <w:t xml:space="preserve">** </w:t>
+      </w:r>
+      <w:r>
+        <w:rPr>
+          <w:rFonts w:ascii="Arial" w:cs="Arial" w:eastAsia="Arial" w:hAnsi="Arial"/>
+          <w:b w:val="0"/>
+          <w:i w:val="0"/>
+          <w:smallCaps w:val="0"/>
+          <w:strike w:val="0"/>
+          <w:color w:val="000000"/>
+          <w:sz w:val="18"/>
+          <w:szCs w:val="18"/>
+          <w:u w:val="single"/>
+          <w:shd w:fill="auto" w:val="clear"/>
+          <w:vertAlign w:val="baseline"/>
+          <w:rtl w:val="0"/>
+        </w:rPr>
+        <w:t xml:space="preserve">navire dans l’incapacité de prendre la mer pour :</w:t>
+      </w:r>
+      <w:r>
+        <w:rPr>
+          <w:rtl w:val="0"/>
+        </w:rPr>
+      </w:r>
+    </w:p>
+    <w:p>
+      <w:pPr>
+        <w:keepNext w:val="0"/>
+        <w:keepLines w:val="0"/>
+        <w:pageBreakBefore w:val="0"/>
+        <w:widowControl w:val="1"/>
+        <w:pBdr>
+          <w:top w:space="0" w:sz="0" w:val="nil"/>
+          <w:left w:space="0" w:sz="0" w:val="nil"/>
+          <w:bottom w:space="0" w:sz="0" w:val="nil"/>
+          <w:right w:space="0" w:sz="0" w:val="nil"/>
+          <w:between w:space="0" w:sz="0" w:val="nil"/>
+        </w:pBdr>
+        <w:shd w:fill="auto" w:val="clear"/>
+        <w:spacing w:after="0" w:before="0" w:line="240" w:lineRule="auto"/>
+        <w:ind w:left="180" w:right="0" w:hanging="180"/>
+        <w:jc w:val="both"/>
+        <w:rPr>
+          <w:rFonts w:ascii="Arial" w:cs="Arial" w:eastAsia="Arial" w:hAnsi="Arial"/>
+          <w:b w:val="0"/>
+          <w:i w:val="0"/>
+          <w:smallCaps w:val="0"/>
+          <w:strike w:val="0"/>
+          <w:color w:val="000000"/>
+          <w:sz w:val="10"/>
+          <w:szCs w:val="10"/>
+          <w:u w:val="single"/>
+          <w:shd w:fill="auto" w:val="clear"/>
+          <w:vertAlign w:val="baseline"/>
+        </w:rPr>
+      </w:pPr>
       <w:r>
         <w:rPr>
           <w:rtl w:val="0"/>
@@ -5492,6 +5654,52 @@
           <w:vertAlign w:val="baseline"/>
           <w:rtl w:val="0"/>
         </w:rPr>
+        <w:t xml:space="preserve">indisponibilité technique supérieure à 4 heures</w:t>
+      </w:r>
+      <w:r>
+        <w:rPr>
+          <w:rtl w:val="0"/>
+        </w:rPr>
+      </w:r>
+    </w:p>
+    <w:p>
+      <w:pPr>
+        <w:keepNext w:val="0"/>
+        <w:keepLines w:val="0"/>
+        <w:pageBreakBefore w:val="0"/>
+        <w:widowControl w:val="1"/>
+        <w:numPr>
+          <w:ilvl w:val="0"/>
+          <w:numId w:val="2"/>
+        </w:numPr>
+        <w:pBdr>
+          <w:top w:space="0" w:sz="0" w:val="nil"/>
+          <w:left w:space="0" w:sz="0" w:val="nil"/>
+          <w:bottom w:space="0" w:sz="0" w:val="nil"/>
+          <w:right w:space="0" w:sz="0" w:val="nil"/>
+          <w:between w:space="0" w:sz="0" w:val="nil"/>
+        </w:pBdr>
+        <w:shd w:fill="auto" w:val="clear"/>
+        <w:spacing w:after="0" w:before="0" w:line="240" w:lineRule="auto"/>
+        <w:ind w:left="1068" w:right="0" w:hanging="360"/>
+        <w:jc w:val="both"/>
+        <w:rPr/>
+      </w:pPr>
+      <w:r>
+        <w:rPr>
+          <w:rFonts w:ascii="Arial" w:cs="Arial" w:eastAsia="Arial" w:hAnsi="Arial"/>
+          <w:b w:val="0"/>
+          <w:i w:val="0"/>
+          <w:smallCaps w:val="0"/>
+          <w:strike w:val="0"/>
+          <w:color w:val="000000"/>
+          <w:sz w:val="18"/>
+          <w:szCs w:val="18"/>
+          <w:u w:val="none"/>
+          <w:shd w:fill="auto" w:val="clear"/>
+          <w:vertAlign w:val="baseline"/>
+          <w:rtl w:val="0"/>
+        </w:rPr>
         <w:t xml:space="preserve">équipage inopérant </w:t>
       </w:r>
       <w:r>
@@ -5744,7 +5952,7 @@
     </w:p>
     <w:p>
       <w:pPr>
-        <w:ind w:left="180"/>
+        <w:ind w:left="180" w:firstLine="0"/>
         <w:rPr/>
       </w:pPr>
       <w:r>
@@ -5755,9 +5963,34 @@
     </w:p>
     <w:p>
       <w:pPr>
-        <w:pStyle w:val="Heading4"/>
-        <w:ind w:left="180"/>
-        <w:rPr/>
+        <w:keepNext w:val="1"/>
+        <w:keepLines w:val="0"/>
+        <w:pageBreakBefore w:val="0"/>
+        <w:widowControl w:val="1"/>
+        <w:pBdr>
+          <w:top w:space="0" w:sz="0" w:val="nil"/>
+          <w:left w:space="0" w:sz="0" w:val="nil"/>
+          <w:bottom w:space="0" w:sz="0" w:val="nil"/>
+          <w:right w:space="0" w:sz="0" w:val="nil"/>
+          <w:between w:space="0" w:sz="0" w:val="nil"/>
+        </w:pBdr>
+        <w:shd w:fill="auto" w:val="clear"/>
+        <w:spacing w:after="0" w:before="0" w:line="240" w:lineRule="auto"/>
+        <w:ind w:left="180" w:right="0" w:firstLine="0"/>
+        <w:jc w:val="center"/>
+        <w:rPr>
+          <w:rFonts w:ascii="Times New Roman" w:cs="Times New Roman" w:eastAsia="Times New Roman" w:hAnsi="Times New Roman"/>
+          <w:b w:val="1"/>
+          <w:i w:val="0"/>
+          <w:smallCaps w:val="0"/>
+          <w:strike w:val="0"/>
+          <w:color w:val="000000"/>
+          <w:sz w:val="28"/>
+          <w:szCs w:val="28"/>
+          <w:u w:val="none"/>
+          <w:shd w:fill="auto" w:val="clear"/>
+          <w:vertAlign w:val="baseline"/>
+        </w:rPr>
       </w:pPr>
       <w:bookmarkStart w:colFirst="0" w:colLast="0" w:name="_heading=h.2zijwvvqf0yq" w:id="2"/>
       <w:bookmarkEnd w:id="2"/>
@@ -5772,15 +6005,50 @@
     </w:p>
     <w:p>
       <w:pPr>
-        <w:pStyle w:val="Heading4"/>
-        <w:ind w:left="180"/>
+        <w:keepNext w:val="1"/>
+        <w:keepLines w:val="0"/>
+        <w:pageBreakBefore w:val="0"/>
+        <w:widowControl w:val="1"/>
+        <w:pBdr>
+          <w:top w:space="0" w:sz="0" w:val="nil"/>
+          <w:left w:space="0" w:sz="0" w:val="nil"/>
+          <w:bottom w:space="0" w:sz="0" w:val="nil"/>
+          <w:right w:space="0" w:sz="0" w:val="nil"/>
+          <w:between w:space="0" w:sz="0" w:val="nil"/>
+        </w:pBdr>
+        <w:shd w:fill="auto" w:val="clear"/>
+        <w:spacing w:after="0" w:before="0" w:line="240" w:lineRule="auto"/>
+        <w:ind w:left="180" w:right="0" w:firstLine="0"/>
         <w:jc w:val="left"/>
-        <w:rPr/>
+        <w:rPr>
+          <w:rFonts w:ascii="Times New Roman" w:cs="Times New Roman" w:eastAsia="Times New Roman" w:hAnsi="Times New Roman"/>
+          <w:b w:val="1"/>
+          <w:i w:val="0"/>
+          <w:smallCaps w:val="0"/>
+          <w:strike w:val="0"/>
+          <w:color w:val="000000"/>
+          <w:sz w:val="28"/>
+          <w:szCs w:val="28"/>
+          <w:u w:val="none"/>
+          <w:shd w:fill="auto" w:val="clear"/>
+          <w:vertAlign w:val="baseline"/>
+        </w:rPr>
       </w:pPr>
       <w:bookmarkStart w:colFirst="0" w:colLast="0" w:name="_heading=h.ybyv1884a7q2" w:id="3"/>
       <w:bookmarkEnd w:id="3"/>
       <w:r>
         <w:rPr>
+          <w:rFonts w:ascii="Times New Roman" w:cs="Times New Roman" w:eastAsia="Times New Roman" w:hAnsi="Times New Roman"/>
+          <w:b w:val="1"/>
+          <w:i w:val="0"/>
+          <w:smallCaps w:val="0"/>
+          <w:strike w:val="0"/>
+          <w:color w:val="000000"/>
+          <w:sz w:val="28"/>
+          <w:szCs w:val="28"/>
+          <w:u w:val="none"/>
+          <w:shd w:fill="auto" w:val="clear"/>
+          <w:vertAlign w:val="baseline"/>
           <w:rtl w:val="0"/>
         </w:rPr>
         <w:t xml:space="preserve">Distance et consommation</w:t>
@@ -6425,14 +6693,50 @@
     </w:p>
     <w:p>
       <w:pPr>
-        <w:pStyle w:val="Heading4"/>
+        <w:keepNext w:val="1"/>
+        <w:keepLines w:val="0"/>
+        <w:pageBreakBefore w:val="0"/>
+        <w:widowControl w:val="1"/>
+        <w:pBdr>
+          <w:top w:space="0" w:sz="0" w:val="nil"/>
+          <w:left w:space="0" w:sz="0" w:val="nil"/>
+          <w:bottom w:space="0" w:sz="0" w:val="nil"/>
+          <w:right w:space="0" w:sz="0" w:val="nil"/>
+          <w:between w:space="0" w:sz="0" w:val="nil"/>
+        </w:pBdr>
+        <w:shd w:fill="auto" w:val="clear"/>
+        <w:spacing w:after="0" w:before="0" w:line="240" w:lineRule="auto"/>
+        <w:ind w:left="0" w:right="0" w:firstLine="0"/>
         <w:jc w:val="left"/>
-        <w:rPr/>
+        <w:rPr>
+          <w:rFonts w:ascii="Times New Roman" w:cs="Times New Roman" w:eastAsia="Times New Roman" w:hAnsi="Times New Roman"/>
+          <w:b w:val="1"/>
+          <w:i w:val="0"/>
+          <w:smallCaps w:val="0"/>
+          <w:strike w:val="0"/>
+          <w:color w:val="000000"/>
+          <w:sz w:val="28"/>
+          <w:szCs w:val="28"/>
+          <w:u w:val="none"/>
+          <w:shd w:fill="auto" w:val="clear"/>
+          <w:vertAlign w:val="baseline"/>
+        </w:rPr>
       </w:pPr>
       <w:bookmarkStart w:colFirst="0" w:colLast="0" w:name="_heading=h.t33r7nfcmcuo" w:id="4"/>
       <w:bookmarkEnd w:id="4"/>
       <w:r>
         <w:rPr>
+          <w:rFonts w:ascii="Times New Roman" w:cs="Times New Roman" w:eastAsia="Times New Roman" w:hAnsi="Times New Roman"/>
+          <w:b w:val="1"/>
+          <w:i w:val="0"/>
+          <w:smallCaps w:val="0"/>
+          <w:strike w:val="0"/>
+          <w:color w:val="000000"/>
+          <w:sz w:val="28"/>
+          <w:szCs w:val="28"/>
+          <w:u w:val="none"/>
+          <w:shd w:fill="auto" w:val="clear"/>
+          <w:vertAlign w:val="baseline"/>
           <w:rtl w:val="0"/>
         </w:rPr>
         <w:t xml:space="preserve">Observations</w:t>
@@ -6482,11 +6786,32 @@
     </w:p>
     <w:p>
       <w:pPr>
-        <w:pStyle w:val="Heading2"/>
-        <w:ind w:left="0"/>
+        <w:keepNext w:val="1"/>
+        <w:keepLines w:val="0"/>
+        <w:pageBreakBefore w:val="0"/>
+        <w:widowControl w:val="1"/>
+        <w:pBdr>
+          <w:top w:space="0" w:sz="0" w:val="nil"/>
+          <w:left w:space="0" w:sz="0" w:val="nil"/>
+          <w:bottom w:space="0" w:sz="0" w:val="nil"/>
+          <w:right w:space="0" w:sz="0" w:val="nil"/>
+          <w:between w:space="0" w:sz="0" w:val="nil"/>
+        </w:pBdr>
+        <w:shd w:fill="auto" w:val="clear"/>
+        <w:spacing w:after="0" w:before="0" w:line="240" w:lineRule="auto"/>
+        <w:ind w:left="0" w:right="0" w:firstLine="0"/>
         <w:jc w:val="left"/>
         <w:rPr>
           <w:rFonts w:ascii="Arial" w:cs="Arial" w:eastAsia="Arial" w:hAnsi="Arial"/>
+          <w:b w:val="1"/>
+          <w:i w:val="0"/>
+          <w:smallCaps w:val="0"/>
+          <w:strike w:val="0"/>
+          <w:color w:val="000000"/>
+          <w:sz w:val="32"/>
+          <w:szCs w:val="32"/>
+          <w:u w:val="single"/>
+          <w:shd w:fill="auto" w:val="clear"/>
           <w:vertAlign w:val="baseline"/>
         </w:rPr>
       </w:pPr>
@@ -6494,15 +6819,20 @@
       <w:bookmarkEnd w:id="5"/>
       <w:r>
         <w:rPr>
-          <w:rtl w:val="0"/>
-        </w:rPr>
-        <w:t xml:space="preserve">2. </w:t>
-      </w:r>
-      <w:r>
-        <w:rPr>
-          <w:rtl w:val="0"/>
-        </w:rPr>
-        <w:t xml:space="preserve">Éléments chronologiques</w:t>
+          <w:rFonts w:ascii="Times New Roman" w:cs="Times New Roman" w:eastAsia="Times New Roman" w:hAnsi="Times New Roman"/>
+          <w:b w:val="1"/>
+          <w:i w:val="0"/>
+          <w:smallCaps w:val="0"/>
+          <w:strike w:val="0"/>
+          <w:color w:val="000000"/>
+          <w:sz w:val="32"/>
+          <w:szCs w:val="32"/>
+          <w:u w:val="single"/>
+          <w:shd w:fill="auto" w:val="clear"/>
+          <w:vertAlign w:val="baseline"/>
+          <w:rtl w:val="0"/>
+        </w:rPr>
+        <w:t xml:space="preserve">2. Éléments chronologiques</w:t>
       </w:r>
       <w:r>
         <w:rPr>
@@ -6741,14 +7071,50 @@
     </w:p>
     <w:p>
       <w:pPr>
-        <w:pStyle w:val="Heading2"/>
+        <w:keepNext w:val="1"/>
+        <w:keepLines w:val="0"/>
+        <w:pageBreakBefore w:val="0"/>
+        <w:widowControl w:val="1"/>
+        <w:pBdr>
+          <w:top w:space="0" w:sz="0" w:val="nil"/>
+          <w:left w:space="0" w:sz="0" w:val="nil"/>
+          <w:bottom w:space="0" w:sz="0" w:val="nil"/>
+          <w:right w:space="0" w:sz="0" w:val="nil"/>
+          <w:between w:space="0" w:sz="0" w:val="nil"/>
+        </w:pBdr>
+        <w:shd w:fill="auto" w:val="clear"/>
+        <w:spacing w:after="0" w:before="0" w:line="240" w:lineRule="auto"/>
+        <w:ind w:left="0" w:right="0" w:firstLine="0"/>
         <w:jc w:val="left"/>
-        <w:rPr/>
+        <w:rPr>
+          <w:rFonts w:ascii="Times New Roman" w:cs="Times New Roman" w:eastAsia="Times New Roman" w:hAnsi="Times New Roman"/>
+          <w:b w:val="1"/>
+          <w:i w:val="0"/>
+          <w:smallCaps w:val="0"/>
+          <w:strike w:val="0"/>
+          <w:color w:val="000000"/>
+          <w:sz w:val="32"/>
+          <w:szCs w:val="32"/>
+          <w:u w:val="single"/>
+          <w:shd w:fill="auto" w:val="clear"/>
+          <w:vertAlign w:val="baseline"/>
+        </w:rPr>
       </w:pPr>
       <w:bookmarkStart w:colFirst="0" w:colLast="0" w:name="_heading=h.rrbc9lm1te4e" w:id="6"/>
       <w:bookmarkEnd w:id="6"/>
       <w:r>
         <w:rPr>
+          <w:rFonts w:ascii="Times New Roman" w:cs="Times New Roman" w:eastAsia="Times New Roman" w:hAnsi="Times New Roman"/>
+          <w:b w:val="1"/>
+          <w:i w:val="0"/>
+          <w:smallCaps w:val="0"/>
+          <w:strike w:val="0"/>
+          <w:color w:val="000000"/>
+          <w:sz w:val="32"/>
+          <w:szCs w:val="32"/>
+          <w:u w:val="single"/>
+          <w:shd w:fill="auto" w:val="clear"/>
+          <w:vertAlign w:val="baseline"/>
           <w:rtl w:val="0"/>
         </w:rPr>
         <w:t xml:space="preserve">3. Bilan opérationnel</w:t>
@@ -6756,7 +7122,7 @@
     </w:p>
     <w:p>
       <w:pPr>
-        <w:ind w:left="0"/>
+        <w:ind w:left="0" w:firstLine="0"/>
         <w:rPr/>
       </w:pPr>
       <w:r>
@@ -6767,12 +7133,33 @@
     </w:p>
     <w:p>
       <w:pPr>
-        <w:pStyle w:val="Heading4"/>
         <w:keepNext w:val="0"/>
-        <w:rPr>
+        <w:keepLines w:val="0"/>
+        <w:pageBreakBefore w:val="0"/>
+        <w:widowControl w:val="1"/>
+        <w:pBdr>
+          <w:top w:space="0" w:sz="0" w:val="nil"/>
+          <w:left w:space="0" w:sz="0" w:val="nil"/>
+          <w:bottom w:space="0" w:sz="0" w:val="nil"/>
+          <w:right w:space="0" w:sz="0" w:val="nil"/>
+          <w:between w:space="0" w:sz="0" w:val="nil"/>
+        </w:pBdr>
+        <w:shd w:fill="auto" w:val="clear"/>
+        <w:spacing w:after="0" w:before="0" w:line="240" w:lineRule="auto"/>
+        <w:ind w:left="0" w:right="0" w:firstLine="0"/>
+        <w:jc w:val="center"/>
+        <w:rPr>
+          <w:rFonts w:ascii="Times New Roman" w:cs="Times New Roman" w:eastAsia="Times New Roman" w:hAnsi="Times New Roman"/>
           <w:b w:val="0"/>
+          <w:i w:val="0"/>
+          <w:smallCaps w:val="0"/>
+          <w:strike w:val="0"/>
+          <w:color w:val="000000"/>
           <w:sz w:val="22"/>
           <w:szCs w:val="22"/>
+          <w:u w:val="none"/>
+          <w:shd w:fill="auto" w:val="clear"/>
+          <w:vertAlign w:val="baseline"/>
         </w:rPr>
       </w:pPr>
       <w:bookmarkStart w:colFirst="0" w:colLast="0" w:name="_heading=h.jc6bu65wnm0a" w:id="7"/>
@@ -6785,8 +7172,34 @@
     </w:p>
     <w:p>
       <w:pPr>
-        <w:pStyle w:val="Heading4"/>
-        <w:rPr/>
+        <w:keepNext w:val="1"/>
+        <w:keepLines w:val="0"/>
+        <w:pageBreakBefore w:val="0"/>
+        <w:widowControl w:val="1"/>
+        <w:pBdr>
+          <w:top w:space="0" w:sz="0" w:val="nil"/>
+          <w:left w:space="0" w:sz="0" w:val="nil"/>
+          <w:bottom w:space="0" w:sz="0" w:val="nil"/>
+          <w:right w:space="0" w:sz="0" w:val="nil"/>
+          <w:between w:space="0" w:sz="0" w:val="nil"/>
+        </w:pBdr>
+        <w:shd w:fill="auto" w:val="clear"/>
+        <w:spacing w:after="0" w:before="0" w:line="240" w:lineRule="auto"/>
+        <w:ind w:left="0" w:right="0" w:firstLine="0"/>
+        <w:jc w:val="center"/>
+        <w:rPr>
+          <w:rFonts w:ascii="Times New Roman" w:cs="Times New Roman" w:eastAsia="Times New Roman" w:hAnsi="Times New Roman"/>
+          <w:b w:val="1"/>
+          <w:i w:val="0"/>
+          <w:smallCaps w:val="0"/>
+          <w:strike w:val="0"/>
+          <w:color w:val="000000"/>
+          <w:sz w:val="28"/>
+          <w:szCs w:val="28"/>
+          <w:u w:val="none"/>
+          <w:shd w:fill="auto" w:val="clear"/>
+          <w:vertAlign w:val="baseline"/>
+        </w:rPr>
       </w:pPr>
       <w:bookmarkStart w:colFirst="0" w:colLast="0" w:name="_heading=h.drlv31wbc2wm" w:id="8"/>
       <w:bookmarkEnd w:id="8"/>
@@ -6798,13 +7211,50 @@
     </w:p>
     <w:p>
       <w:pPr>
-        <w:pStyle w:val="Heading4"/>
-        <w:rPr/>
+        <w:keepNext w:val="1"/>
+        <w:keepLines w:val="0"/>
+        <w:pageBreakBefore w:val="0"/>
+        <w:widowControl w:val="1"/>
+        <w:pBdr>
+          <w:top w:space="0" w:sz="0" w:val="nil"/>
+          <w:left w:space="0" w:sz="0" w:val="nil"/>
+          <w:bottom w:space="0" w:sz="0" w:val="nil"/>
+          <w:right w:space="0" w:sz="0" w:val="nil"/>
+          <w:between w:space="0" w:sz="0" w:val="nil"/>
+        </w:pBdr>
+        <w:shd w:fill="auto" w:val="clear"/>
+        <w:spacing w:after="0" w:before="0" w:line="240" w:lineRule="auto"/>
+        <w:ind w:left="0" w:right="0" w:firstLine="0"/>
+        <w:jc w:val="center"/>
+        <w:rPr>
+          <w:rFonts w:ascii="Times New Roman" w:cs="Times New Roman" w:eastAsia="Times New Roman" w:hAnsi="Times New Roman"/>
+          <w:b w:val="1"/>
+          <w:i w:val="0"/>
+          <w:smallCaps w:val="0"/>
+          <w:strike w:val="0"/>
+          <w:color w:val="000000"/>
+          <w:sz w:val="28"/>
+          <w:szCs w:val="28"/>
+          <w:u w:val="none"/>
+          <w:shd w:fill="auto" w:val="clear"/>
+          <w:vertAlign w:val="baseline"/>
+        </w:rPr>
       </w:pPr>
       <w:bookmarkStart w:colFirst="0" w:colLast="0" w:name="_heading=h.rfbg2tjyz53o" w:id="9"/>
       <w:bookmarkEnd w:id="9"/>
       <w:r>
         <w:rPr>
+          <w:rFonts w:ascii="Times New Roman" w:cs="Times New Roman" w:eastAsia="Times New Roman" w:hAnsi="Times New Roman"/>
+          <w:b w:val="1"/>
+          <w:i w:val="0"/>
+          <w:smallCaps w:val="0"/>
+          <w:strike w:val="0"/>
+          <w:color w:val="000000"/>
+          <w:sz w:val="28"/>
+          <w:szCs w:val="28"/>
+          <w:u w:val="none"/>
+          <w:shd w:fill="auto" w:val="clear"/>
+          <w:vertAlign w:val="baseline"/>
           <w:rtl w:val="0"/>
         </w:rPr>
         <w:t xml:space="preserve">Surveillance et contrôle des pêches</w:t>
@@ -6822,9 +7272,34 @@
     </w:p>
     <w:p>
       <w:pPr>
-        <w:pStyle w:val="Heading5"/>
+        <w:keepNext w:val="1"/>
+        <w:keepLines w:val="0"/>
+        <w:pageBreakBefore w:val="0"/>
+        <w:widowControl w:val="1"/>
+        <w:pBdr>
+          <w:top w:space="0" w:sz="0" w:val="nil"/>
+          <w:left w:space="0" w:sz="0" w:val="nil"/>
+          <w:bottom w:space="0" w:sz="0" w:val="nil"/>
+          <w:right w:space="0" w:sz="0" w:val="nil"/>
+          <w:between w:space="0" w:sz="0" w:val="nil"/>
+        </w:pBdr>
+        <w:shd w:fill="auto" w:val="clear"/>
+        <w:spacing w:after="0" w:before="0" w:line="240" w:lineRule="auto"/>
+        <w:ind w:left="0" w:right="0" w:firstLine="0"/>
         <w:jc w:val="left"/>
-        <w:rPr/>
+        <w:rPr>
+          <w:rFonts w:ascii="Times New Roman" w:cs="Times New Roman" w:eastAsia="Times New Roman" w:hAnsi="Times New Roman"/>
+          <w:b w:val="1"/>
+          <w:i w:val="0"/>
+          <w:smallCaps w:val="0"/>
+          <w:strike w:val="0"/>
+          <w:color w:val="000000"/>
+          <w:sz w:val="22"/>
+          <w:szCs w:val="22"/>
+          <w:u w:val="none"/>
+          <w:shd w:fill="auto" w:val="clear"/>
+          <w:vertAlign w:val="baseline"/>
+        </w:rPr>
       </w:pPr>
       <w:bookmarkStart w:colFirst="0" w:colLast="0" w:name="_heading=h.x34d4ivk742x" w:id="10"/>
       <w:bookmarkEnd w:id="10"/>
@@ -6836,16 +7311,50 @@
     </w:p>
     <w:p>
       <w:pPr>
-        <w:pStyle w:val="Heading5"/>
+        <w:keepNext w:val="1"/>
+        <w:keepLines w:val="0"/>
+        <w:pageBreakBefore w:val="0"/>
+        <w:widowControl w:val="1"/>
+        <w:pBdr>
+          <w:top w:space="0" w:sz="0" w:val="nil"/>
+          <w:left w:space="0" w:sz="0" w:val="nil"/>
+          <w:bottom w:space="0" w:sz="0" w:val="nil"/>
+          <w:right w:space="0" w:sz="0" w:val="nil"/>
+          <w:between w:space="0" w:sz="0" w:val="nil"/>
+        </w:pBdr>
+        <w:shd w:fill="auto" w:val="clear"/>
+        <w:spacing w:after="0" w:before="0" w:line="240" w:lineRule="auto"/>
+        <w:ind w:left="0" w:right="0" w:firstLine="0"/>
         <w:jc w:val="left"/>
         <w:rPr>
           <w:rFonts w:ascii="Arial" w:cs="Arial" w:eastAsia="Arial" w:hAnsi="Arial"/>
+          <w:b w:val="1"/>
+          <w:i w:val="0"/>
+          <w:smallCaps w:val="0"/>
+          <w:strike w:val="0"/>
+          <w:color w:val="000000"/>
+          <w:sz w:val="22"/>
+          <w:szCs w:val="22"/>
+          <w:u w:val="none"/>
+          <w:shd w:fill="auto" w:val="clear"/>
+          <w:vertAlign w:val="baseline"/>
         </w:rPr>
       </w:pPr>
       <w:bookmarkStart w:colFirst="0" w:colLast="0" w:name="_heading=h.4tm8hlm9wrzs" w:id="11"/>
       <w:bookmarkEnd w:id="11"/>
       <w:r>
         <w:rPr>
+          <w:rFonts w:ascii="Times New Roman" w:cs="Times New Roman" w:eastAsia="Times New Roman" w:hAnsi="Times New Roman"/>
+          <w:b w:val="1"/>
+          <w:i w:val="0"/>
+          <w:smallCaps w:val="0"/>
+          <w:strike w:val="0"/>
+          <w:color w:val="000000"/>
+          <w:sz w:val="22"/>
+          <w:szCs w:val="22"/>
+          <w:u w:val="none"/>
+          <w:shd w:fill="auto" w:val="clear"/>
+          <w:vertAlign w:val="baseline"/>
           <w:rtl w:val="0"/>
         </w:rPr>
         <w:t xml:space="preserve">3.1 Contrôles en mer des navires de pêche professionnels</w:t>
@@ -6959,14 +7468,50 @@
     </w:p>
     <w:p>
       <w:pPr>
-        <w:pStyle w:val="Heading5"/>
+        <w:keepNext w:val="1"/>
+        <w:keepLines w:val="0"/>
+        <w:pageBreakBefore w:val="0"/>
+        <w:widowControl w:val="1"/>
+        <w:pBdr>
+          <w:top w:space="0" w:sz="0" w:val="nil"/>
+          <w:left w:space="0" w:sz="0" w:val="nil"/>
+          <w:bottom w:space="0" w:sz="0" w:val="nil"/>
+          <w:right w:space="0" w:sz="0" w:val="nil"/>
+          <w:between w:space="0" w:sz="0" w:val="nil"/>
+        </w:pBdr>
+        <w:shd w:fill="auto" w:val="clear"/>
+        <w:spacing w:after="0" w:before="0" w:line="240" w:lineRule="auto"/>
+        <w:ind w:left="0" w:right="0" w:firstLine="0"/>
         <w:jc w:val="left"/>
-        <w:rPr/>
+        <w:rPr>
+          <w:rFonts w:ascii="Times New Roman" w:cs="Times New Roman" w:eastAsia="Times New Roman" w:hAnsi="Times New Roman"/>
+          <w:b w:val="1"/>
+          <w:i w:val="0"/>
+          <w:smallCaps w:val="0"/>
+          <w:strike w:val="0"/>
+          <w:color w:val="000000"/>
+          <w:sz w:val="22"/>
+          <w:szCs w:val="22"/>
+          <w:u w:val="none"/>
+          <w:shd w:fill="auto" w:val="clear"/>
+          <w:vertAlign w:val="baseline"/>
+        </w:rPr>
       </w:pPr>
       <w:bookmarkStart w:colFirst="0" w:colLast="0" w:name="_heading=h.fusb8kydocbt" w:id="12"/>
       <w:bookmarkEnd w:id="12"/>
       <w:r>
         <w:rPr>
+          <w:rFonts w:ascii="Times New Roman" w:cs="Times New Roman" w:eastAsia="Times New Roman" w:hAnsi="Times New Roman"/>
+          <w:b w:val="1"/>
+          <w:i w:val="0"/>
+          <w:smallCaps w:val="0"/>
+          <w:strike w:val="0"/>
+          <w:color w:val="000000"/>
+          <w:sz w:val="22"/>
+          <w:szCs w:val="22"/>
+          <w:u w:val="none"/>
+          <w:shd w:fill="auto" w:val="clear"/>
+          <w:vertAlign w:val="baseline"/>
           <w:rtl w:val="0"/>
         </w:rPr>
         <w:t xml:space="preserve">3.2 Contrôles en mer navires de plaisance</w:t>
@@ -6994,13 +7539,50 @@
     </w:p>
     <w:p>
       <w:pPr>
-        <w:pStyle w:val="Heading6"/>
-        <w:rPr/>
+        <w:keepNext w:val="1"/>
+        <w:keepLines w:val="0"/>
+        <w:pageBreakBefore w:val="0"/>
+        <w:widowControl w:val="1"/>
+        <w:pBdr>
+          <w:top w:space="0" w:sz="0" w:val="nil"/>
+          <w:left w:space="0" w:sz="0" w:val="nil"/>
+          <w:bottom w:space="0" w:sz="0" w:val="nil"/>
+          <w:right w:space="0" w:sz="0" w:val="nil"/>
+          <w:between w:space="0" w:sz="0" w:val="nil"/>
+        </w:pBdr>
+        <w:shd w:fill="auto" w:val="clear"/>
+        <w:spacing w:after="0" w:before="0" w:line="240" w:lineRule="auto"/>
+        <w:ind w:left="0" w:right="0" w:firstLine="0"/>
+        <w:jc w:val="left"/>
+        <w:rPr>
+          <w:rFonts w:ascii="Times New Roman" w:cs="Times New Roman" w:eastAsia="Times New Roman" w:hAnsi="Times New Roman"/>
+          <w:b w:val="1"/>
+          <w:i w:val="0"/>
+          <w:smallCaps w:val="0"/>
+          <w:strike w:val="0"/>
+          <w:color w:val="000000"/>
+          <w:sz w:val="22"/>
+          <w:szCs w:val="22"/>
+          <w:u w:val="none"/>
+          <w:shd w:fill="auto" w:val="clear"/>
+          <w:vertAlign w:val="baseline"/>
+        </w:rPr>
       </w:pPr>
       <w:bookmarkStart w:colFirst="0" w:colLast="0" w:name="_heading=h.laykilcx99nk" w:id="13"/>
       <w:bookmarkEnd w:id="13"/>
       <w:r>
         <w:rPr>
+          <w:rFonts w:ascii="Times New Roman" w:cs="Times New Roman" w:eastAsia="Times New Roman" w:hAnsi="Times New Roman"/>
+          <w:b w:val="1"/>
+          <w:i w:val="0"/>
+          <w:smallCaps w:val="0"/>
+          <w:strike w:val="0"/>
+          <w:color w:val="000000"/>
+          <w:sz w:val="22"/>
+          <w:szCs w:val="22"/>
+          <w:u w:val="none"/>
+          <w:shd w:fill="auto" w:val="clear"/>
+          <w:vertAlign w:val="baseline"/>
           <w:rtl w:val="0"/>
         </w:rPr>
         <w:t xml:space="preserve">Plaisance professionnels</w:t>
@@ -7069,13 +7651,50 @@
     </w:p>
     <w:p>
       <w:pPr>
-        <w:pStyle w:val="Heading6"/>
-        <w:rPr/>
+        <w:keepNext w:val="1"/>
+        <w:keepLines w:val="0"/>
+        <w:pageBreakBefore w:val="0"/>
+        <w:widowControl w:val="1"/>
+        <w:pBdr>
+          <w:top w:space="0" w:sz="0" w:val="nil"/>
+          <w:left w:space="0" w:sz="0" w:val="nil"/>
+          <w:bottom w:space="0" w:sz="0" w:val="nil"/>
+          <w:right w:space="0" w:sz="0" w:val="nil"/>
+          <w:between w:space="0" w:sz="0" w:val="nil"/>
+        </w:pBdr>
+        <w:shd w:fill="auto" w:val="clear"/>
+        <w:spacing w:after="0" w:before="0" w:line="240" w:lineRule="auto"/>
+        <w:ind w:left="0" w:right="0" w:firstLine="0"/>
+        <w:jc w:val="left"/>
+        <w:rPr>
+          <w:rFonts w:ascii="Times New Roman" w:cs="Times New Roman" w:eastAsia="Times New Roman" w:hAnsi="Times New Roman"/>
+          <w:b w:val="1"/>
+          <w:i w:val="0"/>
+          <w:smallCaps w:val="0"/>
+          <w:strike w:val="0"/>
+          <w:color w:val="000000"/>
+          <w:sz w:val="22"/>
+          <w:szCs w:val="22"/>
+          <w:u w:val="none"/>
+          <w:shd w:fill="auto" w:val="clear"/>
+          <w:vertAlign w:val="baseline"/>
+        </w:rPr>
       </w:pPr>
       <w:bookmarkStart w:colFirst="0" w:colLast="0" w:name="_heading=h.h8mtybm03otg" w:id="14"/>
       <w:bookmarkEnd w:id="14"/>
       <w:r>
         <w:rPr>
+          <w:rFonts w:ascii="Times New Roman" w:cs="Times New Roman" w:eastAsia="Times New Roman" w:hAnsi="Times New Roman"/>
+          <w:b w:val="1"/>
+          <w:i w:val="0"/>
+          <w:smallCaps w:val="0"/>
+          <w:strike w:val="0"/>
+          <w:color w:val="000000"/>
+          <w:sz w:val="22"/>
+          <w:szCs w:val="22"/>
+          <w:u w:val="none"/>
+          <w:shd w:fill="auto" w:val="clear"/>
+          <w:vertAlign w:val="baseline"/>
           <w:rtl w:val="0"/>
         </w:rPr>
         <w:t xml:space="preserve">Plaisance non professionnels</w:t>
@@ -7146,14 +7765,50 @@
     </w:p>
     <w:p>
       <w:pPr>
-        <w:pStyle w:val="Heading5"/>
+        <w:keepNext w:val="1"/>
+        <w:keepLines w:val="0"/>
+        <w:pageBreakBefore w:val="0"/>
+        <w:widowControl w:val="1"/>
+        <w:pBdr>
+          <w:top w:space="0" w:sz="0" w:val="nil"/>
+          <w:left w:space="0" w:sz="0" w:val="nil"/>
+          <w:bottom w:space="0" w:sz="0" w:val="nil"/>
+          <w:right w:space="0" w:sz="0" w:val="nil"/>
+          <w:between w:space="0" w:sz="0" w:val="nil"/>
+        </w:pBdr>
+        <w:shd w:fill="auto" w:val="clear"/>
+        <w:spacing w:after="0" w:before="0" w:line="240" w:lineRule="auto"/>
+        <w:ind w:left="0" w:right="0" w:firstLine="0"/>
         <w:jc w:val="left"/>
-        <w:rPr/>
+        <w:rPr>
+          <w:rFonts w:ascii="Times New Roman" w:cs="Times New Roman" w:eastAsia="Times New Roman" w:hAnsi="Times New Roman"/>
+          <w:b w:val="1"/>
+          <w:i w:val="0"/>
+          <w:smallCaps w:val="0"/>
+          <w:strike w:val="0"/>
+          <w:color w:val="000000"/>
+          <w:sz w:val="22"/>
+          <w:szCs w:val="22"/>
+          <w:u w:val="none"/>
+          <w:shd w:fill="auto" w:val="clear"/>
+          <w:vertAlign w:val="baseline"/>
+        </w:rPr>
       </w:pPr>
       <w:bookmarkStart w:colFirst="0" w:colLast="0" w:name="_heading=h.rad2bbe6rr2s" w:id="15"/>
       <w:bookmarkEnd w:id="15"/>
       <w:r>
         <w:rPr>
+          <w:rFonts w:ascii="Times New Roman" w:cs="Times New Roman" w:eastAsia="Times New Roman" w:hAnsi="Times New Roman"/>
+          <w:b w:val="1"/>
+          <w:i w:val="0"/>
+          <w:smallCaps w:val="0"/>
+          <w:strike w:val="0"/>
+          <w:color w:val="000000"/>
+          <w:sz w:val="22"/>
+          <w:szCs w:val="22"/>
+          <w:u w:val="none"/>
+          <w:shd w:fill="auto" w:val="clear"/>
+          <w:vertAlign w:val="baseline"/>
           <w:rtl w:val="0"/>
         </w:rPr>
         <w:t xml:space="preserve">3.3 Contrôles à terre - navires au débarquement, à quai</w:t>
@@ -7181,13 +7836,50 @@
     </w:p>
     <w:p>
       <w:pPr>
-        <w:pStyle w:val="Heading6"/>
-        <w:rPr/>
+        <w:keepNext w:val="1"/>
+        <w:keepLines w:val="0"/>
+        <w:pageBreakBefore w:val="0"/>
+        <w:widowControl w:val="1"/>
+        <w:pBdr>
+          <w:top w:space="0" w:sz="0" w:val="nil"/>
+          <w:left w:space="0" w:sz="0" w:val="nil"/>
+          <w:bottom w:space="0" w:sz="0" w:val="nil"/>
+          <w:right w:space="0" w:sz="0" w:val="nil"/>
+          <w:between w:space="0" w:sz="0" w:val="nil"/>
+        </w:pBdr>
+        <w:shd w:fill="auto" w:val="clear"/>
+        <w:spacing w:after="0" w:before="0" w:line="240" w:lineRule="auto"/>
+        <w:ind w:left="0" w:right="0" w:firstLine="0"/>
+        <w:jc w:val="left"/>
+        <w:rPr>
+          <w:rFonts w:ascii="Times New Roman" w:cs="Times New Roman" w:eastAsia="Times New Roman" w:hAnsi="Times New Roman"/>
+          <w:b w:val="1"/>
+          <w:i w:val="0"/>
+          <w:smallCaps w:val="0"/>
+          <w:strike w:val="0"/>
+          <w:color w:val="000000"/>
+          <w:sz w:val="22"/>
+          <w:szCs w:val="22"/>
+          <w:u w:val="none"/>
+          <w:shd w:fill="auto" w:val="clear"/>
+          <w:vertAlign w:val="baseline"/>
+        </w:rPr>
       </w:pPr>
       <w:bookmarkStart w:colFirst="0" w:colLast="0" w:name="_heading=h.9mg87q2w0gc" w:id="16"/>
       <w:bookmarkEnd w:id="16"/>
       <w:r>
         <w:rPr>
+          <w:rFonts w:ascii="Times New Roman" w:cs="Times New Roman" w:eastAsia="Times New Roman" w:hAnsi="Times New Roman"/>
+          <w:b w:val="1"/>
+          <w:i w:val="0"/>
+          <w:smallCaps w:val="0"/>
+          <w:strike w:val="0"/>
+          <w:color w:val="000000"/>
+          <w:sz w:val="22"/>
+          <w:szCs w:val="22"/>
+          <w:u w:val="none"/>
+          <w:shd w:fill="auto" w:val="clear"/>
+          <w:vertAlign w:val="baseline"/>
           <w:rtl w:val="0"/>
         </w:rPr>
         <w:t xml:space="preserve">Contrôles à terre navires de pêche professionnels (au débarquement et à quai)</w:t>
@@ -7256,13 +7948,50 @@
     </w:p>
     <w:p>
       <w:pPr>
-        <w:pStyle w:val="Heading6"/>
-        <w:rPr/>
+        <w:keepNext w:val="1"/>
+        <w:keepLines w:val="0"/>
+        <w:pageBreakBefore w:val="0"/>
+        <w:widowControl w:val="1"/>
+        <w:pBdr>
+          <w:top w:space="0" w:sz="0" w:val="nil"/>
+          <w:left w:space="0" w:sz="0" w:val="nil"/>
+          <w:bottom w:space="0" w:sz="0" w:val="nil"/>
+          <w:right w:space="0" w:sz="0" w:val="nil"/>
+          <w:between w:space="0" w:sz="0" w:val="nil"/>
+        </w:pBdr>
+        <w:shd w:fill="auto" w:val="clear"/>
+        <w:spacing w:after="0" w:before="0" w:line="240" w:lineRule="auto"/>
+        <w:ind w:left="0" w:right="0" w:firstLine="0"/>
+        <w:jc w:val="left"/>
+        <w:rPr>
+          <w:rFonts w:ascii="Times New Roman" w:cs="Times New Roman" w:eastAsia="Times New Roman" w:hAnsi="Times New Roman"/>
+          <w:b w:val="1"/>
+          <w:i w:val="0"/>
+          <w:smallCaps w:val="0"/>
+          <w:strike w:val="0"/>
+          <w:color w:val="000000"/>
+          <w:sz w:val="22"/>
+          <w:szCs w:val="22"/>
+          <w:u w:val="none"/>
+          <w:shd w:fill="auto" w:val="clear"/>
+          <w:vertAlign w:val="baseline"/>
+        </w:rPr>
       </w:pPr>
       <w:bookmarkStart w:colFirst="0" w:colLast="0" w:name="_heading=h.kiax2hm5x5ue" w:id="17"/>
       <w:bookmarkEnd w:id="17"/>
       <w:r>
         <w:rPr>
+          <w:rFonts w:ascii="Times New Roman" w:cs="Times New Roman" w:eastAsia="Times New Roman" w:hAnsi="Times New Roman"/>
+          <w:b w:val="1"/>
+          <w:i w:val="0"/>
+          <w:smallCaps w:val="0"/>
+          <w:strike w:val="0"/>
+          <w:color w:val="000000"/>
+          <w:sz w:val="22"/>
+          <w:szCs w:val="22"/>
+          <w:u w:val="none"/>
+          <w:shd w:fill="auto" w:val="clear"/>
+          <w:vertAlign w:val="baseline"/>
           <w:rtl w:val="0"/>
         </w:rPr>
         <w:t xml:space="preserve">Contrôles à terre navires de plaisance professionnelle (au débarquement et à quai)</w:t>
@@ -7321,13 +8050,50 @@
     </w:p>
     <w:p>
       <w:pPr>
-        <w:pStyle w:val="Heading6"/>
-        <w:rPr/>
+        <w:keepNext w:val="1"/>
+        <w:keepLines w:val="0"/>
+        <w:pageBreakBefore w:val="0"/>
+        <w:widowControl w:val="1"/>
+        <w:pBdr>
+          <w:top w:space="0" w:sz="0" w:val="nil"/>
+          <w:left w:space="0" w:sz="0" w:val="nil"/>
+          <w:bottom w:space="0" w:sz="0" w:val="nil"/>
+          <w:right w:space="0" w:sz="0" w:val="nil"/>
+          <w:between w:space="0" w:sz="0" w:val="nil"/>
+        </w:pBdr>
+        <w:shd w:fill="auto" w:val="clear"/>
+        <w:spacing w:after="0" w:before="0" w:line="240" w:lineRule="auto"/>
+        <w:ind w:left="0" w:right="0" w:firstLine="0"/>
+        <w:jc w:val="left"/>
+        <w:rPr>
+          <w:rFonts w:ascii="Times New Roman" w:cs="Times New Roman" w:eastAsia="Times New Roman" w:hAnsi="Times New Roman"/>
+          <w:b w:val="1"/>
+          <w:i w:val="0"/>
+          <w:smallCaps w:val="0"/>
+          <w:strike w:val="0"/>
+          <w:color w:val="000000"/>
+          <w:sz w:val="22"/>
+          <w:szCs w:val="22"/>
+          <w:u w:val="none"/>
+          <w:shd w:fill="auto" w:val="clear"/>
+          <w:vertAlign w:val="baseline"/>
+        </w:rPr>
       </w:pPr>
       <w:bookmarkStart w:colFirst="0" w:colLast="0" w:name="_heading=h.2vfxkfr0t4rq" w:id="18"/>
       <w:bookmarkEnd w:id="18"/>
       <w:r>
         <w:rPr>
+          <w:rFonts w:ascii="Times New Roman" w:cs="Times New Roman" w:eastAsia="Times New Roman" w:hAnsi="Times New Roman"/>
+          <w:b w:val="1"/>
+          <w:i w:val="0"/>
+          <w:smallCaps w:val="0"/>
+          <w:strike w:val="0"/>
+          <w:color w:val="000000"/>
+          <w:sz w:val="22"/>
+          <w:szCs w:val="22"/>
+          <w:u w:val="none"/>
+          <w:shd w:fill="auto" w:val="clear"/>
+          <w:vertAlign w:val="baseline"/>
           <w:rtl w:val="0"/>
         </w:rPr>
         <w:t xml:space="preserve">Contrôles à terre navires de plaisance de loisir (au débarquement et à quai)</w:t>
@@ -7396,13 +8162,50 @@
     </w:p>
     <w:p>
       <w:pPr>
-        <w:pStyle w:val="Heading5"/>
-        <w:rPr/>
+        <w:keepNext w:val="1"/>
+        <w:keepLines w:val="0"/>
+        <w:pageBreakBefore w:val="0"/>
+        <w:widowControl w:val="1"/>
+        <w:pBdr>
+          <w:top w:space="0" w:sz="0" w:val="nil"/>
+          <w:left w:space="0" w:sz="0" w:val="nil"/>
+          <w:bottom w:space="0" w:sz="0" w:val="nil"/>
+          <w:right w:space="0" w:sz="0" w:val="nil"/>
+          <w:between w:space="0" w:sz="0" w:val="nil"/>
+        </w:pBdr>
+        <w:shd w:fill="auto" w:val="clear"/>
+        <w:spacing w:after="0" w:before="0" w:line="240" w:lineRule="auto"/>
+        <w:ind w:left="0" w:right="0" w:firstLine="0"/>
+        <w:jc w:val="both"/>
+        <w:rPr>
+          <w:rFonts w:ascii="Times New Roman" w:cs="Times New Roman" w:eastAsia="Times New Roman" w:hAnsi="Times New Roman"/>
+          <w:b w:val="1"/>
+          <w:i w:val="0"/>
+          <w:smallCaps w:val="0"/>
+          <w:strike w:val="0"/>
+          <w:color w:val="000000"/>
+          <w:sz w:val="22"/>
+          <w:szCs w:val="22"/>
+          <w:u w:val="none"/>
+          <w:shd w:fill="auto" w:val="clear"/>
+          <w:vertAlign w:val="baseline"/>
+        </w:rPr>
       </w:pPr>
       <w:bookmarkStart w:colFirst="0" w:colLast="0" w:name="_heading=h.4ga0kuoy7jis" w:id="19"/>
       <w:bookmarkEnd w:id="19"/>
       <w:r>
         <w:rPr>
+          <w:rFonts w:ascii="Times New Roman" w:cs="Times New Roman" w:eastAsia="Times New Roman" w:hAnsi="Times New Roman"/>
+          <w:b w:val="1"/>
+          <w:i w:val="0"/>
+          <w:smallCaps w:val="0"/>
+          <w:strike w:val="0"/>
+          <w:color w:val="000000"/>
+          <w:sz w:val="22"/>
+          <w:szCs w:val="22"/>
+          <w:u w:val="none"/>
+          <w:shd w:fill="auto" w:val="clear"/>
+          <w:vertAlign w:val="baseline"/>
           <w:rtl w:val="0"/>
         </w:rPr>
         <w:t xml:space="preserve">3.4 Contrôles environnement marin</w:t>
@@ -7430,13 +8233,50 @@
     </w:p>
     <w:p>
       <w:pPr>
-        <w:pStyle w:val="Heading6"/>
-        <w:rPr/>
+        <w:keepNext w:val="1"/>
+        <w:keepLines w:val="0"/>
+        <w:pageBreakBefore w:val="0"/>
+        <w:widowControl w:val="1"/>
+        <w:pBdr>
+          <w:top w:space="0" w:sz="0" w:val="nil"/>
+          <w:left w:space="0" w:sz="0" w:val="nil"/>
+          <w:bottom w:space="0" w:sz="0" w:val="nil"/>
+          <w:right w:space="0" w:sz="0" w:val="nil"/>
+          <w:between w:space="0" w:sz="0" w:val="nil"/>
+        </w:pBdr>
+        <w:shd w:fill="auto" w:val="clear"/>
+        <w:spacing w:after="0" w:before="0" w:line="240" w:lineRule="auto"/>
+        <w:ind w:left="0" w:right="0" w:firstLine="0"/>
+        <w:jc w:val="left"/>
+        <w:rPr>
+          <w:rFonts w:ascii="Times New Roman" w:cs="Times New Roman" w:eastAsia="Times New Roman" w:hAnsi="Times New Roman"/>
+          <w:b w:val="1"/>
+          <w:i w:val="0"/>
+          <w:smallCaps w:val="0"/>
+          <w:strike w:val="0"/>
+          <w:color w:val="000000"/>
+          <w:sz w:val="22"/>
+          <w:szCs w:val="22"/>
+          <w:u w:val="none"/>
+          <w:shd w:fill="auto" w:val="clear"/>
+          <w:vertAlign w:val="baseline"/>
+        </w:rPr>
       </w:pPr>
       <w:bookmarkStart w:colFirst="0" w:colLast="0" w:name="_heading=h.53ushfwu4as2" w:id="20"/>
       <w:bookmarkEnd w:id="20"/>
       <w:r>
         <w:rPr>
+          <w:rFonts w:ascii="Times New Roman" w:cs="Times New Roman" w:eastAsia="Times New Roman" w:hAnsi="Times New Roman"/>
+          <w:b w:val="1"/>
+          <w:i w:val="0"/>
+          <w:smallCaps w:val="0"/>
+          <w:strike w:val="0"/>
+          <w:color w:val="000000"/>
+          <w:sz w:val="22"/>
+          <w:szCs w:val="22"/>
+          <w:u w:val="none"/>
+          <w:shd w:fill="auto" w:val="clear"/>
+          <w:vertAlign w:val="baseline"/>
           <w:rtl w:val="0"/>
         </w:rPr>
         <w:t xml:space="preserve">Contrôles et surveillances</w:t>
@@ -7515,13 +8355,50 @@
     </w:p>
     <w:p>
       <w:pPr>
-        <w:pStyle w:val="Heading6"/>
-        <w:rPr/>
+        <w:keepNext w:val="1"/>
+        <w:keepLines w:val="0"/>
+        <w:pageBreakBefore w:val="0"/>
+        <w:widowControl w:val="1"/>
+        <w:pBdr>
+          <w:top w:space="0" w:sz="0" w:val="nil"/>
+          <w:left w:space="0" w:sz="0" w:val="nil"/>
+          <w:bottom w:space="0" w:sz="0" w:val="nil"/>
+          <w:right w:space="0" w:sz="0" w:val="nil"/>
+          <w:between w:space="0" w:sz="0" w:val="nil"/>
+        </w:pBdr>
+        <w:shd w:fill="auto" w:val="clear"/>
+        <w:spacing w:after="0" w:before="0" w:line="240" w:lineRule="auto"/>
+        <w:ind w:left="0" w:right="0" w:firstLine="0"/>
+        <w:jc w:val="left"/>
+        <w:rPr>
+          <w:rFonts w:ascii="Times New Roman" w:cs="Times New Roman" w:eastAsia="Times New Roman" w:hAnsi="Times New Roman"/>
+          <w:b w:val="1"/>
+          <w:i w:val="0"/>
+          <w:smallCaps w:val="0"/>
+          <w:strike w:val="0"/>
+          <w:color w:val="000000"/>
+          <w:sz w:val="22"/>
+          <w:szCs w:val="22"/>
+          <w:u w:val="none"/>
+          <w:shd w:fill="auto" w:val="clear"/>
+          <w:vertAlign w:val="baseline"/>
+        </w:rPr>
       </w:pPr>
       <w:bookmarkStart w:colFirst="0" w:colLast="0" w:name="_heading=h.ev2f2ekv98m6" w:id="21"/>
       <w:bookmarkEnd w:id="21"/>
       <w:r>
         <w:rPr>
+          <w:rFonts w:ascii="Times New Roman" w:cs="Times New Roman" w:eastAsia="Times New Roman" w:hAnsi="Times New Roman"/>
+          <w:b w:val="1"/>
+          <w:i w:val="0"/>
+          <w:smallCaps w:val="0"/>
+          <w:strike w:val="0"/>
+          <w:color w:val="000000"/>
+          <w:sz w:val="22"/>
+          <w:szCs w:val="22"/>
+          <w:u w:val="none"/>
+          <w:shd w:fill="auto" w:val="clear"/>
+          <w:vertAlign w:val="baseline"/>
           <w:rtl w:val="0"/>
         </w:rPr>
         <w:t xml:space="preserve">Contrôles pêche de loisir</w:t>
@@ -7570,9 +8447,34 @@
     </w:p>
     <w:p>
       <w:pPr>
-        <w:pStyle w:val="Heading2"/>
+        <w:keepNext w:val="1"/>
+        <w:keepLines w:val="0"/>
+        <w:pageBreakBefore w:val="0"/>
+        <w:widowControl w:val="1"/>
+        <w:pBdr>
+          <w:top w:space="0" w:sz="0" w:val="nil"/>
+          <w:left w:space="0" w:sz="0" w:val="nil"/>
+          <w:bottom w:space="0" w:sz="0" w:val="nil"/>
+          <w:right w:space="0" w:sz="0" w:val="nil"/>
+          <w:between w:space="0" w:sz="0" w:val="nil"/>
+        </w:pBdr>
+        <w:shd w:fill="auto" w:val="clear"/>
+        <w:spacing w:after="0" w:before="0" w:line="240" w:lineRule="auto"/>
+        <w:ind w:left="0" w:right="0" w:firstLine="0"/>
         <w:jc w:val="left"/>
-        <w:rPr/>
+        <w:rPr>
+          <w:rFonts w:ascii="Times New Roman" w:cs="Times New Roman" w:eastAsia="Times New Roman" w:hAnsi="Times New Roman"/>
+          <w:b w:val="1"/>
+          <w:i w:val="0"/>
+          <w:smallCaps w:val="0"/>
+          <w:strike w:val="0"/>
+          <w:color w:val="000000"/>
+          <w:sz w:val="32"/>
+          <w:szCs w:val="32"/>
+          <w:u w:val="single"/>
+          <w:shd w:fill="auto" w:val="clear"/>
+          <w:vertAlign w:val="baseline"/>
+        </w:rPr>
       </w:pPr>
       <w:bookmarkStart w:colFirst="0" w:colLast="0" w:name="_heading=h.6s7sipg8gvn" w:id="22"/>
       <w:bookmarkEnd w:id="22"/>
@@ -7587,14 +8489,50 @@
     </w:p>
     <w:p>
       <w:pPr>
-        <w:pStyle w:val="Heading2"/>
+        <w:keepNext w:val="1"/>
+        <w:keepLines w:val="0"/>
+        <w:pageBreakBefore w:val="0"/>
+        <w:widowControl w:val="1"/>
+        <w:pBdr>
+          <w:top w:space="0" w:sz="0" w:val="nil"/>
+          <w:left w:space="0" w:sz="0" w:val="nil"/>
+          <w:bottom w:space="0" w:sz="0" w:val="nil"/>
+          <w:right w:space="0" w:sz="0" w:val="nil"/>
+          <w:between w:space="0" w:sz="0" w:val="nil"/>
+        </w:pBdr>
+        <w:shd w:fill="auto" w:val="clear"/>
+        <w:spacing w:after="0" w:before="0" w:line="240" w:lineRule="auto"/>
+        <w:ind w:left="0" w:right="0" w:firstLine="0"/>
         <w:jc w:val="left"/>
-        <w:rPr/>
+        <w:rPr>
+          <w:rFonts w:ascii="Times New Roman" w:cs="Times New Roman" w:eastAsia="Times New Roman" w:hAnsi="Times New Roman"/>
+          <w:b w:val="1"/>
+          <w:i w:val="0"/>
+          <w:smallCaps w:val="0"/>
+          <w:strike w:val="0"/>
+          <w:color w:val="000000"/>
+          <w:sz w:val="32"/>
+          <w:szCs w:val="32"/>
+          <w:u w:val="single"/>
+          <w:shd w:fill="auto" w:val="clear"/>
+          <w:vertAlign w:val="baseline"/>
+        </w:rPr>
       </w:pPr>
       <w:bookmarkStart w:colFirst="0" w:colLast="0" w:name="_heading=h.6ncbmqb6hn81" w:id="23"/>
       <w:bookmarkEnd w:id="23"/>
       <w:r>
         <w:rPr>
+          <w:rFonts w:ascii="Times New Roman" w:cs="Times New Roman" w:eastAsia="Times New Roman" w:hAnsi="Times New Roman"/>
+          <w:b w:val="1"/>
+          <w:i w:val="0"/>
+          <w:smallCaps w:val="0"/>
+          <w:strike w:val="0"/>
+          <w:color w:val="000000"/>
+          <w:sz w:val="32"/>
+          <w:szCs w:val="32"/>
+          <w:u w:val="single"/>
+          <w:shd w:fill="auto" w:val="clear"/>
+          <w:vertAlign w:val="baseline"/>
           <w:rtl w:val="0"/>
         </w:rPr>
         <w:t xml:space="preserve">4. Autres missions</w:t>
@@ -9005,8 +9943,32 @@
     </w:p>
     <w:p>
       <w:pPr>
-        <w:pStyle w:val="Heading4"/>
-        <w:rPr>
+        <w:keepNext w:val="1"/>
+        <w:keepLines w:val="0"/>
+        <w:pageBreakBefore w:val="0"/>
+        <w:widowControl w:val="1"/>
+        <w:pBdr>
+          <w:top w:space="0" w:sz="0" w:val="nil"/>
+          <w:left w:space="0" w:sz="0" w:val="nil"/>
+          <w:bottom w:space="0" w:sz="0" w:val="nil"/>
+          <w:right w:space="0" w:sz="0" w:val="nil"/>
+          <w:between w:space="0" w:sz="0" w:val="nil"/>
+        </w:pBdr>
+        <w:shd w:fill="auto" w:val="clear"/>
+        <w:spacing w:after="0" w:before="0" w:line="240" w:lineRule="auto"/>
+        <w:ind w:left="0" w:right="0" w:firstLine="0"/>
+        <w:jc w:val="center"/>
+        <w:rPr>
+          <w:rFonts w:ascii="Times New Roman" w:cs="Times New Roman" w:eastAsia="Times New Roman" w:hAnsi="Times New Roman"/>
+          <w:b w:val="1"/>
+          <w:i w:val="0"/>
+          <w:smallCaps w:val="0"/>
+          <w:strike w:val="0"/>
+          <w:color w:val="000000"/>
+          <w:sz w:val="28"/>
+          <w:szCs w:val="28"/>
+          <w:u w:val="none"/>
+          <w:shd w:fill="auto" w:val="clear"/>
           <w:vertAlign w:val="baseline"/>
         </w:rPr>
       </w:pPr>
@@ -9014,6 +9976,16 @@
       <w:bookmarkEnd w:id="24"/>
       <w:r>
         <w:rPr>
+          <w:rFonts w:ascii="Times New Roman" w:cs="Times New Roman" w:eastAsia="Times New Roman" w:hAnsi="Times New Roman"/>
+          <w:b w:val="1"/>
+          <w:i w:val="0"/>
+          <w:smallCaps w:val="0"/>
+          <w:strike w:val="0"/>
+          <w:color w:val="000000"/>
+          <w:sz w:val="28"/>
+          <w:szCs w:val="28"/>
+          <w:u w:val="none"/>
+          <w:shd w:fill="auto" w:val="clear"/>
           <w:vertAlign w:val="baseline"/>
           <w:rtl w:val="0"/>
         </w:rPr>
@@ -9356,10 +10328,32 @@
     </w:p>
     <w:p>
       <w:pPr>
-        <w:pStyle w:val="Heading2"/>
-        <w:ind w:left="0" w:firstLine="0"/>
+        <w:keepNext w:val="1"/>
+        <w:keepLines w:val="0"/>
+        <w:pageBreakBefore w:val="0"/>
+        <w:widowControl w:val="1"/>
+        <w:pBdr>
+          <w:top w:space="0" w:sz="0" w:val="nil"/>
+          <w:left w:space="0" w:sz="0" w:val="nil"/>
+          <w:bottom w:space="0" w:sz="0" w:val="nil"/>
+          <w:right w:space="0" w:sz="0" w:val="nil"/>
+          <w:between w:space="0" w:sz="0" w:val="nil"/>
+        </w:pBdr>
+        <w:shd w:fill="auto" w:val="clear"/>
+        <w:spacing w:after="0" w:before="0" w:line="240" w:lineRule="auto"/>
+        <w:ind w:left="0" w:right="0" w:firstLine="0"/>
         <w:jc w:val="left"/>
         <w:rPr>
+          <w:rFonts w:ascii="Times New Roman" w:cs="Times New Roman" w:eastAsia="Times New Roman" w:hAnsi="Times New Roman"/>
+          <w:b w:val="1"/>
+          <w:i w:val="0"/>
+          <w:smallCaps w:val="0"/>
+          <w:strike w:val="0"/>
+          <w:color w:val="000000"/>
+          <w:sz w:val="32"/>
+          <w:szCs w:val="32"/>
+          <w:u w:val="single"/>
+          <w:shd w:fill="auto" w:val="clear"/>
           <w:vertAlign w:val="baseline"/>
         </w:rPr>
       </w:pPr>
@@ -9367,16 +10361,20 @@
       <w:bookmarkEnd w:id="25"/>
       <w:r>
         <w:rPr>
-          <w:rtl w:val="0"/>
-        </w:rPr>
-        <w:t xml:space="preserve">5. </w:t>
-      </w:r>
-      <w:r>
-        <w:rPr>
-          <w:vertAlign w:val="baseline"/>
-          <w:rtl w:val="0"/>
-        </w:rPr>
-        <w:t xml:space="preserve">Position du personnel au cours de la mission</w:t>
+          <w:rFonts w:ascii="Times New Roman" w:cs="Times New Roman" w:eastAsia="Times New Roman" w:hAnsi="Times New Roman"/>
+          <w:b w:val="1"/>
+          <w:i w:val="0"/>
+          <w:smallCaps w:val="0"/>
+          <w:strike w:val="0"/>
+          <w:color w:val="000000"/>
+          <w:sz w:val="32"/>
+          <w:szCs w:val="32"/>
+          <w:u w:val="single"/>
+          <w:shd w:fill="auto" w:val="clear"/>
+          <w:vertAlign w:val="baseline"/>
+          <w:rtl w:val="0"/>
+        </w:rPr>
+        <w:t xml:space="preserve">5. Position du personnel au cours de la mission</w:t>
       </w:r>
     </w:p>
     <w:p>
@@ -9473,10 +10471,32 @@
     </w:p>
     <w:p>
       <w:pPr>
-        <w:pStyle w:val="Heading2"/>
-        <w:ind w:left="0" w:firstLine="0"/>
+        <w:keepNext w:val="1"/>
+        <w:keepLines w:val="0"/>
+        <w:pageBreakBefore w:val="0"/>
+        <w:widowControl w:val="1"/>
+        <w:pBdr>
+          <w:top w:space="0" w:sz="0" w:val="nil"/>
+          <w:left w:space="0" w:sz="0" w:val="nil"/>
+          <w:bottom w:space="0" w:sz="0" w:val="nil"/>
+          <w:right w:space="0" w:sz="0" w:val="nil"/>
+          <w:between w:space="0" w:sz="0" w:val="nil"/>
+        </w:pBdr>
+        <w:shd w:fill="auto" w:val="clear"/>
+        <w:spacing w:after="0" w:before="0" w:line="240" w:lineRule="auto"/>
+        <w:ind w:left="0" w:right="0" w:firstLine="0"/>
         <w:jc w:val="left"/>
         <w:rPr>
+          <w:rFonts w:ascii="Times New Roman" w:cs="Times New Roman" w:eastAsia="Times New Roman" w:hAnsi="Times New Roman"/>
+          <w:b w:val="1"/>
+          <w:i w:val="0"/>
+          <w:smallCaps w:val="0"/>
+          <w:strike w:val="0"/>
+          <w:color w:val="000000"/>
+          <w:sz w:val="32"/>
+          <w:szCs w:val="32"/>
+          <w:u w:val="single"/>
+          <w:shd w:fill="auto" w:val="clear"/>
           <w:vertAlign w:val="baseline"/>
         </w:rPr>
       </w:pPr>
@@ -9484,16 +10504,20 @@
       <w:bookmarkEnd w:id="26"/>
       <w:r>
         <w:rPr>
-          <w:rtl w:val="0"/>
-        </w:rPr>
-        <w:t xml:space="preserve">6. </w:t>
-      </w:r>
-      <w:r>
-        <w:rPr>
-          <w:vertAlign w:val="baseline"/>
-          <w:rtl w:val="0"/>
-        </w:rPr>
-        <w:t xml:space="preserve">Dépenses engagées au cours de la mission</w:t>
+          <w:rFonts w:ascii="Times New Roman" w:cs="Times New Roman" w:eastAsia="Times New Roman" w:hAnsi="Times New Roman"/>
+          <w:b w:val="1"/>
+          <w:i w:val="0"/>
+          <w:smallCaps w:val="0"/>
+          <w:strike w:val="0"/>
+          <w:color w:val="000000"/>
+          <w:sz w:val="32"/>
+          <w:szCs w:val="32"/>
+          <w:u w:val="single"/>
+          <w:shd w:fill="auto" w:val="clear"/>
+          <w:vertAlign w:val="baseline"/>
+          <w:rtl w:val="0"/>
+        </w:rPr>
+        <w:t xml:space="preserve">6. Dépenses engagées au cours de la mission</w:t>
       </w:r>
     </w:p>
     <w:p>
@@ -9840,10 +10864,32 @@
     </w:p>
     <w:p>
       <w:pPr>
-        <w:pStyle w:val="Heading2"/>
-        <w:ind w:left="0" w:firstLine="0"/>
+        <w:keepNext w:val="1"/>
+        <w:keepLines w:val="0"/>
+        <w:pageBreakBefore w:val="0"/>
+        <w:widowControl w:val="1"/>
+        <w:pBdr>
+          <w:top w:space="0" w:sz="0" w:val="nil"/>
+          <w:left w:space="0" w:sz="0" w:val="nil"/>
+          <w:bottom w:space="0" w:sz="0" w:val="nil"/>
+          <w:right w:space="0" w:sz="0" w:val="nil"/>
+          <w:between w:space="0" w:sz="0" w:val="nil"/>
+        </w:pBdr>
+        <w:shd w:fill="auto" w:val="clear"/>
+        <w:spacing w:after="0" w:before="0" w:line="240" w:lineRule="auto"/>
+        <w:ind w:left="0" w:right="0" w:firstLine="0"/>
         <w:jc w:val="left"/>
         <w:rPr>
+          <w:rFonts w:ascii="Times New Roman" w:cs="Times New Roman" w:eastAsia="Times New Roman" w:hAnsi="Times New Roman"/>
+          <w:b w:val="1"/>
+          <w:i w:val="0"/>
+          <w:smallCaps w:val="0"/>
+          <w:strike w:val="0"/>
+          <w:color w:val="000000"/>
+          <w:sz w:val="32"/>
+          <w:szCs w:val="32"/>
+          <w:u w:val="single"/>
+          <w:shd w:fill="auto" w:val="clear"/>
           <w:vertAlign w:val="baseline"/>
         </w:rPr>
       </w:pPr>
@@ -9851,16 +10897,20 @@
       <w:bookmarkEnd w:id="27"/>
       <w:r>
         <w:rPr>
-          <w:rtl w:val="0"/>
-        </w:rPr>
-        <w:t xml:space="preserve">7. </w:t>
-      </w:r>
-      <w:r>
-        <w:rPr>
-          <w:vertAlign w:val="baseline"/>
-          <w:rtl w:val="0"/>
-        </w:rPr>
-        <w:t xml:space="preserve">Rapport technique</w:t>
+          <w:rFonts w:ascii="Times New Roman" w:cs="Times New Roman" w:eastAsia="Times New Roman" w:hAnsi="Times New Roman"/>
+          <w:b w:val="1"/>
+          <w:i w:val="0"/>
+          <w:smallCaps w:val="0"/>
+          <w:strike w:val="0"/>
+          <w:color w:val="000000"/>
+          <w:sz w:val="32"/>
+          <w:szCs w:val="32"/>
+          <w:u w:val="single"/>
+          <w:shd w:fill="auto" w:val="clear"/>
+          <w:vertAlign w:val="baseline"/>
+          <w:rtl w:val="0"/>
+        </w:rPr>
+        <w:t xml:space="preserve">7. Rapport technique</w:t>
       </w:r>
     </w:p>
     <w:p>
@@ -10318,7 +11368,7 @@
           <wp:extent cx="1075690" cy="647065"/>
           <wp:effectExtent b="0" l="0" r="0" t="0"/>
           <wp:wrapNone/>
-          <wp:docPr id="3" name="image1.gif"/>
+          <wp:docPr id="4" name="image1.gif"/>
           <a:graphic>
             <a:graphicData uri="http://schemas.openxmlformats.org/drawingml/2006/picture">
               <pic:pic>
@@ -10696,6 +11746,257 @@
       <w:pPr/>
     </w:pPrDefault>
   </w:docDefaults>
+  <w:style w:type="paragraph" w:styleId="Normal" w:default="1">
+    <w:name w:val="normal"/>
+  </w:style>
+  <w:style w:type="table" w:styleId="TableNormal" w:default="1">
+    <w:name w:val="Table Normal"/>
+  </w:style>
+  <w:style w:type="paragraph" w:styleId="Heading1">
+    <w:name w:val="heading 1"/>
+    <w:basedOn w:val="Normal"/>
+    <w:next w:val="Normal"/>
+    <w:pPr>
+      <w:keepNext w:val="1"/>
+      <w:keepLines w:val="0"/>
+      <w:pageBreakBefore w:val="0"/>
+      <w:widowControl w:val="1"/>
+      <w:pBdr>
+        <w:top w:space="0" w:sz="0" w:val="nil"/>
+        <w:left w:space="0" w:sz="0" w:val="nil"/>
+        <w:bottom w:space="0" w:sz="0" w:val="nil"/>
+        <w:right w:space="0" w:sz="0" w:val="nil"/>
+        <w:between w:space="0" w:sz="0" w:val="nil"/>
+      </w:pBdr>
+      <w:shd w:fill="auto" w:val="clear"/>
+      <w:spacing w:after="0" w:before="0" w:line="240" w:lineRule="auto"/>
+      <w:ind w:left="0" w:right="0" w:firstLine="0"/>
+      <w:jc w:val="left"/>
+    </w:pPr>
+    <w:rPr>
+      <w:rFonts w:ascii="Times New Roman" w:cs="Times New Roman" w:eastAsia="Times New Roman" w:hAnsi="Times New Roman"/>
+      <w:b w:val="1"/>
+      <w:i w:val="0"/>
+      <w:smallCaps w:val="0"/>
+      <w:strike w:val="0"/>
+      <w:color w:val="000000"/>
+      <w:sz w:val="22"/>
+      <w:szCs w:val="22"/>
+      <w:u w:val="single"/>
+      <w:shd w:fill="auto" w:val="clear"/>
+      <w:vertAlign w:val="baseline"/>
+    </w:rPr>
+  </w:style>
+  <w:style w:type="paragraph" w:styleId="Heading2">
+    <w:name w:val="heading 2"/>
+    <w:basedOn w:val="Normal"/>
+    <w:next w:val="Normal"/>
+    <w:pPr>
+      <w:keepNext w:val="1"/>
+      <w:keepLines w:val="0"/>
+      <w:pageBreakBefore w:val="0"/>
+      <w:widowControl w:val="1"/>
+      <w:pBdr>
+        <w:top w:space="0" w:sz="0" w:val="nil"/>
+        <w:left w:space="0" w:sz="0" w:val="nil"/>
+        <w:bottom w:space="0" w:sz="0" w:val="nil"/>
+        <w:right w:space="0" w:sz="0" w:val="nil"/>
+        <w:between w:space="0" w:sz="0" w:val="nil"/>
+      </w:pBdr>
+      <w:shd w:fill="auto" w:val="clear"/>
+      <w:spacing w:after="0" w:before="0" w:line="240" w:lineRule="auto"/>
+      <w:ind w:left="0" w:right="0" w:firstLine="0"/>
+      <w:jc w:val="center"/>
+    </w:pPr>
+    <w:rPr>
+      <w:rFonts w:ascii="Times New Roman" w:cs="Times New Roman" w:eastAsia="Times New Roman" w:hAnsi="Times New Roman"/>
+      <w:b w:val="1"/>
+      <w:i w:val="0"/>
+      <w:smallCaps w:val="0"/>
+      <w:strike w:val="0"/>
+      <w:color w:val="000000"/>
+      <w:sz w:val="32"/>
+      <w:szCs w:val="32"/>
+      <w:u w:val="single"/>
+      <w:shd w:fill="auto" w:val="clear"/>
+      <w:vertAlign w:val="baseline"/>
+    </w:rPr>
+  </w:style>
+  <w:style w:type="paragraph" w:styleId="Heading3">
+    <w:name w:val="heading 3"/>
+    <w:basedOn w:val="Normal"/>
+    <w:next w:val="Normal"/>
+    <w:pPr>
+      <w:keepNext w:val="1"/>
+      <w:keepLines w:val="0"/>
+      <w:pageBreakBefore w:val="0"/>
+      <w:widowControl w:val="1"/>
+      <w:pBdr>
+        <w:top w:space="0" w:sz="0" w:val="nil"/>
+        <w:left w:space="0" w:sz="0" w:val="nil"/>
+        <w:bottom w:space="0" w:sz="0" w:val="nil"/>
+        <w:right w:space="0" w:sz="0" w:val="nil"/>
+        <w:between w:space="0" w:sz="0" w:val="nil"/>
+      </w:pBdr>
+      <w:shd w:fill="auto" w:val="clear"/>
+      <w:spacing w:after="0" w:before="0" w:line="240" w:lineRule="auto"/>
+      <w:ind w:left="0" w:right="0" w:firstLine="0"/>
+      <w:jc w:val="right"/>
+    </w:pPr>
+    <w:rPr>
+      <w:rFonts w:ascii="Times New Roman" w:cs="Times New Roman" w:eastAsia="Times New Roman" w:hAnsi="Times New Roman"/>
+      <w:b w:val="0"/>
+      <w:i w:val="0"/>
+      <w:smallCaps w:val="0"/>
+      <w:strike w:val="0"/>
+      <w:color w:val="000000"/>
+      <w:sz w:val="28"/>
+      <w:szCs w:val="28"/>
+      <w:u w:val="none"/>
+      <w:shd w:fill="auto" w:val="clear"/>
+      <w:vertAlign w:val="baseline"/>
+    </w:rPr>
+  </w:style>
+  <w:style w:type="paragraph" w:styleId="Heading4">
+    <w:name w:val="heading 4"/>
+    <w:basedOn w:val="Normal"/>
+    <w:next w:val="Normal"/>
+    <w:pPr>
+      <w:keepNext w:val="1"/>
+      <w:keepLines w:val="0"/>
+      <w:pageBreakBefore w:val="0"/>
+      <w:widowControl w:val="1"/>
+      <w:pBdr>
+        <w:top w:space="0" w:sz="0" w:val="nil"/>
+        <w:left w:space="0" w:sz="0" w:val="nil"/>
+        <w:bottom w:space="0" w:sz="0" w:val="nil"/>
+        <w:right w:space="0" w:sz="0" w:val="nil"/>
+        <w:between w:space="0" w:sz="0" w:val="nil"/>
+      </w:pBdr>
+      <w:shd w:fill="auto" w:val="clear"/>
+      <w:spacing w:after="0" w:before="0" w:line="240" w:lineRule="auto"/>
+      <w:ind w:left="0" w:right="0" w:firstLine="0"/>
+      <w:jc w:val="center"/>
+    </w:pPr>
+    <w:rPr>
+      <w:rFonts w:ascii="Times New Roman" w:cs="Times New Roman" w:eastAsia="Times New Roman" w:hAnsi="Times New Roman"/>
+      <w:b w:val="1"/>
+      <w:i w:val="0"/>
+      <w:smallCaps w:val="0"/>
+      <w:strike w:val="0"/>
+      <w:color w:val="000000"/>
+      <w:sz w:val="28"/>
+      <w:szCs w:val="28"/>
+      <w:u w:val="none"/>
+      <w:shd w:fill="auto" w:val="clear"/>
+      <w:vertAlign w:val="baseline"/>
+    </w:rPr>
+  </w:style>
+  <w:style w:type="paragraph" w:styleId="Heading5">
+    <w:name w:val="heading 5"/>
+    <w:basedOn w:val="Normal"/>
+    <w:next w:val="Normal"/>
+    <w:pPr>
+      <w:keepNext w:val="1"/>
+      <w:keepLines w:val="0"/>
+      <w:pageBreakBefore w:val="0"/>
+      <w:widowControl w:val="1"/>
+      <w:pBdr>
+        <w:top w:space="0" w:sz="0" w:val="nil"/>
+        <w:left w:space="0" w:sz="0" w:val="nil"/>
+        <w:bottom w:space="0" w:sz="0" w:val="nil"/>
+        <w:right w:space="0" w:sz="0" w:val="nil"/>
+        <w:between w:space="0" w:sz="0" w:val="nil"/>
+      </w:pBdr>
+      <w:shd w:fill="auto" w:val="clear"/>
+      <w:spacing w:after="0" w:before="0" w:line="240" w:lineRule="auto"/>
+      <w:ind w:left="0" w:right="0" w:firstLine="0"/>
+      <w:jc w:val="both"/>
+    </w:pPr>
+    <w:rPr>
+      <w:rFonts w:ascii="Times New Roman" w:cs="Times New Roman" w:eastAsia="Times New Roman" w:hAnsi="Times New Roman"/>
+      <w:b w:val="1"/>
+      <w:i w:val="0"/>
+      <w:smallCaps w:val="0"/>
+      <w:strike w:val="0"/>
+      <w:color w:val="000000"/>
+      <w:sz w:val="22"/>
+      <w:szCs w:val="22"/>
+      <w:u w:val="none"/>
+      <w:shd w:fill="auto" w:val="clear"/>
+      <w:vertAlign w:val="baseline"/>
+    </w:rPr>
+  </w:style>
+  <w:style w:type="paragraph" w:styleId="Heading6">
+    <w:name w:val="heading 6"/>
+    <w:basedOn w:val="Normal"/>
+    <w:next w:val="Normal"/>
+    <w:pPr>
+      <w:keepNext w:val="1"/>
+      <w:keepLines w:val="0"/>
+      <w:pageBreakBefore w:val="0"/>
+      <w:widowControl w:val="1"/>
+      <w:pBdr>
+        <w:top w:space="0" w:sz="0" w:val="nil"/>
+        <w:left w:space="0" w:sz="0" w:val="nil"/>
+        <w:bottom w:space="0" w:sz="0" w:val="nil"/>
+        <w:right w:space="0" w:sz="0" w:val="nil"/>
+        <w:between w:space="0" w:sz="0" w:val="nil"/>
+      </w:pBdr>
+      <w:shd w:fill="auto" w:val="clear"/>
+      <w:spacing w:after="0" w:before="0" w:line="240" w:lineRule="auto"/>
+      <w:ind w:left="0" w:right="0" w:firstLine="0"/>
+      <w:jc w:val="left"/>
+    </w:pPr>
+    <w:rPr>
+      <w:rFonts w:ascii="Times New Roman" w:cs="Times New Roman" w:eastAsia="Times New Roman" w:hAnsi="Times New Roman"/>
+      <w:b w:val="1"/>
+      <w:i w:val="0"/>
+      <w:smallCaps w:val="0"/>
+      <w:strike w:val="0"/>
+      <w:color w:val="000000"/>
+      <w:sz w:val="22"/>
+      <w:szCs w:val="22"/>
+      <w:u w:val="none"/>
+      <w:shd w:fill="auto" w:val="clear"/>
+      <w:vertAlign w:val="baseline"/>
+    </w:rPr>
+  </w:style>
+  <w:style w:type="paragraph" w:styleId="Title">
+    <w:name w:val="Title"/>
+    <w:basedOn w:val="Normal"/>
+    <w:next w:val="Normal"/>
+    <w:pPr>
+      <w:keepNext w:val="0"/>
+      <w:keepLines w:val="0"/>
+      <w:pageBreakBefore w:val="0"/>
+      <w:widowControl w:val="1"/>
+      <w:pBdr>
+        <w:top w:space="0" w:sz="0" w:val="nil"/>
+        <w:left w:space="0" w:sz="0" w:val="nil"/>
+        <w:bottom w:space="0" w:sz="0" w:val="nil"/>
+        <w:right w:space="0" w:sz="0" w:val="nil"/>
+        <w:between w:space="0" w:sz="0" w:val="nil"/>
+      </w:pBdr>
+      <w:shd w:fill="auto" w:val="clear"/>
+      <w:spacing w:after="0" w:before="0" w:line="240" w:lineRule="auto"/>
+      <w:ind w:left="0" w:right="0" w:firstLine="0"/>
+      <w:jc w:val="center"/>
+    </w:pPr>
+    <w:rPr>
+      <w:rFonts w:ascii="Times New Roman" w:cs="Times New Roman" w:eastAsia="Times New Roman" w:hAnsi="Times New Roman"/>
+      <w:b w:val="1"/>
+      <w:i w:val="0"/>
+      <w:smallCaps w:val="0"/>
+      <w:strike w:val="0"/>
+      <w:color w:val="000000"/>
+      <w:sz w:val="28"/>
+      <w:szCs w:val="28"/>
+      <w:u w:val="none"/>
+      <w:shd w:fill="auto" w:val="clear"/>
+      <w:vertAlign w:val="baseline"/>
+    </w:rPr>
+  </w:style>
   <w:style w:type="paragraph" w:styleId="Normal" w:default="1">
     <w:name w:val="normal"/>
   </w:style>
@@ -11993,6 +13294,145 @@
       </w:tblCellMar>
     </w:tblPr>
   </w:style>
+  <w:style w:type="paragraph" w:styleId="Subtitle">
+    <w:name w:val="Subtitle"/>
+    <w:basedOn w:val="Normal"/>
+    <w:next w:val="Normal"/>
+    <w:pPr>
+      <w:keepNext w:val="0"/>
+      <w:keepLines w:val="0"/>
+      <w:pageBreakBefore w:val="0"/>
+      <w:widowControl w:val="1"/>
+      <w:pBdr>
+        <w:top w:space="0" w:sz="0" w:val="nil"/>
+        <w:left w:space="0" w:sz="0" w:val="nil"/>
+        <w:bottom w:space="0" w:sz="0" w:val="nil"/>
+        <w:right w:space="0" w:sz="0" w:val="nil"/>
+        <w:between w:space="0" w:sz="0" w:val="nil"/>
+      </w:pBdr>
+      <w:shd w:fill="auto" w:val="clear"/>
+      <w:spacing w:after="0" w:before="0" w:line="240" w:lineRule="auto"/>
+      <w:ind w:left="0" w:right="0" w:firstLine="0"/>
+      <w:jc w:val="center"/>
+    </w:pPr>
+    <w:rPr>
+      <w:rFonts w:ascii="Times New Roman" w:cs="Times New Roman" w:eastAsia="Times New Roman" w:hAnsi="Times New Roman"/>
+      <w:b w:val="1"/>
+      <w:i w:val="1"/>
+      <w:smallCaps w:val="0"/>
+      <w:strike w:val="0"/>
+      <w:color w:val="000000"/>
+      <w:sz w:val="28"/>
+      <w:szCs w:val="28"/>
+      <w:u w:val="none"/>
+      <w:shd w:fill="auto" w:val="clear"/>
+      <w:vertAlign w:val="baseline"/>
+    </w:rPr>
+  </w:style>
+  <w:style w:type="table" w:styleId="Table1">
+    <w:basedOn w:val="TableNormal"/>
+    <w:tblPr>
+      <w:tblStyleRowBandSize w:val="1"/>
+      <w:tblStyleColBandSize w:val="1"/>
+      <w:tblCellMar>
+        <w:top w:w="0.0" w:type="dxa"/>
+        <w:left w:w="115.0" w:type="dxa"/>
+        <w:bottom w:w="0.0" w:type="dxa"/>
+        <w:right w:w="115.0" w:type="dxa"/>
+      </w:tblCellMar>
+    </w:tblPr>
+  </w:style>
+  <w:style w:type="table" w:styleId="Table2">
+    <w:basedOn w:val="TableNormal"/>
+    <w:tblPr>
+      <w:tblStyleRowBandSize w:val="1"/>
+      <w:tblStyleColBandSize w:val="1"/>
+      <w:tblCellMar>
+        <w:top w:w="0.0" w:type="dxa"/>
+        <w:left w:w="115.0" w:type="dxa"/>
+        <w:bottom w:w="0.0" w:type="dxa"/>
+        <w:right w:w="115.0" w:type="dxa"/>
+      </w:tblCellMar>
+    </w:tblPr>
+  </w:style>
+  <w:style w:type="table" w:styleId="Table3">
+    <w:basedOn w:val="TableNormal"/>
+    <w:tblPr>
+      <w:tblStyleRowBandSize w:val="1"/>
+      <w:tblStyleColBandSize w:val="1"/>
+      <w:tblCellMar>
+        <w:top w:w="0.0" w:type="dxa"/>
+        <w:left w:w="115.0" w:type="dxa"/>
+        <w:bottom w:w="0.0" w:type="dxa"/>
+        <w:right w:w="115.0" w:type="dxa"/>
+      </w:tblCellMar>
+    </w:tblPr>
+  </w:style>
+  <w:style w:type="table" w:styleId="Table4">
+    <w:basedOn w:val="TableNormal"/>
+    <w:tblPr>
+      <w:tblStyleRowBandSize w:val="1"/>
+      <w:tblStyleColBandSize w:val="1"/>
+      <w:tblCellMar>
+        <w:top w:w="0.0" w:type="dxa"/>
+        <w:left w:w="115.0" w:type="dxa"/>
+        <w:bottom w:w="0.0" w:type="dxa"/>
+        <w:right w:w="115.0" w:type="dxa"/>
+      </w:tblCellMar>
+    </w:tblPr>
+  </w:style>
+  <w:style w:type="table" w:styleId="Table5">
+    <w:basedOn w:val="TableNormal"/>
+    <w:tblPr>
+      <w:tblStyleRowBandSize w:val="1"/>
+      <w:tblStyleColBandSize w:val="1"/>
+      <w:tblCellMar>
+        <w:top w:w="0.0" w:type="dxa"/>
+        <w:left w:w="115.0" w:type="dxa"/>
+        <w:bottom w:w="0.0" w:type="dxa"/>
+        <w:right w:w="115.0" w:type="dxa"/>
+      </w:tblCellMar>
+    </w:tblPr>
+  </w:style>
+  <w:style w:type="table" w:styleId="Table6">
+    <w:basedOn w:val="TableNormal"/>
+    <w:tblPr>
+      <w:tblStyleRowBandSize w:val="1"/>
+      <w:tblStyleColBandSize w:val="1"/>
+      <w:tblCellMar>
+        <w:top w:w="0.0" w:type="dxa"/>
+        <w:left w:w="115.0" w:type="dxa"/>
+        <w:bottom w:w="0.0" w:type="dxa"/>
+        <w:right w:w="115.0" w:type="dxa"/>
+      </w:tblCellMar>
+    </w:tblPr>
+  </w:style>
+  <w:style w:type="table" w:styleId="Table7">
+    <w:basedOn w:val="TableNormal"/>
+    <w:tblPr>
+      <w:tblStyleRowBandSize w:val="1"/>
+      <w:tblStyleColBandSize w:val="1"/>
+      <w:tblCellMar>
+        <w:top w:w="0.0" w:type="dxa"/>
+        <w:left w:w="115.0" w:type="dxa"/>
+        <w:bottom w:w="0.0" w:type="dxa"/>
+        <w:right w:w="115.0" w:type="dxa"/>
+      </w:tblCellMar>
+    </w:tblPr>
+  </w:style>
+  <w:style w:type="table" w:styleId="Table8">
+    <w:basedOn w:val="TableNormal"/>
+    <w:tblPr>
+      <w:tblStyleRowBandSize w:val="1"/>
+      <w:tblStyleColBandSize w:val="1"/>
+      <w:tblCellMar>
+        <w:top w:w="0.0" w:type="dxa"/>
+        <w:left w:w="115.0" w:type="dxa"/>
+        <w:bottom w:w="0.0" w:type="dxa"/>
+        <w:right w:w="115.0" w:type="dxa"/>
+      </w:tblCellMar>
+    </w:tblPr>
+  </w:style>
 </w:styles>
 </file>
 
@@ -12293,7 +13733,7 @@
 
 <file path=customXML/item1.xml><?xml version="1.0" encoding="utf-8"?>
 <go:gDocsCustomXmlDataStorage xmlns:go="http://customooxmlschemas.google.com/" xmlns:r="http://schemas.openxmlformats.org/officeDocument/2006/relationships" uri="GoogleDocsCustomDataVersion2">
-  <go:docsCustomData xmlns:go="http://customooxmlschemas.google.com/" roundtripDataSignature="AMtx7mgBnllTz86ZNtit+Vkslqb0rkyYLQ==">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</go:docsCustomData>
+  <go:docsCustomData xmlns:go="http://customooxmlschemas.google.com/" roundtripDataSignature="AMtx7mhP068bHQy7k9X5i2vj0JtLm8qURw==">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</go:docsCustomData>
 </go:gDocsCustomXmlDataStorage>
 </file>
 

</xml_diff>

<commit_message>
feat(RapportDePatrouille): add fuel and operating costs
</commit_message>
<xml_diff>
--- a/backend/src/main/resources/template_export_rapport_patrouille_PAM.docx
+++ b/backend/src/main/resources/template_export_rapport_patrouille_PAM.docx
@@ -93,6 +93,7 @@
               <w:jc w:val="center"/>
               <w:rPr>
                 <w:i w:val="0"/>
+                <w:iCs w:val="0"/>
                 <w:smallCaps w:val="0"/>
                 <w:strike w:val="0"/>
                 <w:color w:val="4c4c4c"/>
@@ -106,6 +107,7 @@
             <w:r>
               <w:rPr>
                 <w:i w:val="0"/>
+                <w:iCs w:val="0"/>
                 <w:smallCaps w:val="0"/>
                 <w:strike w:val="0"/>
                 <w:color w:val="4c4c4c"/>
@@ -177,6 +179,7 @@
         <w:jc w:val="both"/>
         <w:rPr>
           <w:i w:val="0"/>
+          <w:iCs w:val="0"/>
           <w:smallCaps w:val="0"/>
           <w:strike w:val="0"/>
           <w:color w:val="000000"/>
@@ -190,6 +193,7 @@
       <w:r>
         <w:rPr>
           <w:i w:val="0"/>
+          <w:iCs w:val="0"/>
           <w:smallCaps w:val="0"/>
           <w:strike w:val="0"/>
           <w:color w:val="000000"/>
@@ -637,6 +641,7 @@
         <w:jc w:val="left"/>
         <w:rPr>
           <w:i w:val="0"/>
+          <w:iCs w:val="0"/>
           <w:smallCaps w:val="0"/>
           <w:strike w:val="0"/>
           <w:color w:val="000000"/>
@@ -650,6 +655,7 @@
       <w:r>
         <w:rPr>
           <w:i w:val="1"/>
+          <w:iCs w:val="1"/>
           <w:smallCaps w:val="0"/>
           <w:strike w:val="0"/>
           <w:color w:val="000000"/>
@@ -665,6 +671,7 @@
       <w:r>
         <w:rPr>
           <w:i w:val="0"/>
+          <w:iCs w:val="0"/>
           <w:smallCaps w:val="0"/>
           <w:strike w:val="0"/>
           <w:color w:val="000000"/>
@@ -714,6 +721,7 @@
         <w:jc w:val="both"/>
         <w:rPr>
           <w:i w:val="1"/>
+          <w:iCs w:val="1"/>
           <w:smallCaps w:val="0"/>
           <w:strike w:val="0"/>
           <w:color w:val="000000"/>
@@ -727,6 +735,7 @@
       <w:r>
         <w:rPr>
           <w:i w:val="1"/>
+          <w:iCs w:val="1"/>
           <w:smallCaps w:val="0"/>
           <w:strike w:val="0"/>
           <w:color w:val="000000"/>
@@ -759,6 +768,7 @@
         <w:jc w:val="both"/>
         <w:rPr>
           <w:i w:val="1"/>
+          <w:iCs w:val="1"/>
           <w:smallCaps w:val="0"/>
           <w:strike w:val="0"/>
           <w:color w:val="000000"/>
@@ -772,6 +782,7 @@
       <w:r>
         <w:rPr>
           <w:i w:val="1"/>
+          <w:iCs w:val="1"/>
           <w:smallCaps w:val="0"/>
           <w:strike w:val="0"/>
           <w:color w:val="000000"/>
@@ -804,6 +815,22 @@
         <w:jc w:val="both"/>
         <w:rPr>
           <w:i w:val="1"/>
+          <w:iCs w:val="1"/>
+          <w:sz w:val="18"/>
+          <w:szCs w:val="18"/>
+        </w:rPr>
+        <w:sectPr>
+          <w:headerReference r:id="rId7" w:type="default"/>
+          <w:footerReference r:id="rId8" w:type="default"/>
+          <w:pgSz w:h="16838" w:w="11906" w:orient="portrait"/>
+          <w:pgMar w:bottom="1417" w:top="1417" w:left="1245" w:right="1181" w:header="708" w:footer="708"/>
+          <w:pgNumType w:start="1"/>
+        </w:sectPr>
+      </w:pPr>
+      <w:r>
+        <w:rPr>
+          <w:i w:val="1"/>
+          <w:iCs w:val="1"/>
           <w:smallCaps w:val="0"/>
           <w:strike w:val="0"/>
           <w:color w:val="000000"/>
@@ -812,29 +839,14 @@
           <w:u w:val="none"/>
           <w:shd w:fill="auto" w:val="clear"/>
           <w:vertAlign w:val="baseline"/>
-        </w:rPr>
-        <w:sectPr>
-          <w:headerReference r:id="rId7" w:type="default"/>
-          <w:footerReference r:id="rId8" w:type="default"/>
-          <w:pgSz w:h="16838" w:w="11906" w:orient="portrait"/>
-          <w:pgMar w:bottom="1417" w:top="1417" w:left="1245" w:right="1181" w:header="708" w:footer="708"/>
-          <w:pgNumType w:start="1"/>
-        </w:sectPr>
-      </w:pPr>
-      <w:r>
-        <w:rPr>
-          <w:i w:val="1"/>
-          <w:smallCaps w:val="0"/>
-          <w:strike w:val="0"/>
-          <w:color w:val="000000"/>
-          <w:sz w:val="18"/>
-          <w:szCs w:val="18"/>
-          <w:u w:val="none"/>
-          <w:shd w:fill="auto" w:val="clear"/>
-          <w:vertAlign w:val="baseline"/>
-          <w:rtl w:val="0"/>
-        </w:rPr>
-        <w:t xml:space="preserve">DGAMPA/SEML/SDSNC/SNC3.</w:t>
+          <w:rtl w:val="0"/>
+        </w:rPr>
+        <w:t xml:space="preserve">DGAMPA/SEML/SDSNC/SNC3</w:t>
+      </w:r>
+      <w:r>
+        <w:rPr>
+          <w:rtl w:val="0"/>
+        </w:rPr>
       </w:r>
     </w:p>
     <w:p>
@@ -956,6 +968,7 @@
               <w:jc w:val="both"/>
               <w:rPr>
                 <w:i w:val="0"/>
+                <w:iCs w:val="0"/>
                 <w:smallCaps w:val="0"/>
                 <w:strike w:val="0"/>
                 <w:color w:val="000000"/>
@@ -990,7 +1003,9 @@
               <w:jc w:val="both"/>
               <w:rPr>
                 <w:b w:val="1"/>
-                <w:i w:val="0"/>
+                <w:bCs w:val="1"/>
+                <w:i w:val="0"/>
+                <w:iCs w:val="0"/>
                 <w:smallCaps w:val="0"/>
                 <w:strike w:val="0"/>
                 <w:color w:val="000000"/>
@@ -1004,7 +1019,9 @@
             <w:r>
               <w:rPr>
                 <w:b w:val="1"/>
-                <w:i w:val="0"/>
+                <w:bCs w:val="1"/>
+                <w:i w:val="0"/>
+                <w:iCs w:val="0"/>
                 <w:smallCaps w:val="0"/>
                 <w:strike w:val="0"/>
                 <w:color w:val="000000"/>
@@ -1036,6 +1053,7 @@
               <w:jc w:val="both"/>
               <w:rPr>
                 <w:i w:val="1"/>
+                <w:iCs w:val="1"/>
                 <w:smallCaps w:val="0"/>
                 <w:strike w:val="0"/>
                 <w:color w:val="000000"/>
@@ -1049,6 +1067,7 @@
             <w:r>
               <w:rPr>
                 <w:i w:val="1"/>
+                <w:iCs w:val="1"/>
                 <w:smallCaps w:val="0"/>
                 <w:strike w:val="0"/>
                 <w:color w:val="000000"/>
@@ -1080,6 +1099,7 @@
               <w:jc w:val="both"/>
               <w:rPr>
                 <w:i w:val="0"/>
+                <w:iCs w:val="0"/>
                 <w:smallCaps w:val="0"/>
                 <w:strike w:val="0"/>
                 <w:color w:val="000000"/>
@@ -1093,6 +1113,7 @@
             <w:r>
               <w:rPr>
                 <w:i w:val="0"/>
+                <w:iCs w:val="0"/>
                 <w:smallCaps w:val="0"/>
                 <w:strike w:val="0"/>
                 <w:color w:val="000000"/>
@@ -1135,6 +1156,7 @@
               <w:jc w:val="both"/>
               <w:rPr>
                 <w:i w:val="0"/>
+                <w:iCs w:val="0"/>
                 <w:smallCaps w:val="0"/>
                 <w:strike w:val="0"/>
                 <w:color w:val="000000"/>
@@ -1169,7 +1191,9 @@
               <w:jc w:val="both"/>
               <w:rPr>
                 <w:b w:val="1"/>
-                <w:i w:val="0"/>
+                <w:bCs w:val="1"/>
+                <w:i w:val="0"/>
+                <w:iCs w:val="0"/>
                 <w:smallCaps w:val="0"/>
                 <w:strike w:val="0"/>
                 <w:color w:val="000000"/>
@@ -1183,7 +1207,9 @@
             <w:r>
               <w:rPr>
                 <w:b w:val="1"/>
-                <w:i w:val="0"/>
+                <w:bCs w:val="1"/>
+                <w:i w:val="0"/>
+                <w:iCs w:val="0"/>
                 <w:smallCaps w:val="0"/>
                 <w:strike w:val="0"/>
                 <w:color w:val="000000"/>
@@ -1215,6 +1241,7 @@
               <w:jc w:val="both"/>
               <w:rPr>
                 <w:i w:val="1"/>
+                <w:iCs w:val="1"/>
                 <w:smallCaps w:val="0"/>
                 <w:strike w:val="0"/>
                 <w:color w:val="000000"/>
@@ -1228,6 +1255,7 @@
             <w:r>
               <w:rPr>
                 <w:i w:val="1"/>
+                <w:iCs w:val="1"/>
                 <w:smallCaps w:val="0"/>
                 <w:strike w:val="0"/>
                 <w:color w:val="000000"/>
@@ -1259,6 +1287,7 @@
               <w:jc w:val="both"/>
               <w:rPr>
                 <w:i w:val="0"/>
+                <w:iCs w:val="0"/>
                 <w:smallCaps w:val="0"/>
                 <w:strike w:val="0"/>
                 <w:color w:val="000000"/>
@@ -1272,6 +1301,7 @@
             <w:r>
               <w:rPr>
                 <w:i w:val="0"/>
+                <w:iCs w:val="0"/>
                 <w:smallCaps w:val="0"/>
                 <w:strike w:val="0"/>
                 <w:color w:val="000000"/>
@@ -1315,6 +1345,7 @@
               <w:jc w:val="both"/>
               <w:rPr>
                 <w:i w:val="0"/>
+                <w:iCs w:val="0"/>
                 <w:smallCaps w:val="0"/>
                 <w:strike w:val="0"/>
                 <w:color w:val="000000"/>
@@ -1349,7 +1380,9 @@
               <w:jc w:val="both"/>
               <w:rPr>
                 <w:b w:val="1"/>
-                <w:i w:val="0"/>
+                <w:bCs w:val="1"/>
+                <w:i w:val="0"/>
+                <w:iCs w:val="0"/>
                 <w:smallCaps w:val="0"/>
                 <w:strike w:val="0"/>
                 <w:color w:val="000000"/>
@@ -1363,7 +1396,9 @@
             <w:r>
               <w:rPr>
                 <w:b w:val="1"/>
-                <w:i w:val="0"/>
+                <w:bCs w:val="1"/>
+                <w:i w:val="0"/>
+                <w:iCs w:val="0"/>
                 <w:smallCaps w:val="0"/>
                 <w:strike w:val="0"/>
                 <w:color w:val="000000"/>
@@ -1395,6 +1430,7 @@
               <w:jc w:val="both"/>
               <w:rPr>
                 <w:i w:val="1"/>
+                <w:iCs w:val="1"/>
                 <w:smallCaps w:val="0"/>
                 <w:strike w:val="0"/>
                 <w:color w:val="000000"/>
@@ -1408,6 +1444,7 @@
             <w:r>
               <w:rPr>
                 <w:i w:val="1"/>
+                <w:iCs w:val="1"/>
                 <w:smallCaps w:val="0"/>
                 <w:strike w:val="0"/>
                 <w:color w:val="000000"/>
@@ -1439,6 +1476,7 @@
               <w:jc w:val="both"/>
               <w:rPr>
                 <w:i w:val="0"/>
+                <w:iCs w:val="0"/>
                 <w:smallCaps w:val="0"/>
                 <w:strike w:val="0"/>
                 <w:color w:val="000000"/>
@@ -1452,6 +1490,7 @@
             <w:r>
               <w:rPr>
                 <w:i w:val="0"/>
+                <w:iCs w:val="0"/>
                 <w:smallCaps w:val="0"/>
                 <w:strike w:val="0"/>
                 <w:color w:val="000000"/>
@@ -1500,6 +1539,7 @@
               <w:jc w:val="both"/>
               <w:rPr>
                 <w:i w:val="0"/>
+                <w:iCs w:val="0"/>
                 <w:smallCaps w:val="0"/>
                 <w:strike w:val="0"/>
                 <w:color w:val="000000"/>
@@ -1513,6 +1553,7 @@
             <w:r>
               <w:rPr>
                 <w:i w:val="0"/>
+                <w:iCs w:val="0"/>
                 <w:smallCaps w:val="0"/>
                 <w:strike w:val="0"/>
                 <w:color w:val="000000"/>
@@ -1528,6 +1569,7 @@
             <w:r>
               <w:rPr>
                 <w:i w:val="0"/>
+                <w:iCs w:val="0"/>
                 <w:smallCaps w:val="0"/>
                 <w:strike w:val="0"/>
                 <w:color w:val="000000"/>
@@ -1564,6 +1606,7 @@
               <w:jc w:val="both"/>
               <w:rPr>
                 <w:i w:val="0"/>
+                <w:iCs w:val="0"/>
                 <w:smallCaps w:val="0"/>
                 <w:strike w:val="0"/>
                 <w:color w:val="000000"/>
@@ -1577,6 +1620,7 @@
             <w:r>
               <w:rPr>
                 <w:i w:val="0"/>
+                <w:iCs w:val="0"/>
                 <w:smallCaps w:val="0"/>
                 <w:strike w:val="0"/>
                 <w:color w:val="000000"/>
@@ -1618,6 +1662,7 @@
               <w:jc w:val="both"/>
               <w:rPr>
                 <w:i w:val="0"/>
+                <w:iCs w:val="0"/>
                 <w:smallCaps w:val="0"/>
                 <w:strike w:val="0"/>
                 <w:color w:val="000000"/>
@@ -1631,6 +1676,7 @@
             <w:r>
               <w:rPr>
                 <w:i w:val="0"/>
+                <w:iCs w:val="0"/>
                 <w:smallCaps w:val="0"/>
                 <w:strike w:val="0"/>
                 <w:color w:val="000000"/>
@@ -1662,6 +1708,7 @@
               <w:jc w:val="both"/>
               <w:rPr>
                 <w:i w:val="0"/>
+                <w:iCs w:val="0"/>
                 <w:smallCaps w:val="0"/>
                 <w:strike w:val="0"/>
                 <w:color w:val="000000"/>
@@ -1675,6 +1722,7 @@
             <w:r>
               <w:rPr>
                 <w:i w:val="0"/>
+                <w:iCs w:val="0"/>
                 <w:smallCaps w:val="0"/>
                 <w:strike w:val="0"/>
                 <w:color w:val="000000"/>
@@ -1720,6 +1768,7 @@
               <w:jc w:val="both"/>
               <w:rPr>
                 <w:i w:val="0"/>
+                <w:iCs w:val="0"/>
                 <w:smallCaps w:val="0"/>
                 <w:strike w:val="0"/>
                 <w:color w:val="000000"/>
@@ -1733,6 +1782,7 @@
             <w:r>
               <w:rPr>
                 <w:i w:val="0"/>
+                <w:iCs w:val="0"/>
                 <w:smallCaps w:val="0"/>
                 <w:strike w:val="0"/>
                 <w:color w:val="000000"/>
@@ -1768,6 +1818,7 @@
               <w:jc w:val="both"/>
               <w:rPr>
                 <w:i w:val="0"/>
+                <w:iCs w:val="0"/>
                 <w:smallCaps w:val="0"/>
                 <w:strike w:val="0"/>
                 <w:color w:val="000000"/>
@@ -1781,6 +1832,7 @@
             <w:r>
               <w:rPr>
                 <w:i w:val="0"/>
+                <w:iCs w:val="0"/>
                 <w:smallCaps w:val="0"/>
                 <w:strike w:val="0"/>
                 <w:color w:val="000000"/>
@@ -1826,6 +1878,7 @@
               <w:jc w:val="both"/>
               <w:rPr>
                 <w:i w:val="0"/>
+                <w:iCs w:val="0"/>
                 <w:smallCaps w:val="0"/>
                 <w:strike w:val="0"/>
                 <w:color w:val="000000"/>
@@ -1839,6 +1892,7 @@
             <w:r>
               <w:rPr>
                 <w:i w:val="0"/>
+                <w:iCs w:val="0"/>
                 <w:smallCaps w:val="0"/>
                 <w:strike w:val="0"/>
                 <w:color w:val="000000"/>
@@ -1874,6 +1928,7 @@
               <w:jc w:val="both"/>
               <w:rPr>
                 <w:i w:val="0"/>
+                <w:iCs w:val="0"/>
                 <w:smallCaps w:val="0"/>
                 <w:strike w:val="0"/>
                 <w:color w:val="000000"/>
@@ -1887,6 +1942,7 @@
             <w:r>
               <w:rPr>
                 <w:i w:val="0"/>
+                <w:iCs w:val="0"/>
                 <w:smallCaps w:val="0"/>
                 <w:strike w:val="0"/>
                 <w:color w:val="000000"/>
@@ -1932,6 +1988,7 @@
               <w:jc w:val="both"/>
               <w:rPr>
                 <w:i w:val="0"/>
+                <w:iCs w:val="0"/>
                 <w:smallCaps w:val="0"/>
                 <w:strike w:val="0"/>
                 <w:color w:val="000000"/>
@@ -1945,6 +2002,7 @@
             <w:r>
               <w:rPr>
                 <w:i w:val="0"/>
+                <w:iCs w:val="0"/>
                 <w:smallCaps w:val="0"/>
                 <w:strike w:val="0"/>
                 <w:color w:val="000000"/>
@@ -1980,6 +2038,7 @@
               <w:jc w:val="both"/>
               <w:rPr>
                 <w:i w:val="0"/>
+                <w:iCs w:val="0"/>
                 <w:smallCaps w:val="0"/>
                 <w:strike w:val="0"/>
                 <w:color w:val="000000"/>
@@ -1993,6 +2052,7 @@
             <w:r>
               <w:rPr>
                 <w:i w:val="0"/>
+                <w:iCs w:val="0"/>
                 <w:smallCaps w:val="0"/>
                 <w:strike w:val="0"/>
                 <w:color w:val="000000"/>
@@ -2038,6 +2098,7 @@
               <w:jc w:val="both"/>
               <w:rPr>
                 <w:i w:val="0"/>
+                <w:iCs w:val="0"/>
                 <w:smallCaps w:val="0"/>
                 <w:strike w:val="0"/>
                 <w:color w:val="000000"/>
@@ -2051,6 +2112,7 @@
             <w:r>
               <w:rPr>
                 <w:i w:val="0"/>
+                <w:iCs w:val="0"/>
                 <w:smallCaps w:val="0"/>
                 <w:strike w:val="0"/>
                 <w:color w:val="000000"/>
@@ -2086,6 +2148,7 @@
               <w:jc w:val="both"/>
               <w:rPr>
                 <w:i w:val="0"/>
+                <w:iCs w:val="0"/>
                 <w:smallCaps w:val="0"/>
                 <w:strike w:val="0"/>
                 <w:color w:val="000000"/>
@@ -2099,6 +2162,7 @@
             <w:r>
               <w:rPr>
                 <w:i w:val="0"/>
+                <w:iCs w:val="0"/>
                 <w:smallCaps w:val="0"/>
                 <w:strike w:val="0"/>
                 <w:color w:val="000000"/>
@@ -2144,6 +2208,7 @@
               <w:jc w:val="both"/>
               <w:rPr>
                 <w:i w:val="0"/>
+                <w:iCs w:val="0"/>
                 <w:smallCaps w:val="0"/>
                 <w:strike w:val="0"/>
                 <w:color w:val="000000"/>
@@ -2157,6 +2222,7 @@
             <w:r>
               <w:rPr>
                 <w:i w:val="0"/>
+                <w:iCs w:val="0"/>
                 <w:smallCaps w:val="0"/>
                 <w:strike w:val="0"/>
                 <w:color w:val="000000"/>
@@ -2192,6 +2258,7 @@
               <w:jc w:val="both"/>
               <w:rPr>
                 <w:i w:val="0"/>
+                <w:iCs w:val="0"/>
                 <w:smallCaps w:val="0"/>
                 <w:strike w:val="0"/>
                 <w:color w:val="000000"/>
@@ -2205,6 +2272,7 @@
             <w:r>
               <w:rPr>
                 <w:i w:val="0"/>
+                <w:iCs w:val="0"/>
                 <w:smallCaps w:val="0"/>
                 <w:strike w:val="0"/>
                 <w:color w:val="000000"/>
@@ -2250,6 +2318,7 @@
               <w:jc w:val="both"/>
               <w:rPr>
                 <w:i w:val="0"/>
+                <w:iCs w:val="0"/>
                 <w:smallCaps w:val="0"/>
                 <w:strike w:val="0"/>
                 <w:color w:val="000000"/>
@@ -2263,6 +2332,7 @@
             <w:r>
               <w:rPr>
                 <w:i w:val="0"/>
+                <w:iCs w:val="0"/>
                 <w:smallCaps w:val="0"/>
                 <w:strike w:val="0"/>
                 <w:color w:val="000000"/>
@@ -2298,6 +2368,7 @@
               <w:jc w:val="both"/>
               <w:rPr>
                 <w:i w:val="0"/>
+                <w:iCs w:val="0"/>
                 <w:smallCaps w:val="0"/>
                 <w:strike w:val="0"/>
                 <w:color w:val="000000"/>
@@ -2311,6 +2382,7 @@
             <w:r>
               <w:rPr>
                 <w:i w:val="0"/>
+                <w:iCs w:val="0"/>
                 <w:smallCaps w:val="0"/>
                 <w:strike w:val="0"/>
                 <w:color w:val="000000"/>
@@ -2356,6 +2428,7 @@
               <w:jc w:val="both"/>
               <w:rPr>
                 <w:i w:val="0"/>
+                <w:iCs w:val="0"/>
                 <w:smallCaps w:val="0"/>
                 <w:strike w:val="0"/>
                 <w:color w:val="000000"/>
@@ -2408,6 +2481,7 @@
               <w:jc w:val="both"/>
               <w:rPr>
                 <w:i w:val="0"/>
+                <w:iCs w:val="0"/>
                 <w:smallCaps w:val="0"/>
                 <w:strike w:val="0"/>
                 <w:color w:val="000000"/>
@@ -2421,6 +2495,7 @@
             <w:r>
               <w:rPr>
                 <w:i w:val="0"/>
+                <w:iCs w:val="0"/>
                 <w:smallCaps w:val="0"/>
                 <w:strike w:val="0"/>
                 <w:color w:val="000000"/>
@@ -2452,6 +2527,7 @@
               <w:jc w:val="both"/>
               <w:rPr>
                 <w:i w:val="0"/>
+                <w:iCs w:val="0"/>
                 <w:smallCaps w:val="0"/>
                 <w:strike w:val="0"/>
                 <w:color w:val="000000"/>
@@ -2465,6 +2541,7 @@
             <w:r>
               <w:rPr>
                 <w:i w:val="0"/>
+                <w:iCs w:val="0"/>
                 <w:smallCaps w:val="0"/>
                 <w:strike w:val="0"/>
                 <w:color w:val="000000"/>
@@ -2507,6 +2584,7 @@
               <w:jc w:val="both"/>
               <w:rPr>
                 <w:i w:val="0"/>
+                <w:iCs w:val="0"/>
                 <w:smallCaps w:val="0"/>
                 <w:strike w:val="0"/>
                 <w:color w:val="000000"/>
@@ -2520,6 +2598,7 @@
             <w:r>
               <w:rPr>
                 <w:i w:val="0"/>
+                <w:iCs w:val="0"/>
                 <w:smallCaps w:val="0"/>
                 <w:strike w:val="0"/>
                 <w:color w:val="000000"/>
@@ -2551,6 +2630,7 @@
               <w:jc w:val="both"/>
               <w:rPr>
                 <w:i w:val="0"/>
+                <w:iCs w:val="0"/>
                 <w:smallCaps w:val="0"/>
                 <w:strike w:val="0"/>
                 <w:color w:val="000000"/>
@@ -2564,6 +2644,7 @@
             <w:r>
               <w:rPr>
                 <w:i w:val="0"/>
+                <w:iCs w:val="0"/>
                 <w:smallCaps w:val="0"/>
                 <w:strike w:val="0"/>
                 <w:color w:val="000000"/>
@@ -2613,6 +2694,7 @@
               <w:jc w:val="center"/>
               <w:rPr>
                 <w:i w:val="0"/>
+                <w:iCs w:val="0"/>
                 <w:smallCaps w:val="0"/>
                 <w:strike w:val="0"/>
                 <w:color w:val="000000"/>
@@ -2626,6 +2708,7 @@
             <w:r>
               <w:rPr>
                 <w:i w:val="0"/>
+                <w:iCs w:val="0"/>
                 <w:smallCaps w:val="0"/>
                 <w:strike w:val="0"/>
                 <w:color w:val="000000"/>
@@ -2668,6 +2751,7 @@
               <w:jc w:val="center"/>
               <w:rPr>
                 <w:i w:val="0"/>
+                <w:iCs w:val="0"/>
                 <w:smallCaps w:val="0"/>
                 <w:strike w:val="0"/>
                 <w:color w:val="000000"/>
@@ -2681,6 +2765,7 @@
             <w:r>
               <w:rPr>
                 <w:i w:val="0"/>
+                <w:iCs w:val="0"/>
                 <w:smallCaps w:val="0"/>
                 <w:strike w:val="0"/>
                 <w:color w:val="000000"/>
@@ -2727,6 +2812,7 @@
               <w:jc w:val="center"/>
               <w:rPr>
                 <w:i w:val="0"/>
+                <w:iCs w:val="0"/>
                 <w:smallCaps w:val="0"/>
                 <w:strike w:val="0"/>
                 <w:color w:val="000000"/>
@@ -2740,6 +2826,7 @@
             <w:r>
               <w:rPr>
                 <w:i w:val="0"/>
+                <w:iCs w:val="0"/>
                 <w:smallCaps w:val="0"/>
                 <w:strike w:val="0"/>
                 <w:color w:val="000000"/>
@@ -2786,6 +2873,7 @@
               <w:jc w:val="center"/>
               <w:rPr>
                 <w:i w:val="0"/>
+                <w:iCs w:val="0"/>
                 <w:smallCaps w:val="0"/>
                 <w:strike w:val="0"/>
                 <w:color w:val="000000"/>
@@ -2799,6 +2887,7 @@
             <w:r>
               <w:rPr>
                 <w:i w:val="0"/>
+                <w:iCs w:val="0"/>
                 <w:smallCaps w:val="0"/>
                 <w:strike w:val="0"/>
                 <w:color w:val="000000"/>
@@ -2845,6 +2934,7 @@
               <w:jc w:val="center"/>
               <w:rPr>
                 <w:i w:val="0"/>
+                <w:iCs w:val="0"/>
                 <w:smallCaps w:val="0"/>
                 <w:strike w:val="0"/>
                 <w:color w:val="000000"/>
@@ -2858,6 +2948,7 @@
             <w:r>
               <w:rPr>
                 <w:i w:val="0"/>
+                <w:iCs w:val="0"/>
                 <w:smallCaps w:val="0"/>
                 <w:strike w:val="0"/>
                 <w:color w:val="000000"/>
@@ -2904,6 +2995,7 @@
               <w:jc w:val="center"/>
               <w:rPr>
                 <w:i w:val="0"/>
+                <w:iCs w:val="0"/>
                 <w:smallCaps w:val="0"/>
                 <w:strike w:val="0"/>
                 <w:color w:val="000000"/>
@@ -2917,6 +3009,7 @@
             <w:r>
               <w:rPr>
                 <w:i w:val="0"/>
+                <w:iCs w:val="0"/>
                 <w:smallCaps w:val="0"/>
                 <w:strike w:val="0"/>
                 <w:color w:val="000000"/>
@@ -2963,6 +3056,7 @@
               <w:jc w:val="center"/>
               <w:rPr>
                 <w:i w:val="0"/>
+                <w:iCs w:val="0"/>
                 <w:smallCaps w:val="0"/>
                 <w:strike w:val="0"/>
                 <w:color w:val="000000"/>
@@ -2976,6 +3070,7 @@
             <w:r>
               <w:rPr>
                 <w:i w:val="0"/>
+                <w:iCs w:val="0"/>
                 <w:smallCaps w:val="0"/>
                 <w:strike w:val="0"/>
                 <w:color w:val="000000"/>
@@ -3022,6 +3117,7 @@
               <w:jc w:val="center"/>
               <w:rPr>
                 <w:i w:val="0"/>
+                <w:iCs w:val="0"/>
                 <w:smallCaps w:val="0"/>
                 <w:strike w:val="0"/>
                 <w:color w:val="000000"/>
@@ -3035,6 +3131,7 @@
             <w:r>
               <w:rPr>
                 <w:i w:val="0"/>
+                <w:iCs w:val="0"/>
                 <w:smallCaps w:val="0"/>
                 <w:strike w:val="0"/>
                 <w:color w:val="000000"/>
@@ -3081,6 +3178,7 @@
               <w:jc w:val="center"/>
               <w:rPr>
                 <w:i w:val="0"/>
+                <w:iCs w:val="0"/>
                 <w:smallCaps w:val="0"/>
                 <w:strike w:val="0"/>
                 <w:color w:val="000000"/>
@@ -3138,6 +3236,7 @@
               <w:jc w:val="center"/>
               <w:rPr>
                 <w:i w:val="0"/>
+                <w:iCs w:val="0"/>
                 <w:smallCaps w:val="0"/>
                 <w:strike w:val="0"/>
                 <w:color w:val="000000"/>
@@ -3151,6 +3250,7 @@
             <w:r>
               <w:rPr>
                 <w:i w:val="0"/>
+                <w:iCs w:val="0"/>
                 <w:smallCaps w:val="0"/>
                 <w:strike w:val="0"/>
                 <w:color w:val="000000"/>
@@ -3194,6 +3294,7 @@
               <w:jc w:val="center"/>
               <w:rPr>
                 <w:i w:val="0"/>
+                <w:iCs w:val="0"/>
                 <w:smallCaps w:val="0"/>
                 <w:strike w:val="0"/>
                 <w:color w:val="000000"/>
@@ -3207,6 +3308,7 @@
             <w:r>
               <w:rPr>
                 <w:i w:val="0"/>
+                <w:iCs w:val="0"/>
                 <w:smallCaps w:val="0"/>
                 <w:strike w:val="0"/>
                 <w:color w:val="000000"/>
@@ -3257,6 +3359,7 @@
               <w:jc w:val="center"/>
               <w:rPr>
                 <w:i w:val="0"/>
+                <w:iCs w:val="0"/>
                 <w:smallCaps w:val="0"/>
                 <w:strike w:val="0"/>
                 <w:color w:val="000000"/>
@@ -3270,6 +3373,7 @@
             <w:r>
               <w:rPr>
                 <w:i w:val="0"/>
+                <w:iCs w:val="0"/>
                 <w:smallCaps w:val="0"/>
                 <w:strike w:val="0"/>
                 <w:color w:val="000000"/>
@@ -3313,6 +3417,7 @@
               <w:jc w:val="center"/>
               <w:rPr>
                 <w:i w:val="0"/>
+                <w:iCs w:val="0"/>
                 <w:smallCaps w:val="0"/>
                 <w:strike w:val="0"/>
                 <w:color w:val="000000"/>
@@ -3326,6 +3431,7 @@
             <w:r>
               <w:rPr>
                 <w:i w:val="0"/>
+                <w:iCs w:val="0"/>
                 <w:smallCaps w:val="0"/>
                 <w:strike w:val="0"/>
                 <w:color w:val="000000"/>
@@ -3370,6 +3476,7 @@
               <w:jc w:val="center"/>
               <w:rPr>
                 <w:i w:val="0"/>
+                <w:iCs w:val="0"/>
                 <w:smallCaps w:val="0"/>
                 <w:strike w:val="0"/>
                 <w:color w:val="000000"/>
@@ -3383,6 +3490,7 @@
             <w:r>
               <w:rPr>
                 <w:i w:val="0"/>
+                <w:iCs w:val="0"/>
                 <w:smallCaps w:val="0"/>
                 <w:strike w:val="0"/>
                 <w:color w:val="000000"/>
@@ -3484,6 +3592,7 @@
               <w:jc w:val="center"/>
               <w:rPr>
                 <w:i w:val="0"/>
+                <w:iCs w:val="0"/>
                 <w:smallCaps w:val="0"/>
                 <w:strike w:val="0"/>
                 <w:color w:val="000000"/>
@@ -3497,6 +3606,7 @@
             <w:r>
               <w:rPr>
                 <w:i w:val="0"/>
+                <w:iCs w:val="0"/>
                 <w:smallCaps w:val="0"/>
                 <w:strike w:val="0"/>
                 <w:color w:val="000000"/>
@@ -3539,6 +3649,7 @@
               <w:jc w:val="center"/>
               <w:rPr>
                 <w:i w:val="0"/>
+                <w:iCs w:val="0"/>
                 <w:smallCaps w:val="0"/>
                 <w:strike w:val="0"/>
                 <w:color w:val="000000"/>
@@ -3552,6 +3663,7 @@
             <w:r>
               <w:rPr>
                 <w:i w:val="0"/>
+                <w:iCs w:val="0"/>
                 <w:smallCaps w:val="0"/>
                 <w:strike w:val="0"/>
                 <w:color w:val="000000"/>
@@ -3592,6 +3704,7 @@
               <w:jc w:val="center"/>
               <w:rPr>
                 <w:i w:val="0"/>
+                <w:iCs w:val="0"/>
                 <w:smallCaps w:val="0"/>
                 <w:strike w:val="0"/>
                 <w:color w:val="000000"/>
@@ -3637,6 +3750,7 @@
               <w:jc w:val="center"/>
               <w:rPr>
                 <w:i w:val="0"/>
+                <w:iCs w:val="0"/>
                 <w:smallCaps w:val="0"/>
                 <w:strike w:val="0"/>
                 <w:color w:val="000000"/>
@@ -3650,6 +3764,7 @@
             <w:r>
               <w:rPr>
                 <w:i w:val="0"/>
+                <w:iCs w:val="0"/>
                 <w:smallCaps w:val="0"/>
                 <w:strike w:val="0"/>
                 <w:color w:val="000000"/>
@@ -3681,6 +3796,7 @@
               <w:jc w:val="center"/>
               <w:rPr>
                 <w:i w:val="1"/>
+                <w:iCs w:val="1"/>
                 <w:smallCaps w:val="0"/>
                 <w:strike w:val="0"/>
                 <w:color w:val="000000"/>
@@ -3694,6 +3810,7 @@
             <w:r>
               <w:rPr>
                 <w:i w:val="1"/>
+                <w:iCs w:val="1"/>
                 <w:smallCaps w:val="0"/>
                 <w:strike w:val="0"/>
                 <w:color w:val="000000"/>
@@ -3734,6 +3851,7 @@
               <w:jc w:val="center"/>
               <w:rPr>
                 <w:i w:val="0"/>
+                <w:iCs w:val="0"/>
                 <w:smallCaps w:val="0"/>
                 <w:strike w:val="0"/>
                 <w:color w:val="000000"/>
@@ -3780,6 +3898,7 @@
               <w:jc w:val="center"/>
               <w:rPr>
                 <w:i w:val="0"/>
+                <w:iCs w:val="0"/>
                 <w:smallCaps w:val="0"/>
                 <w:strike w:val="0"/>
                 <w:color w:val="000000"/>
@@ -3793,6 +3912,7 @@
             <w:r>
               <w:rPr>
                 <w:i w:val="0"/>
+                <w:iCs w:val="0"/>
                 <w:smallCaps w:val="0"/>
                 <w:strike w:val="0"/>
                 <w:color w:val="000000"/>
@@ -3824,6 +3944,7 @@
               <w:jc w:val="center"/>
               <w:rPr>
                 <w:i w:val="0"/>
+                <w:iCs w:val="0"/>
                 <w:smallCaps w:val="0"/>
                 <w:strike w:val="0"/>
                 <w:color w:val="000000"/>
@@ -3837,6 +3958,7 @@
             <w:r>
               <w:rPr>
                 <w:i w:val="0"/>
+                <w:iCs w:val="0"/>
                 <w:smallCaps w:val="0"/>
                 <w:strike w:val="0"/>
                 <w:color w:val="000000"/>
@@ -3868,6 +3990,7 @@
               <w:jc w:val="center"/>
               <w:rPr>
                 <w:i w:val="1"/>
+                <w:iCs w:val="1"/>
                 <w:smallCaps w:val="0"/>
                 <w:strike w:val="0"/>
                 <w:color w:val="000000"/>
@@ -3881,6 +4004,7 @@
             <w:r>
               <w:rPr>
                 <w:i w:val="1"/>
+                <w:iCs w:val="1"/>
                 <w:smallCaps w:val="0"/>
                 <w:strike w:val="0"/>
                 <w:color w:val="000000"/>
@@ -3930,6 +4054,7 @@
               <w:jc w:val="both"/>
               <w:rPr>
                 <w:i w:val="0"/>
+                <w:iCs w:val="0"/>
                 <w:smallCaps w:val="0"/>
                 <w:strike w:val="0"/>
                 <w:color w:val="000000"/>
@@ -3964,6 +4089,7 @@
               <w:jc w:val="center"/>
               <w:rPr>
                 <w:i w:val="0"/>
+                <w:iCs w:val="0"/>
                 <w:smallCaps w:val="0"/>
                 <w:strike w:val="0"/>
                 <w:color w:val="000000"/>
@@ -3977,6 +4103,7 @@
             <w:r>
               <w:rPr>
                 <w:i w:val="0"/>
+                <w:iCs w:val="0"/>
                 <w:smallCaps w:val="0"/>
                 <w:strike w:val="0"/>
                 <w:color w:val="000000"/>
@@ -4008,6 +4135,7 @@
               <w:jc w:val="center"/>
               <w:rPr>
                 <w:i w:val="1"/>
+                <w:iCs w:val="1"/>
                 <w:smallCaps w:val="0"/>
                 <w:strike w:val="0"/>
                 <w:color w:val="000000"/>
@@ -4021,6 +4149,7 @@
             <w:r>
               <w:rPr>
                 <w:i w:val="1"/>
+                <w:iCs w:val="1"/>
                 <w:smallCaps w:val="0"/>
                 <w:strike w:val="0"/>
                 <w:color w:val="000000"/>
@@ -4052,6 +4181,7 @@
               <w:jc w:val="both"/>
               <w:rPr>
                 <w:i w:val="0"/>
+                <w:iCs w:val="0"/>
                 <w:smallCaps w:val="0"/>
                 <w:strike w:val="0"/>
                 <w:color w:val="000000"/>
@@ -4097,6 +4227,7 @@
               <w:jc w:val="center"/>
               <w:rPr>
                 <w:i w:val="0"/>
+                <w:iCs w:val="0"/>
                 <w:smallCaps w:val="0"/>
                 <w:strike w:val="0"/>
                 <w:color w:val="000000"/>
@@ -4131,6 +4262,7 @@
               <w:jc w:val="center"/>
               <w:rPr>
                 <w:i w:val="0"/>
+                <w:iCs w:val="0"/>
                 <w:smallCaps w:val="0"/>
                 <w:strike w:val="0"/>
                 <w:color w:val="000000"/>
@@ -4144,6 +4276,7 @@
             <w:r>
               <w:rPr>
                 <w:i w:val="0"/>
+                <w:iCs w:val="0"/>
                 <w:smallCaps w:val="0"/>
                 <w:strike w:val="0"/>
                 <w:color w:val="000000"/>
@@ -4184,6 +4317,7 @@
               <w:jc w:val="both"/>
               <w:rPr>
                 <w:i w:val="0"/>
+                <w:iCs w:val="0"/>
                 <w:smallCaps w:val="0"/>
                 <w:strike w:val="0"/>
                 <w:color w:val="000000"/>
@@ -4229,6 +4363,7 @@
               <w:jc w:val="center"/>
               <w:rPr>
                 <w:i w:val="0"/>
+                <w:iCs w:val="0"/>
                 <w:smallCaps w:val="0"/>
                 <w:strike w:val="0"/>
                 <w:color w:val="000000"/>
@@ -4263,6 +4398,7 @@
               <w:jc w:val="center"/>
               <w:rPr>
                 <w:i w:val="0"/>
+                <w:iCs w:val="0"/>
                 <w:smallCaps w:val="0"/>
                 <w:strike w:val="0"/>
                 <w:color w:val="000000"/>
@@ -4305,6 +4441,7 @@
               <w:jc w:val="center"/>
               <w:rPr>
                 <w:i w:val="0"/>
+                <w:iCs w:val="0"/>
                 <w:smallCaps w:val="0"/>
                 <w:strike w:val="0"/>
                 <w:color w:val="000000"/>
@@ -4348,6 +4485,7 @@
               <w:jc w:val="center"/>
               <w:rPr>
                 <w:i w:val="0"/>
+                <w:iCs w:val="0"/>
                 <w:smallCaps w:val="0"/>
                 <w:strike w:val="0"/>
                 <w:color w:val="000000"/>
@@ -4394,6 +4532,7 @@
               <w:jc w:val="center"/>
               <w:rPr>
                 <w:i w:val="0"/>
+                <w:iCs w:val="0"/>
                 <w:smallCaps w:val="0"/>
                 <w:strike w:val="0"/>
                 <w:color w:val="000000"/>
@@ -4428,6 +4567,7 @@
               <w:jc w:val="center"/>
               <w:rPr>
                 <w:i w:val="0"/>
+                <w:iCs w:val="0"/>
                 <w:smallCaps w:val="0"/>
                 <w:strike w:val="0"/>
                 <w:color w:val="000000"/>
@@ -4498,6 +4638,7 @@
         <w:jc w:val="both"/>
         <w:rPr>
           <w:i w:val="0"/>
+          <w:iCs w:val="0"/>
           <w:smallCaps w:val="0"/>
           <w:strike w:val="0"/>
           <w:color w:val="000000"/>
@@ -4511,6 +4652,7 @@
       <w:r>
         <w:rPr>
           <w:i w:val="0"/>
+          <w:iCs w:val="0"/>
           <w:smallCaps w:val="0"/>
           <w:strike w:val="0"/>
           <w:color w:val="000000"/>
@@ -4526,6 +4668,7 @@
       <w:r>
         <w:rPr>
           <w:i w:val="0"/>
+          <w:iCs w:val="0"/>
           <w:smallCaps w:val="0"/>
           <w:strike w:val="0"/>
           <w:color w:val="000000"/>
@@ -4563,6 +4706,7 @@
         <w:jc w:val="both"/>
         <w:rPr>
           <w:i w:val="0"/>
+          <w:iCs w:val="0"/>
           <w:smallCaps w:val="0"/>
           <w:strike w:val="0"/>
           <w:color w:val="000000"/>
@@ -4601,6 +4745,7 @@
         <w:jc w:val="both"/>
         <w:rPr>
           <w:i w:val="0"/>
+          <w:iCs w:val="0"/>
           <w:smallCaps w:val="0"/>
           <w:strike w:val="0"/>
           <w:color w:val="000000"/>
@@ -4643,6 +4788,7 @@
       <w:r>
         <w:rPr>
           <w:i w:val="0"/>
+          <w:iCs w:val="0"/>
           <w:smallCaps w:val="0"/>
           <w:strike w:val="0"/>
           <w:color w:val="000000"/>
@@ -4687,6 +4833,7 @@
       <w:r>
         <w:rPr>
           <w:i w:val="0"/>
+          <w:iCs w:val="0"/>
           <w:smallCaps w:val="0"/>
           <w:strike w:val="0"/>
           <w:color w:val="000000"/>
@@ -4731,6 +4878,7 @@
       <w:r>
         <w:rPr>
           <w:i w:val="0"/>
+          <w:iCs w:val="0"/>
           <w:smallCaps w:val="0"/>
           <w:strike w:val="0"/>
           <w:color w:val="000000"/>
@@ -4775,6 +4923,7 @@
       <w:r>
         <w:rPr>
           <w:i w:val="0"/>
+          <w:iCs w:val="0"/>
           <w:smallCaps w:val="0"/>
           <w:strike w:val="0"/>
           <w:color w:val="000000"/>
@@ -4819,6 +4968,7 @@
       <w:r>
         <w:rPr>
           <w:i w:val="0"/>
+          <w:iCs w:val="0"/>
           <w:smallCaps w:val="0"/>
           <w:strike w:val="0"/>
           <w:color w:val="000000"/>
@@ -4863,6 +5013,7 @@
       <w:r>
         <w:rPr>
           <w:i w:val="0"/>
+          <w:iCs w:val="0"/>
           <w:smallCaps w:val="0"/>
           <w:strike w:val="0"/>
           <w:color w:val="000000"/>
@@ -4927,6 +5078,7 @@
         <w:jc w:val="both"/>
         <w:rPr>
           <w:i w:val="0"/>
+          <w:iCs w:val="0"/>
           <w:smallCaps w:val="0"/>
           <w:strike w:val="0"/>
           <w:color w:val="000000"/>
@@ -4965,6 +5117,7 @@
         <w:jc w:val="both"/>
         <w:rPr>
           <w:i w:val="1"/>
+          <w:iCs w:val="1"/>
           <w:smallCaps w:val="0"/>
           <w:strike w:val="0"/>
           <w:color w:val="000000"/>
@@ -4978,6 +5131,7 @@
       <w:r>
         <w:rPr>
           <w:i w:val="1"/>
+          <w:iCs w:val="1"/>
           <w:smallCaps w:val="0"/>
           <w:strike w:val="0"/>
           <w:color w:val="000000"/>
@@ -5010,6 +5164,7 @@
         <w:jc w:val="both"/>
         <w:rPr>
           <w:i w:val="0"/>
+          <w:iCs w:val="0"/>
           <w:smallCaps w:val="0"/>
           <w:strike w:val="0"/>
           <w:color w:val="000000"/>
@@ -5045,6 +5200,7 @@
         <w:jc w:val="both"/>
         <w:rPr>
           <w:i w:val="0"/>
+          <w:iCs w:val="0"/>
           <w:smallCaps w:val="0"/>
           <w:strike w:val="0"/>
           <w:color w:val="000000"/>
@@ -5058,6 +5214,7 @@
       <w:r>
         <w:rPr>
           <w:i w:val="0"/>
+          <w:iCs w:val="0"/>
           <w:smallCaps w:val="0"/>
           <w:strike w:val="0"/>
           <w:color w:val="000000"/>
@@ -5073,6 +5230,7 @@
       <w:r>
         <w:rPr>
           <w:i w:val="0"/>
+          <w:iCs w:val="0"/>
           <w:smallCaps w:val="0"/>
           <w:strike w:val="0"/>
           <w:color w:val="000000"/>
@@ -5110,6 +5268,7 @@
         <w:jc w:val="both"/>
         <w:rPr>
           <w:i w:val="0"/>
+          <w:iCs w:val="0"/>
           <w:smallCaps w:val="0"/>
           <w:strike w:val="0"/>
           <w:color w:val="000000"/>
@@ -5152,6 +5311,7 @@
       <w:r>
         <w:rPr>
           <w:i w:val="0"/>
+          <w:iCs w:val="0"/>
           <w:smallCaps w:val="0"/>
           <w:strike w:val="0"/>
           <w:color w:val="000000"/>
@@ -5196,6 +5356,7 @@
       <w:r>
         <w:rPr>
           <w:i w:val="0"/>
+          <w:iCs w:val="0"/>
           <w:smallCaps w:val="0"/>
           <w:strike w:val="0"/>
           <w:color w:val="000000"/>
@@ -5211,6 +5372,7 @@
       <w:r>
         <w:rPr>
           <w:i w:val="0"/>
+          <w:iCs w:val="0"/>
           <w:smallCaps w:val="0"/>
           <w:strike w:val="0"/>
           <w:color w:val="000000"/>
@@ -5251,6 +5413,7 @@
         <w:jc w:val="both"/>
         <w:rPr>
           <w:i w:val="0"/>
+          <w:iCs w:val="0"/>
           <w:smallCaps w:val="0"/>
           <w:strike w:val="0"/>
           <w:color w:val="000000"/>
@@ -5289,6 +5452,7 @@
         <w:jc w:val="both"/>
         <w:rPr>
           <w:i w:val="1"/>
+          <w:iCs w:val="1"/>
           <w:smallCaps w:val="0"/>
           <w:strike w:val="0"/>
           <w:color w:val="000000"/>
@@ -5302,6 +5466,7 @@
       <w:r>
         <w:rPr>
           <w:i w:val="1"/>
+          <w:iCs w:val="1"/>
           <w:smallCaps w:val="0"/>
           <w:strike w:val="0"/>
           <w:color w:val="000000"/>
@@ -5334,6 +5499,7 @@
         <w:jc w:val="both"/>
         <w:rPr>
           <w:i w:val="0"/>
+          <w:iCs w:val="0"/>
           <w:smallCaps w:val="0"/>
           <w:strike w:val="0"/>
           <w:color w:val="000000"/>
@@ -5369,6 +5535,7 @@
         <w:jc w:val="both"/>
         <w:rPr>
           <w:i w:val="0"/>
+          <w:iCs w:val="0"/>
           <w:smallCaps w:val="0"/>
           <w:strike w:val="0"/>
           <w:color w:val="000000"/>
@@ -5382,6 +5549,7 @@
       <w:r>
         <w:rPr>
           <w:i w:val="0"/>
+          <w:iCs w:val="0"/>
           <w:smallCaps w:val="0"/>
           <w:strike w:val="0"/>
           <w:color w:val="000000"/>
@@ -5397,6 +5565,7 @@
       <w:r>
         <w:rPr>
           <w:i w:val="0"/>
+          <w:iCs w:val="0"/>
           <w:smallCaps w:val="0"/>
           <w:strike w:val="0"/>
           <w:color w:val="000000"/>
@@ -5422,27 +5591,7 @@
     </w:p>
     <w:p>
       <w:pPr>
-        <w:rPr/>
-      </w:pPr>
-      <w:r>
-        <w:rPr>
-          <w:rtl w:val="0"/>
-        </w:rPr>
-      </w:r>
-    </w:p>
-    <w:p>
-      <w:pPr>
-        <w:rPr/>
-      </w:pPr>
-      <w:r>
-        <w:rPr>
-          <w:rtl w:val="0"/>
-        </w:rPr>
-      </w:r>
-    </w:p>
-    <w:p>
-      <w:pPr>
-        <w:ind w:left="180" w:firstLine="0"/>
+        <w:ind w:left="0" w:firstLine="0"/>
         <w:rPr/>
       </w:pPr>
       <w:r>
@@ -5466,11 +5615,12 @@
         </w:pBdr>
         <w:shd w:fill="auto" w:val="clear"/>
         <w:spacing w:after="0" w:before="0" w:line="240" w:lineRule="auto"/>
-        <w:ind w:left="180" w:right="0" w:firstLine="0"/>
-        <w:jc w:val="center"/>
+        <w:ind w:left="0" w:right="0" w:firstLine="0"/>
         <w:rPr>
           <w:b w:val="1"/>
+          <w:bCs w:val="1"/>
           <w:i w:val="0"/>
+          <w:iCs w:val="0"/>
           <w:smallCaps w:val="0"/>
           <w:strike w:val="0"/>
           <w:color w:val="000000"/>
@@ -5484,9 +5634,6 @@
       <w:bookmarkStart w:colFirst="0" w:colLast="0" w:name="_heading=h.2zijwvvqf0yq" w:id="6"/>
       <w:bookmarkEnd w:id="6"/>
       <w:r>
-        <w:br w:type="page"/>
-      </w:r>
-      <w:r>
         <w:rPr>
           <w:rtl w:val="0"/>
         </w:rPr>
@@ -5497,8 +5644,37 @@
         <w:pStyle w:val="Heading3"/>
         <w:rPr/>
       </w:pPr>
-      <w:bookmarkStart w:colFirst="0" w:colLast="0" w:name="_heading=h.ybyv1884a7q2" w:id="7"/>
+      <w:bookmarkStart w:colFirst="0" w:colLast="0" w:name="_heading=h.rmwc4fe35m2g" w:id="7"/>
       <w:bookmarkEnd w:id="7"/>
+      <w:r>
+        <w:rPr>
+          <w:rtl w:val="0"/>
+        </w:rPr>
+      </w:r>
+    </w:p>
+    <w:p>
+      <w:pPr>
+        <w:pStyle w:val="Heading3"/>
+        <w:rPr/>
+      </w:pPr>
+      <w:bookmarkStart w:colFirst="0" w:colLast="0" w:name="_heading=h.uu2nk9hznhlw" w:id="8"/>
+      <w:bookmarkEnd w:id="8"/>
+      <w:r>
+        <w:br w:type="page"/>
+      </w:r>
+      <w:r>
+        <w:rPr>
+          <w:rtl w:val="0"/>
+        </w:rPr>
+      </w:r>
+    </w:p>
+    <w:p>
+      <w:pPr>
+        <w:pStyle w:val="Heading3"/>
+        <w:rPr/>
+      </w:pPr>
+      <w:bookmarkStart w:colFirst="0" w:colLast="0" w:name="_heading=h.ybyv1884a7q2" w:id="9"/>
+      <w:bookmarkEnd w:id="9"/>
       <w:r>
         <w:rPr>
           <w:rtl w:val="0"/>
@@ -5580,7 +5756,9 @@
               <w:jc w:val="center"/>
               <w:rPr>
                 <w:b w:val="1"/>
-                <w:i w:val="0"/>
+                <w:bCs w:val="1"/>
+                <w:i w:val="0"/>
+                <w:iCs w:val="0"/>
                 <w:smallCaps w:val="0"/>
                 <w:strike w:val="0"/>
                 <w:color w:val="000000"/>
@@ -5615,7 +5793,9 @@
               <w:jc w:val="center"/>
               <w:rPr>
                 <w:b w:val="1"/>
-                <w:i w:val="0"/>
+                <w:bCs w:val="1"/>
+                <w:i w:val="0"/>
+                <w:iCs w:val="0"/>
                 <w:smallCaps w:val="0"/>
                 <w:strike w:val="0"/>
                 <w:color w:val="000000"/>
@@ -5629,7 +5809,9 @@
             <w:r>
               <w:rPr>
                 <w:b w:val="1"/>
-                <w:i w:val="0"/>
+                <w:bCs w:val="1"/>
+                <w:i w:val="0"/>
+                <w:iCs w:val="0"/>
                 <w:smallCaps w:val="0"/>
                 <w:strike w:val="0"/>
                 <w:color w:val="000000"/>
@@ -5671,7 +5853,9 @@
               <w:jc w:val="center"/>
               <w:rPr>
                 <w:b w:val="1"/>
-                <w:i w:val="0"/>
+                <w:bCs w:val="1"/>
+                <w:i w:val="0"/>
+                <w:iCs w:val="0"/>
                 <w:smallCaps w:val="0"/>
                 <w:strike w:val="0"/>
                 <w:color w:val="000000"/>
@@ -5706,7 +5890,9 @@
               <w:jc w:val="center"/>
               <w:rPr>
                 <w:b w:val="1"/>
-                <w:i w:val="0"/>
+                <w:bCs w:val="1"/>
+                <w:i w:val="0"/>
+                <w:iCs w:val="0"/>
                 <w:smallCaps w:val="0"/>
                 <w:strike w:val="0"/>
                 <w:color w:val="000000"/>
@@ -5720,7 +5906,9 @@
             <w:r>
               <w:rPr>
                 <w:b w:val="1"/>
-                <w:i w:val="0"/>
+                <w:bCs w:val="1"/>
+                <w:i w:val="0"/>
+                <w:iCs w:val="0"/>
                 <w:smallCaps w:val="0"/>
                 <w:strike w:val="0"/>
                 <w:color w:val="000000"/>
@@ -5752,7 +5940,9 @@
               <w:jc w:val="center"/>
               <w:rPr>
                 <w:b w:val="1"/>
-                <w:i w:val="0"/>
+                <w:bCs w:val="1"/>
+                <w:i w:val="0"/>
+                <w:iCs w:val="0"/>
                 <w:smallCaps w:val="0"/>
                 <w:strike w:val="0"/>
                 <w:color w:val="000000"/>
@@ -5766,7 +5956,9 @@
             <w:r>
               <w:rPr>
                 <w:b w:val="1"/>
-                <w:i w:val="0"/>
+                <w:bCs w:val="1"/>
+                <w:i w:val="0"/>
+                <w:iCs w:val="0"/>
                 <w:smallCaps w:val="0"/>
                 <w:strike w:val="0"/>
                 <w:color w:val="000000"/>
@@ -5809,7 +6001,9 @@
               <w:jc w:val="center"/>
               <w:rPr>
                 <w:b w:val="1"/>
-                <w:i w:val="0"/>
+                <w:bCs w:val="1"/>
+                <w:i w:val="0"/>
+                <w:iCs w:val="0"/>
                 <w:smallCaps w:val="0"/>
                 <w:strike w:val="0"/>
                 <w:color w:val="000000"/>
@@ -5844,7 +6038,9 @@
               <w:jc w:val="center"/>
               <w:rPr>
                 <w:b w:val="1"/>
-                <w:i w:val="0"/>
+                <w:bCs w:val="1"/>
+                <w:i w:val="0"/>
+                <w:iCs w:val="0"/>
                 <w:smallCaps w:val="0"/>
                 <w:strike w:val="0"/>
                 <w:color w:val="000000"/>
@@ -5858,7 +6054,9 @@
             <w:r>
               <w:rPr>
                 <w:b w:val="1"/>
-                <w:i w:val="0"/>
+                <w:bCs w:val="1"/>
+                <w:i w:val="0"/>
+                <w:iCs w:val="0"/>
                 <w:smallCaps w:val="0"/>
                 <w:strike w:val="0"/>
                 <w:color w:val="000000"/>
@@ -5890,7 +6088,9 @@
               <w:jc w:val="center"/>
               <w:rPr>
                 <w:b w:val="1"/>
-                <w:i w:val="0"/>
+                <w:bCs w:val="1"/>
+                <w:i w:val="0"/>
+                <w:iCs w:val="0"/>
                 <w:smallCaps w:val="0"/>
                 <w:strike w:val="0"/>
                 <w:color w:val="000000"/>
@@ -5942,7 +6142,9 @@
               <w:jc w:val="center"/>
               <w:rPr>
                 <w:b w:val="1"/>
-                <w:i w:val="0"/>
+                <w:bCs w:val="1"/>
+                <w:i w:val="0"/>
+                <w:iCs w:val="0"/>
                 <w:smallCaps w:val="0"/>
                 <w:strike w:val="0"/>
                 <w:color w:val="000000"/>
@@ -5956,7 +6158,9 @@
             <w:r>
               <w:rPr>
                 <w:b w:val="1"/>
-                <w:i w:val="0"/>
+                <w:bCs w:val="1"/>
+                <w:i w:val="0"/>
+                <w:iCs w:val="0"/>
                 <w:smallCaps w:val="0"/>
                 <w:strike w:val="0"/>
                 <w:color w:val="000000"/>
@@ -5998,7 +6202,9 @@
               <w:jc w:val="center"/>
               <w:rPr>
                 <w:b w:val="1"/>
-                <w:i w:val="0"/>
+                <w:bCs w:val="1"/>
+                <w:i w:val="0"/>
+                <w:iCs w:val="0"/>
                 <w:smallCaps w:val="0"/>
                 <w:strike w:val="0"/>
                 <w:color w:val="000000"/>
@@ -6012,7 +6218,9 @@
             <w:r>
               <w:rPr>
                 <w:b w:val="1"/>
-                <w:i w:val="0"/>
+                <w:bCs w:val="1"/>
+                <w:i w:val="0"/>
+                <w:iCs w:val="0"/>
                 <w:smallCaps w:val="0"/>
                 <w:strike w:val="0"/>
                 <w:color w:val="000000"/>
@@ -6055,7 +6263,9 @@
               <w:jc w:val="center"/>
               <w:rPr>
                 <w:b w:val="1"/>
-                <w:i w:val="0"/>
+                <w:bCs w:val="1"/>
+                <w:i w:val="0"/>
+                <w:iCs w:val="0"/>
                 <w:smallCaps w:val="0"/>
                 <w:strike w:val="0"/>
                 <w:color w:val="000000"/>
@@ -6069,7 +6279,9 @@
             <w:r>
               <w:rPr>
                 <w:b w:val="1"/>
-                <w:i w:val="0"/>
+                <w:bCs w:val="1"/>
+                <w:i w:val="0"/>
+                <w:iCs w:val="0"/>
                 <w:smallCaps w:val="0"/>
                 <w:strike w:val="0"/>
                 <w:color w:val="000000"/>
@@ -6134,8 +6346,8 @@
           <w:vertAlign w:val="baseline"/>
         </w:rPr>
       </w:pPr>
-      <w:bookmarkStart w:colFirst="0" w:colLast="0" w:name="_heading=h.t33r7nfcmcuo" w:id="8"/>
-      <w:bookmarkEnd w:id="8"/>
+      <w:bookmarkStart w:colFirst="0" w:colLast="0" w:name="_heading=h.t33r7nfcmcuo" w:id="10"/>
+      <w:bookmarkEnd w:id="10"/>
       <w:r>
         <w:rPr>
           <w:vertAlign w:val="baseline"/>
@@ -6191,8 +6403,8 @@
           <w:vertAlign w:val="baseline"/>
         </w:rPr>
       </w:pPr>
-      <w:bookmarkStart w:colFirst="0" w:colLast="0" w:name="_heading=h.baoshfe50k52" w:id="9"/>
-      <w:bookmarkEnd w:id="9"/>
+      <w:bookmarkStart w:colFirst="0" w:colLast="0" w:name="_heading=h.baoshfe50k52" w:id="11"/>
+      <w:bookmarkEnd w:id="11"/>
       <w:r>
         <w:rPr>
           <w:vertAlign w:val="baseline"/>
@@ -6252,7 +6464,9 @@
       <w:r>
         <w:rPr>
           <w:b w:val="1"/>
+          <w:bCs w:val="1"/>
           <w:i w:val="0"/>
+          <w:iCs w:val="0"/>
           <w:smallCaps w:val="0"/>
           <w:strike w:val="0"/>
           <w:color w:val="000000"/>
@@ -6268,7 +6482,9 @@
       <w:r>
         <w:rPr>
           <w:b w:val="1"/>
+          <w:bCs w:val="1"/>
           <w:i w:val="1"/>
+          <w:iCs w:val="1"/>
           <w:smallCaps w:val="0"/>
           <w:strike w:val="0"/>
           <w:color w:val="000000"/>
@@ -6432,8 +6648,8 @@
           <w:vertAlign w:val="baseline"/>
         </w:rPr>
       </w:pPr>
-      <w:bookmarkStart w:colFirst="0" w:colLast="0" w:name="_heading=h.rrbc9lm1te4e" w:id="10"/>
-      <w:bookmarkEnd w:id="10"/>
+      <w:bookmarkStart w:colFirst="0" w:colLast="0" w:name="_heading=h.rrbc9lm1te4e" w:id="12"/>
+      <w:bookmarkEnd w:id="12"/>
       <w:r>
         <w:rPr>
           <w:vertAlign w:val="baseline"/>
@@ -6469,9 +6685,9 @@
         <w:shd w:fill="auto" w:val="clear"/>
         <w:spacing w:after="0" w:before="0" w:line="240" w:lineRule="auto"/>
         <w:ind w:left="0" w:right="0" w:firstLine="0"/>
-        <w:jc w:val="center"/>
         <w:rPr>
           <w:i w:val="0"/>
+          <w:iCs w:val="0"/>
           <w:smallCaps w:val="0"/>
           <w:strike w:val="0"/>
           <w:color w:val="000000"/>
@@ -6482,8 +6698,8 @@
           <w:vertAlign w:val="baseline"/>
         </w:rPr>
       </w:pPr>
-      <w:bookmarkStart w:colFirst="0" w:colLast="0" w:name="_heading=h.jc6bu65wnm0a" w:id="11"/>
-      <w:bookmarkEnd w:id="11"/>
+      <w:bookmarkStart w:colFirst="0" w:colLast="0" w:name="_heading=h.jc6bu65wnm0a" w:id="13"/>
+      <w:bookmarkEnd w:id="13"/>
       <w:r>
         <w:rPr>
           <w:rtl w:val="0"/>
@@ -6506,10 +6722,11 @@
         <w:shd w:fill="auto" w:val="clear"/>
         <w:spacing w:after="0" w:before="0" w:line="240" w:lineRule="auto"/>
         <w:ind w:left="0" w:right="0" w:firstLine="0"/>
-        <w:jc w:val="center"/>
         <w:rPr>
           <w:b w:val="1"/>
+          <w:bCs w:val="1"/>
           <w:i w:val="0"/>
+          <w:iCs w:val="0"/>
           <w:smallCaps w:val="0"/>
           <w:strike w:val="0"/>
           <w:color w:val="000000"/>
@@ -6520,8 +6737,8 @@
           <w:vertAlign w:val="baseline"/>
         </w:rPr>
       </w:pPr>
-      <w:bookmarkStart w:colFirst="0" w:colLast="0" w:name="_heading=h.drlv31wbc2wm" w:id="12"/>
-      <w:bookmarkEnd w:id="12"/>
+      <w:bookmarkStart w:colFirst="0" w:colLast="0" w:name="_heading=h.drlv31wbc2wm" w:id="14"/>
+      <w:bookmarkEnd w:id="14"/>
       <w:r>
         <w:rPr>
           <w:rtl w:val="0"/>
@@ -6537,8 +6754,8 @@
           <w:vertAlign w:val="baseline"/>
         </w:rPr>
       </w:pPr>
-      <w:bookmarkStart w:colFirst="0" w:colLast="0" w:name="_heading=h.rfbg2tjyz53o" w:id="13"/>
-      <w:bookmarkEnd w:id="13"/>
+      <w:bookmarkStart w:colFirst="0" w:colLast="0" w:name="_heading=h.rfbg2tjyz53o" w:id="15"/>
+      <w:bookmarkEnd w:id="15"/>
       <w:r>
         <w:rPr>
           <w:vertAlign w:val="baseline"/>
@@ -6576,7 +6793,9 @@
         <w:jc w:val="left"/>
         <w:rPr>
           <w:b w:val="1"/>
+          <w:bCs w:val="1"/>
           <w:i w:val="0"/>
+          <w:iCs w:val="0"/>
           <w:smallCaps w:val="0"/>
           <w:strike w:val="0"/>
           <w:color w:val="000000"/>
@@ -6587,8 +6806,8 @@
           <w:vertAlign w:val="baseline"/>
         </w:rPr>
       </w:pPr>
-      <w:bookmarkStart w:colFirst="0" w:colLast="0" w:name="_heading=h.x34d4ivk742x" w:id="14"/>
-      <w:bookmarkEnd w:id="14"/>
+      <w:bookmarkStart w:colFirst="0" w:colLast="0" w:name="_heading=h.x34d4ivk742x" w:id="16"/>
+      <w:bookmarkEnd w:id="16"/>
       <w:r>
         <w:rPr>
           <w:rtl w:val="0"/>
@@ -6600,8 +6819,8 @@
         <w:pStyle w:val="Heading4"/>
         <w:rPr/>
       </w:pPr>
-      <w:bookmarkStart w:colFirst="0" w:colLast="0" w:name="_heading=h.4tm8hlm9wrzs" w:id="15"/>
-      <w:bookmarkEnd w:id="15"/>
+      <w:bookmarkStart w:colFirst="0" w:colLast="0" w:name="_heading=h.4tm8hlm9wrzs" w:id="17"/>
+      <w:bookmarkEnd w:id="17"/>
       <w:r>
         <w:rPr>
           <w:rtl w:val="0"/>
@@ -6613,6 +6832,7 @@
       <w:pPr>
         <w:rPr>
           <w:i w:val="1"/>
+          <w:iCs w:val="1"/>
         </w:rPr>
       </w:pPr>
       <w:r>
@@ -6666,6 +6886,7 @@
       <w:pPr>
         <w:rPr>
           <w:i w:val="1"/>
+          <w:iCs w:val="1"/>
           <w:sz w:val="18"/>
           <w:szCs w:val="18"/>
         </w:rPr>
@@ -6673,6 +6894,7 @@
       <w:r>
         <w:rPr>
           <w:i w:val="1"/>
+          <w:iCs w:val="1"/>
           <w:sz w:val="18"/>
           <w:szCs w:val="18"/>
           <w:rtl w:val="0"/>
@@ -6718,8 +6940,8 @@
           <w:vertAlign w:val="baseline"/>
         </w:rPr>
       </w:pPr>
-      <w:bookmarkStart w:colFirst="0" w:colLast="0" w:name="_heading=h.fusb8kydocbt" w:id="16"/>
-      <w:bookmarkEnd w:id="16"/>
+      <w:bookmarkStart w:colFirst="0" w:colLast="0" w:name="_heading=h.fusb8kydocbt" w:id="18"/>
+      <w:bookmarkEnd w:id="18"/>
       <w:r>
         <w:rPr>
           <w:vertAlign w:val="baseline"/>
@@ -6756,8 +6978,8 @@
           <w:vertAlign w:val="baseline"/>
         </w:rPr>
       </w:pPr>
-      <w:bookmarkStart w:colFirst="0" w:colLast="0" w:name="_heading=h.laykilcx99nk" w:id="17"/>
-      <w:bookmarkEnd w:id="17"/>
+      <w:bookmarkStart w:colFirst="0" w:colLast="0" w:name="_heading=h.laykilcx99nk" w:id="19"/>
+      <w:bookmarkEnd w:id="19"/>
       <w:r>
         <w:rPr>
           <w:vertAlign w:val="baseline"/>
@@ -6770,6 +6992,7 @@
       <w:pPr>
         <w:rPr>
           <w:i w:val="1"/>
+          <w:iCs w:val="1"/>
         </w:rPr>
       </w:pPr>
       <w:r>
@@ -6792,7 +7015,9 @@
       <w:pPr>
         <w:rPr>
           <w:b w:val="1"/>
+          <w:bCs w:val="1"/>
           <w:i w:val="1"/>
+          <w:iCs w:val="1"/>
         </w:rPr>
       </w:pPr>
       <w:r>
@@ -6835,8 +7060,8 @@
           <w:vertAlign w:val="baseline"/>
         </w:rPr>
       </w:pPr>
-      <w:bookmarkStart w:colFirst="0" w:colLast="0" w:name="_heading=h.h8mtybm03otg" w:id="18"/>
-      <w:bookmarkEnd w:id="18"/>
+      <w:bookmarkStart w:colFirst="0" w:colLast="0" w:name="_heading=h.h8mtybm03otg" w:id="20"/>
+      <w:bookmarkEnd w:id="20"/>
       <w:r>
         <w:rPr>
           <w:vertAlign w:val="baseline"/>
@@ -6849,6 +7074,7 @@
       <w:pPr>
         <w:rPr>
           <w:i w:val="1"/>
+          <w:iCs w:val="1"/>
         </w:rPr>
       </w:pPr>
       <w:r>
@@ -6916,8 +7142,8 @@
           <w:vertAlign w:val="baseline"/>
         </w:rPr>
       </w:pPr>
-      <w:bookmarkStart w:colFirst="0" w:colLast="0" w:name="_heading=h.rad2bbe6rr2s" w:id="19"/>
-      <w:bookmarkEnd w:id="19"/>
+      <w:bookmarkStart w:colFirst="0" w:colLast="0" w:name="_heading=h.rad2bbe6rr2s" w:id="21"/>
+      <w:bookmarkEnd w:id="21"/>
       <w:r>
         <w:rPr>
           <w:vertAlign w:val="baseline"/>
@@ -6954,8 +7180,8 @@
           <w:vertAlign w:val="baseline"/>
         </w:rPr>
       </w:pPr>
-      <w:bookmarkStart w:colFirst="0" w:colLast="0" w:name="_heading=h.9mg87q2w0gc" w:id="20"/>
-      <w:bookmarkEnd w:id="20"/>
+      <w:bookmarkStart w:colFirst="0" w:colLast="0" w:name="_heading=h.9mg87q2w0gc" w:id="22"/>
+      <w:bookmarkEnd w:id="22"/>
       <w:r>
         <w:rPr>
           <w:vertAlign w:val="baseline"/>
@@ -7033,8 +7259,8 @@
           <w:vertAlign w:val="baseline"/>
         </w:rPr>
       </w:pPr>
-      <w:bookmarkStart w:colFirst="0" w:colLast="0" w:name="_heading=h.kiax2hm5x5ue" w:id="21"/>
-      <w:bookmarkEnd w:id="21"/>
+      <w:bookmarkStart w:colFirst="0" w:colLast="0" w:name="_heading=h.kiax2hm5x5ue" w:id="23"/>
+      <w:bookmarkEnd w:id="23"/>
       <w:r>
         <w:rPr>
           <w:vertAlign w:val="baseline"/>
@@ -7102,8 +7328,8 @@
           <w:vertAlign w:val="baseline"/>
         </w:rPr>
       </w:pPr>
-      <w:bookmarkStart w:colFirst="0" w:colLast="0" w:name="_heading=h.2vfxkfr0t4rq" w:id="22"/>
-      <w:bookmarkEnd w:id="22"/>
+      <w:bookmarkStart w:colFirst="0" w:colLast="0" w:name="_heading=h.2vfxkfr0t4rq" w:id="24"/>
+      <w:bookmarkEnd w:id="24"/>
       <w:r>
         <w:rPr>
           <w:vertAlign w:val="baseline"/>
@@ -7177,13 +7403,12 @@
       <w:pPr>
         <w:pStyle w:val="Heading4"/>
         <w:keepNext w:val="1"/>
-        <w:jc w:val="both"/>
-        <w:rPr>
-          <w:vertAlign w:val="baseline"/>
-        </w:rPr>
-      </w:pPr>
-      <w:bookmarkStart w:colFirst="0" w:colLast="0" w:name="_heading=h.4ga0kuoy7jis" w:id="23"/>
-      <w:bookmarkEnd w:id="23"/>
+        <w:rPr>
+          <w:vertAlign w:val="baseline"/>
+        </w:rPr>
+      </w:pPr>
+      <w:bookmarkStart w:colFirst="0" w:colLast="0" w:name="_heading=h.4ga0kuoy7jis" w:id="25"/>
+      <w:bookmarkEnd w:id="25"/>
       <w:r>
         <w:rPr>
           <w:vertAlign w:val="baseline"/>
@@ -7220,8 +7445,8 @@
           <w:vertAlign w:val="baseline"/>
         </w:rPr>
       </w:pPr>
-      <w:bookmarkStart w:colFirst="0" w:colLast="0" w:name="_heading=h.53ushfwu4as2" w:id="24"/>
-      <w:bookmarkEnd w:id="24"/>
+      <w:bookmarkStart w:colFirst="0" w:colLast="0" w:name="_heading=h.53ushfwu4as2" w:id="26"/>
+      <w:bookmarkEnd w:id="26"/>
       <w:r>
         <w:rPr>
           <w:vertAlign w:val="baseline"/>
@@ -7309,8 +7534,8 @@
           <w:vertAlign w:val="baseline"/>
         </w:rPr>
       </w:pPr>
-      <w:bookmarkStart w:colFirst="0" w:colLast="0" w:name="_heading=h.ev2f2ekv98m6" w:id="25"/>
-      <w:bookmarkEnd w:id="25"/>
+      <w:bookmarkStart w:colFirst="0" w:colLast="0" w:name="_heading=h.ev2f2ekv98m6" w:id="27"/>
+      <w:bookmarkEnd w:id="27"/>
       <w:r>
         <w:rPr>
           <w:vertAlign w:val="baseline"/>
@@ -7379,7 +7604,9 @@
         <w:jc w:val="left"/>
         <w:rPr>
           <w:b w:val="1"/>
+          <w:bCs w:val="1"/>
           <w:i w:val="0"/>
+          <w:iCs w:val="0"/>
           <w:smallCaps w:val="0"/>
           <w:strike w:val="0"/>
           <w:color w:val="000000"/>
@@ -7390,8 +7617,8 @@
           <w:vertAlign w:val="baseline"/>
         </w:rPr>
       </w:pPr>
-      <w:bookmarkStart w:colFirst="0" w:colLast="0" w:name="_heading=h.6s7sipg8gvn" w:id="26"/>
-      <w:bookmarkEnd w:id="26"/>
+      <w:bookmarkStart w:colFirst="0" w:colLast="0" w:name="_heading=h.6s7sipg8gvn" w:id="28"/>
+      <w:bookmarkEnd w:id="28"/>
       <w:r>
         <w:br w:type="page"/>
       </w:r>
@@ -7409,8 +7636,8 @@
           <w:vertAlign w:val="baseline"/>
         </w:rPr>
       </w:pPr>
-      <w:bookmarkStart w:colFirst="0" w:colLast="0" w:name="_heading=h.6ncbmqb6hn81" w:id="27"/>
-      <w:bookmarkEnd w:id="27"/>
+      <w:bookmarkStart w:colFirst="0" w:colLast="0" w:name="_heading=h.6ncbmqb6hn81" w:id="29"/>
+      <w:bookmarkEnd w:id="29"/>
       <w:r>
         <w:rPr>
           <w:vertAlign w:val="baseline"/>
@@ -7565,7 +7792,9 @@
               <w:ind w:left="0" w:right="0" w:firstLine="0"/>
               <w:rPr>
                 <w:b w:val="1"/>
-                <w:i w:val="0"/>
+                <w:bCs w:val="1"/>
+                <w:i w:val="0"/>
+                <w:iCs w:val="0"/>
                 <w:smallCaps w:val="0"/>
                 <w:strike w:val="0"/>
                 <w:color w:val="000000"/>
@@ -7579,7 +7808,9 @@
             <w:r>
               <w:rPr>
                 <w:b w:val="1"/>
-                <w:i w:val="0"/>
+                <w:bCs w:val="1"/>
+                <w:i w:val="0"/>
+                <w:iCs w:val="0"/>
                 <w:smallCaps w:val="0"/>
                 <w:strike w:val="0"/>
                 <w:color w:val="000000"/>
@@ -7622,7 +7853,9 @@
               <w:ind w:left="0" w:right="0" w:firstLine="0"/>
               <w:rPr>
                 <w:b w:val="1"/>
-                <w:i w:val="0"/>
+                <w:bCs w:val="1"/>
+                <w:i w:val="0"/>
+                <w:iCs w:val="0"/>
                 <w:smallCaps w:val="0"/>
                 <w:strike w:val="0"/>
                 <w:color w:val="000000"/>
@@ -7636,7 +7869,9 @@
             <w:r>
               <w:rPr>
                 <w:b w:val="1"/>
-                <w:i w:val="0"/>
+                <w:bCs w:val="1"/>
+                <w:i w:val="0"/>
+                <w:iCs w:val="0"/>
                 <w:smallCaps w:val="0"/>
                 <w:strike w:val="0"/>
                 <w:color w:val="000000"/>
@@ -7667,7 +7902,9 @@
               <w:ind w:left="0" w:right="0" w:firstLine="0"/>
               <w:rPr>
                 <w:b w:val="1"/>
-                <w:i w:val="0"/>
+                <w:bCs w:val="1"/>
+                <w:i w:val="0"/>
+                <w:iCs w:val="0"/>
                 <w:smallCaps w:val="0"/>
                 <w:strike w:val="0"/>
                 <w:color w:val="000000"/>
@@ -7681,7 +7918,9 @@
             <w:r>
               <w:rPr>
                 <w:b w:val="1"/>
-                <w:i w:val="0"/>
+                <w:bCs w:val="1"/>
+                <w:i w:val="0"/>
+                <w:iCs w:val="0"/>
                 <w:smallCaps w:val="0"/>
                 <w:strike w:val="0"/>
                 <w:color w:val="000000"/>
@@ -7735,7 +7974,9 @@
               <w:jc w:val="both"/>
               <w:rPr>
                 <w:b w:val="1"/>
-                <w:i w:val="0"/>
+                <w:bCs w:val="1"/>
+                <w:i w:val="0"/>
+                <w:iCs w:val="0"/>
                 <w:smallCaps w:val="0"/>
                 <w:strike w:val="0"/>
                 <w:color w:val="000000"/>
@@ -7749,7 +7990,9 @@
             <w:r>
               <w:rPr>
                 <w:b w:val="1"/>
-                <w:i w:val="0"/>
+                <w:bCs w:val="1"/>
+                <w:i w:val="0"/>
+                <w:iCs w:val="0"/>
                 <w:smallCaps w:val="0"/>
                 <w:strike w:val="0"/>
                 <w:color w:val="000000"/>
@@ -7792,6 +8035,7 @@
               <w:jc w:val="center"/>
               <w:rPr>
                 <w:i w:val="0"/>
+                <w:iCs w:val="0"/>
                 <w:smallCaps w:val="0"/>
                 <w:strike w:val="0"/>
                 <w:color w:val="000000"/>
@@ -7846,6 +8090,7 @@
               <w:jc w:val="center"/>
               <w:rPr>
                 <w:i w:val="0"/>
+                <w:iCs w:val="0"/>
                 <w:smallCaps w:val="0"/>
                 <w:strike w:val="0"/>
                 <w:color w:val="000000"/>
@@ -7867,6 +8112,7 @@
             <w:r>
               <w:rPr>
                 <w:i w:val="0"/>
+                <w:iCs w:val="0"/>
                 <w:smallCaps w:val="0"/>
                 <w:strike w:val="0"/>
                 <w:color w:val="000000"/>
@@ -7916,7 +8162,9 @@
               <w:jc w:val="both"/>
               <w:rPr>
                 <w:b w:val="1"/>
-                <w:i w:val="0"/>
+                <w:bCs w:val="1"/>
+                <w:i w:val="0"/>
+                <w:iCs w:val="0"/>
                 <w:smallCaps w:val="0"/>
                 <w:strike w:val="0"/>
                 <w:color w:val="000000"/>
@@ -7930,7 +8178,9 @@
             <w:r>
               <w:rPr>
                 <w:b w:val="1"/>
-                <w:i w:val="0"/>
+                <w:bCs w:val="1"/>
+                <w:i w:val="0"/>
+                <w:iCs w:val="0"/>
                 <w:smallCaps w:val="0"/>
                 <w:strike w:val="0"/>
                 <w:color w:val="000000"/>
@@ -7961,6 +8211,7 @@
               <w:jc w:val="center"/>
               <w:rPr>
                 <w:i w:val="0"/>
+                <w:iCs w:val="0"/>
                 <w:smallCaps w:val="0"/>
                 <w:strike w:val="0"/>
                 <w:color w:val="000000"/>
@@ -8003,6 +8254,7 @@
               <w:jc w:val="center"/>
               <w:rPr>
                 <w:i w:val="0"/>
+                <w:iCs w:val="0"/>
                 <w:smallCaps w:val="0"/>
                 <w:strike w:val="0"/>
                 <w:color w:val="000000"/>
@@ -8063,7 +8315,9 @@
               <w:jc w:val="both"/>
               <w:rPr>
                 <w:b w:val="1"/>
-                <w:i w:val="0"/>
+                <w:bCs w:val="1"/>
+                <w:i w:val="0"/>
+                <w:iCs w:val="0"/>
                 <w:smallCaps w:val="0"/>
                 <w:strike w:val="0"/>
                 <w:color w:val="000000"/>
@@ -8077,7 +8331,9 @@
             <w:r>
               <w:rPr>
                 <w:b w:val="1"/>
-                <w:i w:val="0"/>
+                <w:bCs w:val="1"/>
+                <w:i w:val="0"/>
+                <w:iCs w:val="0"/>
                 <w:smallCaps w:val="0"/>
                 <w:strike w:val="0"/>
                 <w:color w:val="000000"/>
@@ -8108,6 +8364,7 @@
               <w:jc w:val="center"/>
               <w:rPr>
                 <w:i w:val="0"/>
+                <w:iCs w:val="0"/>
                 <w:smallCaps w:val="0"/>
                 <w:strike w:val="0"/>
                 <w:color w:val="000000"/>
@@ -8154,6 +8411,7 @@
               <w:jc w:val="center"/>
               <w:rPr>
                 <w:i w:val="0"/>
+                <w:iCs w:val="0"/>
                 <w:smallCaps w:val="0"/>
                 <w:strike w:val="0"/>
                 <w:color w:val="000000"/>
@@ -8247,6 +8505,7 @@
               <w:jc w:val="both"/>
               <w:rPr>
                 <w:i w:val="0"/>
+                <w:iCs w:val="0"/>
                 <w:smallCaps w:val="0"/>
                 <w:strike w:val="0"/>
                 <w:color w:val="000000"/>
@@ -8291,7 +8550,9 @@
               <w:ind w:left="0" w:right="0" w:firstLine="0"/>
               <w:rPr>
                 <w:b w:val="1"/>
-                <w:i w:val="0"/>
+                <w:bCs w:val="1"/>
+                <w:i w:val="0"/>
+                <w:iCs w:val="0"/>
                 <w:smallCaps w:val="0"/>
                 <w:strike w:val="0"/>
                 <w:color w:val="000000"/>
@@ -8305,7 +8566,9 @@
             <w:r>
               <w:rPr>
                 <w:b w:val="1"/>
-                <w:i w:val="0"/>
+                <w:bCs w:val="1"/>
+                <w:i w:val="0"/>
+                <w:iCs w:val="0"/>
                 <w:smallCaps w:val="0"/>
                 <w:strike w:val="0"/>
                 <w:color w:val="000000"/>
@@ -8347,7 +8610,9 @@
               <w:ind w:left="0" w:right="0" w:firstLine="0"/>
               <w:rPr>
                 <w:b w:val="1"/>
-                <w:i w:val="0"/>
+                <w:bCs w:val="1"/>
+                <w:i w:val="0"/>
+                <w:iCs w:val="0"/>
                 <w:smallCaps w:val="0"/>
                 <w:strike w:val="0"/>
                 <w:color w:val="000000"/>
@@ -8361,7 +8626,9 @@
             <w:r>
               <w:rPr>
                 <w:b w:val="1"/>
-                <w:i w:val="0"/>
+                <w:bCs w:val="1"/>
+                <w:i w:val="0"/>
+                <w:iCs w:val="0"/>
                 <w:smallCaps w:val="0"/>
                 <w:strike w:val="0"/>
                 <w:color w:val="000000"/>
@@ -8392,7 +8659,9 @@
               <w:ind w:left="0" w:right="0" w:firstLine="0"/>
               <w:rPr>
                 <w:b w:val="1"/>
-                <w:i w:val="0"/>
+                <w:bCs w:val="1"/>
+                <w:i w:val="0"/>
+                <w:iCs w:val="0"/>
                 <w:smallCaps w:val="0"/>
                 <w:strike w:val="0"/>
                 <w:color w:val="000000"/>
@@ -8406,7 +8675,9 @@
             <w:r>
               <w:rPr>
                 <w:b w:val="1"/>
-                <w:i w:val="0"/>
+                <w:bCs w:val="1"/>
+                <w:i w:val="0"/>
+                <w:iCs w:val="0"/>
                 <w:smallCaps w:val="0"/>
                 <w:strike w:val="0"/>
                 <w:color w:val="000000"/>
@@ -8449,7 +8720,9 @@
               <w:ind w:left="0" w:right="0" w:firstLine="0"/>
               <w:rPr>
                 <w:b w:val="1"/>
-                <w:i w:val="0"/>
+                <w:bCs w:val="1"/>
+                <w:i w:val="0"/>
+                <w:iCs w:val="0"/>
                 <w:smallCaps w:val="0"/>
                 <w:strike w:val="0"/>
                 <w:color w:val="000000"/>
@@ -8463,7 +8736,9 @@
             <w:r>
               <w:rPr>
                 <w:b w:val="1"/>
-                <w:i w:val="0"/>
+                <w:bCs w:val="1"/>
+                <w:i w:val="0"/>
+                <w:iCs w:val="0"/>
                 <w:smallCaps w:val="0"/>
                 <w:strike w:val="0"/>
                 <w:color w:val="000000"/>
@@ -8513,7 +8788,9 @@
               <w:jc w:val="both"/>
               <w:rPr>
                 <w:b w:val="1"/>
-                <w:i w:val="0"/>
+                <w:bCs w:val="1"/>
+                <w:i w:val="0"/>
+                <w:iCs w:val="0"/>
                 <w:smallCaps w:val="0"/>
                 <w:strike w:val="0"/>
                 <w:color w:val="000000"/>
@@ -8527,7 +8804,9 @@
             <w:r>
               <w:rPr>
                 <w:b w:val="1"/>
-                <w:i w:val="0"/>
+                <w:bCs w:val="1"/>
+                <w:i w:val="0"/>
+                <w:iCs w:val="0"/>
                 <w:smallCaps w:val="0"/>
                 <w:strike w:val="0"/>
                 <w:color w:val="000000"/>
@@ -8570,6 +8849,7 @@
               <w:jc w:val="center"/>
               <w:rPr>
                 <w:i w:val="0"/>
+                <w:iCs w:val="0"/>
                 <w:smallCaps w:val="0"/>
                 <w:strike w:val="0"/>
                 <w:color w:val="000000"/>
@@ -8591,6 +8871,7 @@
             <w:r>
               <w:rPr>
                 <w:i w:val="0"/>
+                <w:iCs w:val="0"/>
                 <w:smallCaps w:val="0"/>
                 <w:strike w:val="0"/>
                 <w:color w:val="000000"/>
@@ -8621,6 +8902,7 @@
               <w:jc w:val="center"/>
               <w:rPr>
                 <w:i w:val="0"/>
+                <w:iCs w:val="0"/>
                 <w:smallCaps w:val="0"/>
                 <w:strike w:val="0"/>
                 <w:color w:val="000000"/>
@@ -8675,6 +8957,7 @@
               <w:jc w:val="center"/>
               <w:rPr>
                 <w:i w:val="0"/>
+                <w:iCs w:val="0"/>
                 <w:smallCaps w:val="0"/>
                 <w:strike w:val="0"/>
                 <w:color w:val="000000"/>
@@ -8696,6 +8979,7 @@
             <w:r>
               <w:rPr>
                 <w:i w:val="0"/>
+                <w:iCs w:val="0"/>
                 <w:smallCaps w:val="0"/>
                 <w:strike w:val="0"/>
                 <w:color w:val="000000"/>
@@ -8773,8 +9057,8 @@
           <w:vertAlign w:val="baseline"/>
         </w:rPr>
       </w:pPr>
-      <w:bookmarkStart w:colFirst="0" w:colLast="0" w:name="_heading=h.4rz9968hshk8" w:id="28"/>
-      <w:bookmarkEnd w:id="28"/>
+      <w:bookmarkStart w:colFirst="0" w:colLast="0" w:name="_heading=h.4rz9968hshk8" w:id="30"/>
+      <w:bookmarkEnd w:id="30"/>
       <w:r>
         <w:rPr>
           <w:vertAlign w:val="baseline"/>
@@ -8855,6 +9139,7 @@
               <w:ind w:left="0" w:right="0" w:firstLine="0"/>
               <w:rPr>
                 <w:i w:val="0"/>
+                <w:iCs w:val="0"/>
                 <w:smallCaps w:val="0"/>
                 <w:strike w:val="0"/>
                 <w:color w:val="000000"/>
@@ -8868,6 +9153,7 @@
             <w:r>
               <w:rPr>
                 <w:i w:val="0"/>
+                <w:iCs w:val="0"/>
                 <w:smallCaps w:val="0"/>
                 <w:strike w:val="0"/>
                 <w:color w:val="000000"/>
@@ -8902,6 +9188,7 @@
               <w:ind w:left="720" w:right="0" w:hanging="360"/>
               <w:rPr>
                 <w:i w:val="0"/>
+                <w:iCs w:val="0"/>
                 <w:smallCaps w:val="0"/>
                 <w:strike w:val="0"/>
                 <w:color w:val="000000"/>
@@ -8914,6 +9201,7 @@
             <w:r>
               <w:rPr>
                 <w:i w:val="0"/>
+                <w:iCs w:val="0"/>
                 <w:smallCaps w:val="0"/>
                 <w:strike w:val="0"/>
                 <w:color w:val="000000"/>
@@ -8948,6 +9236,7 @@
               <w:ind w:left="720" w:right="0" w:hanging="360"/>
               <w:rPr>
                 <w:i w:val="0"/>
+                <w:iCs w:val="0"/>
                 <w:smallCaps w:val="0"/>
                 <w:strike w:val="0"/>
                 <w:color w:val="000000"/>
@@ -8960,6 +9249,7 @@
             <w:r>
               <w:rPr>
                 <w:i w:val="0"/>
+                <w:iCs w:val="0"/>
                 <w:smallCaps w:val="0"/>
                 <w:strike w:val="0"/>
                 <w:color w:val="000000"/>
@@ -8994,6 +9284,7 @@
               <w:ind w:left="720" w:right="0" w:hanging="360"/>
               <w:rPr>
                 <w:i w:val="0"/>
+                <w:iCs w:val="0"/>
                 <w:smallCaps w:val="0"/>
                 <w:strike w:val="0"/>
                 <w:color w:val="000000"/>
@@ -9006,6 +9297,7 @@
             <w:r>
               <w:rPr>
                 <w:i w:val="0"/>
+                <w:iCs w:val="0"/>
                 <w:smallCaps w:val="0"/>
                 <w:strike w:val="0"/>
                 <w:color w:val="000000"/>
@@ -9048,6 +9340,7 @@
               <w:ind w:left="0" w:right="0" w:firstLine="0"/>
               <w:rPr>
                 <w:i w:val="0"/>
+                <w:iCs w:val="0"/>
                 <w:smallCaps w:val="0"/>
                 <w:strike w:val="0"/>
                 <w:color w:val="000000"/>
@@ -9061,6 +9354,7 @@
             <w:r>
               <w:rPr>
                 <w:i w:val="0"/>
+                <w:iCs w:val="0"/>
                 <w:smallCaps w:val="0"/>
                 <w:strike w:val="0"/>
                 <w:color w:val="000000"/>
@@ -9102,8 +9396,8 @@
           <w:vertAlign w:val="baseline"/>
         </w:rPr>
       </w:pPr>
-      <w:bookmarkStart w:colFirst="0" w:colLast="0" w:name="_heading=h.g66ol7jbgdge" w:id="29"/>
-      <w:bookmarkEnd w:id="29"/>
+      <w:bookmarkStart w:colFirst="0" w:colLast="0" w:name="_heading=h.g66ol7jbgdge" w:id="31"/>
+      <w:bookmarkEnd w:id="31"/>
       <w:r>
         <w:rPr>
           <w:vertAlign w:val="baseline"/>
@@ -9163,6 +9457,7 @@
         <w:jc w:val="both"/>
         <w:rPr>
           <w:i w:val="0"/>
+          <w:iCs w:val="0"/>
           <w:smallCaps w:val="0"/>
           <w:strike w:val="0"/>
           <w:color w:val="000000"/>
@@ -9176,6 +9471,7 @@
       <w:r>
         <w:rPr>
           <w:i w:val="0"/>
+          <w:iCs w:val="0"/>
           <w:smallCaps w:val="0"/>
           <w:strike w:val="0"/>
           <w:color w:val="000000"/>
@@ -9210,8 +9506,8 @@
           <w:vertAlign w:val="baseline"/>
         </w:rPr>
       </w:pPr>
-      <w:bookmarkStart w:colFirst="0" w:colLast="0" w:name="_heading=h.h6kooj4hip8" w:id="30"/>
-      <w:bookmarkEnd w:id="30"/>
+      <w:bookmarkStart w:colFirst="0" w:colLast="0" w:name="_heading=h.h6kooj4hip8" w:id="32"/>
+      <w:bookmarkEnd w:id="32"/>
       <w:r>
         <w:rPr>
           <w:vertAlign w:val="baseline"/>
@@ -9397,16 +9693,21 @@
               <w:jc w:val="both"/>
               <w:rPr>
                 <w:i w:val="0"/>
-                <w:smallCaps w:val="0"/>
-                <w:strike w:val="0"/>
-                <w:color w:val="000000"/>
-                <w:sz w:val="24"/>
-                <w:szCs w:val="24"/>
+                <w:iCs w:val="0"/>
+                <w:smallCaps w:val="0"/>
+                <w:strike w:val="0"/>
+                <w:color w:val="000000"/>
                 <w:u w:val="none"/>
                 <w:shd w:fill="auto" w:val="clear"/>
                 <w:vertAlign w:val="baseline"/>
               </w:rPr>
             </w:pPr>
+            <w:r>
+              <w:rPr>
+                <w:rtl w:val="0"/>
+              </w:rPr>
+              <w:t xml:space="preserve">${operatingCosts}</w:t>
+            </w:r>
             <w:r>
               <w:rPr>
                 <w:rtl w:val="0"/>
@@ -9483,16 +9784,21 @@
               <w:jc w:val="both"/>
               <w:rPr>
                 <w:i w:val="0"/>
-                <w:smallCaps w:val="0"/>
-                <w:strike w:val="0"/>
-                <w:color w:val="000000"/>
-                <w:sz w:val="24"/>
-                <w:szCs w:val="24"/>
+                <w:iCs w:val="0"/>
+                <w:smallCaps w:val="0"/>
+                <w:strike w:val="0"/>
+                <w:color w:val="000000"/>
                 <w:u w:val="none"/>
                 <w:shd w:fill="auto" w:val="clear"/>
                 <w:vertAlign w:val="baseline"/>
               </w:rPr>
             </w:pPr>
+            <w:r>
+              <w:rPr>
+                <w:rtl w:val="0"/>
+              </w:rPr>
+              <w:t xml:space="preserve">${fuelCosts}</w:t>
+            </w:r>
             <w:r>
               <w:rPr>
                 <w:rtl w:val="0"/>
@@ -9566,8 +9872,8 @@
           <w:vertAlign w:val="baseline"/>
         </w:rPr>
       </w:pPr>
-      <w:bookmarkStart w:colFirst="0" w:colLast="0" w:name="_heading=h.gbx74bnl7qy4" w:id="31"/>
-      <w:bookmarkEnd w:id="31"/>
+      <w:bookmarkStart w:colFirst="0" w:colLast="0" w:name="_heading=h.gbx74bnl7qy4" w:id="33"/>
+      <w:bookmarkEnd w:id="33"/>
       <w:r>
         <w:rPr>
           <w:vertAlign w:val="baseline"/>
@@ -9689,6 +9995,7 @@
         <w:jc w:val="right"/>
         <w:rPr>
           <w:i w:val="0"/>
+          <w:iCs w:val="0"/>
           <w:smallCaps w:val="0"/>
           <w:strike w:val="0"/>
           <w:color w:val="000000"/>
@@ -9702,6 +10009,7 @@
       <w:r>
         <w:rPr>
           <w:i w:val="0"/>
+          <w:iCs w:val="0"/>
           <w:smallCaps w:val="0"/>
           <w:strike w:val="0"/>
           <w:color w:val="000000"/>
@@ -9822,6 +10130,7 @@
         <w:jc w:val="both"/>
         <w:rPr>
           <w:i w:val="0"/>
+          <w:iCs w:val="0"/>
           <w:smallCaps w:val="0"/>
           <w:strike w:val="0"/>
           <w:color w:val="000000"/>
@@ -9872,7 +10181,9 @@
       <w:rPr>
         <w:rFonts w:ascii="Times New Roman" w:cs="Times New Roman" w:eastAsia="Times New Roman" w:hAnsi="Times New Roman"/>
         <w:b w:val="0"/>
+        <w:bCs w:val="0"/>
         <w:i w:val="0"/>
+        <w:iCs w:val="0"/>
         <w:smallCaps w:val="0"/>
         <w:strike w:val="0"/>
         <w:color w:val="000000"/>
@@ -9988,7 +10299,9 @@
       <w:rPr>
         <w:rFonts w:ascii="Times New Roman" w:cs="Times New Roman" w:eastAsia="Times New Roman" w:hAnsi="Times New Roman"/>
         <w:b w:val="0"/>
+        <w:bCs w:val="0"/>
         <w:i w:val="0"/>
+        <w:iCs w:val="0"/>
         <w:smallCaps w:val="0"/>
         <w:strike w:val="0"/>
         <w:color w:val="000000"/>
@@ -10003,7 +10316,9 @@
       <w:rPr>
         <w:rFonts w:ascii="Times New Roman" w:cs="Times New Roman" w:eastAsia="Times New Roman" w:hAnsi="Times New Roman"/>
         <w:b w:val="0"/>
+        <w:bCs w:val="0"/>
         <w:i w:val="0"/>
+        <w:iCs w:val="0"/>
         <w:smallCaps w:val="0"/>
         <w:strike w:val="0"/>
         <w:color w:val="000000"/>
@@ -10058,7 +10373,9 @@
       <w:rPr>
         <w:rFonts w:ascii="Times New Roman" w:cs="Times New Roman" w:eastAsia="Times New Roman" w:hAnsi="Times New Roman"/>
         <w:b w:val="0"/>
+        <w:bCs w:val="0"/>
         <w:i w:val="0"/>
+        <w:iCs w:val="0"/>
         <w:smallCaps w:val="0"/>
         <w:strike w:val="0"/>
         <w:color w:val="000000"/>
@@ -10095,7 +10412,9 @@
       <w:rPr>
         <w:rFonts w:ascii="Times New Roman" w:cs="Times New Roman" w:eastAsia="Times New Roman" w:hAnsi="Times New Roman"/>
         <w:b w:val="0"/>
+        <w:bCs w:val="0"/>
         <w:i w:val="0"/>
+        <w:iCs w:val="0"/>
         <w:smallCaps w:val="0"/>
         <w:strike w:val="0"/>
         <w:color w:val="000000"/>
@@ -10140,7 +10459,9 @@
       <w:rPr>
         <w:rFonts w:ascii="Times New Roman" w:cs="Times New Roman" w:eastAsia="Times New Roman" w:hAnsi="Times New Roman"/>
         <w:b w:val="0"/>
+        <w:bCs w:val="0"/>
         <w:i w:val="0"/>
+        <w:iCs w:val="0"/>
         <w:smallCaps w:val="0"/>
         <w:strike w:val="0"/>
         <w:color w:val="000000"/>
@@ -10441,7 +10762,9 @@
     <w:rPr>
       <w:rFonts w:ascii="Times New Roman" w:cs="Times New Roman" w:eastAsia="Times New Roman" w:hAnsi="Times New Roman"/>
       <w:b w:val="1"/>
+      <w:bCs w:val="1"/>
       <w:i w:val="0"/>
+      <w:iCs w:val="0"/>
       <w:smallCaps w:val="0"/>
       <w:strike w:val="0"/>
       <w:color w:val="000000"/>
@@ -10461,6 +10784,7 @@
     </w:pPr>
     <w:rPr>
       <w:b w:val="1"/>
+      <w:bCs w:val="1"/>
       <w:sz w:val="32"/>
       <w:szCs w:val="32"/>
       <w:u w:val="single"/>
@@ -10475,6 +10799,7 @@
     </w:pPr>
     <w:rPr>
       <w:b w:val="1"/>
+      <w:bCs w:val="1"/>
       <w:sz w:val="28"/>
       <w:szCs w:val="28"/>
     </w:rPr>
@@ -10488,6 +10813,7 @@
     </w:pPr>
     <w:rPr>
       <w:b w:val="1"/>
+      <w:bCs w:val="1"/>
       <w:sz w:val="24"/>
       <w:szCs w:val="24"/>
     </w:rPr>
@@ -10501,6 +10827,7 @@
     </w:pPr>
     <w:rPr>
       <w:b w:val="1"/>
+      <w:bCs w:val="1"/>
     </w:rPr>
   </w:style>
   <w:style w:type="paragraph" w:styleId="Heading6">
@@ -10527,7 +10854,9 @@
     <w:rPr>
       <w:rFonts w:ascii="Times New Roman" w:cs="Times New Roman" w:eastAsia="Times New Roman" w:hAnsi="Times New Roman"/>
       <w:b w:val="1"/>
+      <w:bCs w:val="1"/>
       <w:i w:val="0"/>
+      <w:iCs w:val="0"/>
       <w:smallCaps w:val="0"/>
       <w:strike w:val="0"/>
       <w:color w:val="000000"/>
@@ -10547,6 +10876,7 @@
     </w:pPr>
     <w:rPr>
       <w:b w:val="1"/>
+      <w:bCs w:val="1"/>
       <w:sz w:val="36"/>
       <w:szCs w:val="36"/>
     </w:rPr>
@@ -11857,6 +12187,7 @@
     </w:pPr>
     <w:rPr>
       <w:b w:val="1"/>
+      <w:bCs w:val="1"/>
       <w:sz w:val="28"/>
       <w:szCs w:val="28"/>
     </w:rPr>
@@ -12265,7 +12596,7 @@
 
 <file path=customXML/item1.xml><?xml version="1.0" encoding="utf-8"?>
 <go:gDocsCustomXmlDataStorage xmlns:go="http://customooxmlschemas.google.com/" xmlns:r="http://schemas.openxmlformats.org/officeDocument/2006/relationships" uri="GoogleDocsCustomDataVersion2">
-  <go:docsCustomData xmlns:go="http://customooxmlschemas.google.com/" roundtripDataSignature="AMtx7mi1KWVuzuZJWIRVWIsBiY1K2yM2Nw==">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</go:docsCustomData>
+  <go:docsCustomData xmlns:go="http://customooxmlschemas.google.com/" roundtripDataSignature="AMtx7mhPCxqWgAxicgnu0XZ/tr8tNlMKuw==">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</go:docsCustomData>
 </go:gDocsCustomXmlDataStorage>
 </file>
 

</xml_diff>

<commit_message>
feat(RapportDePatrouille): refactor + passengers
</commit_message>
<xml_diff>
--- a/backend/src/main/resources/template_export_rapport_patrouille_PAM.docx
+++ b/backend/src/main/resources/template_export_rapport_patrouille_PAM.docx
@@ -9087,6 +9087,16 @@
         </w:rPr>
       </w:r>
     </w:p>
+    <w:p>
+      <w:pPr>
+        <w:rPr/>
+      </w:pPr>
+      <w:r>
+        <w:rPr>
+          <w:rtl w:val="0"/>
+        </w:rPr>
+      </w:r>
+    </w:p>
     <w:tbl>
       <w:tblPr>
         <w:tblStyle w:val="Table7"/>
@@ -9164,7 +9174,20 @@
                 <w:vertAlign w:val="baseline"/>
                 <w:rtl w:val="0"/>
               </w:rPr>
-              <w:t xml:space="preserve">Nombre de stagiaires embarqués :   /</w:t>
+              <w:t xml:space="preserve">Nombre de stagiaires embarqués :   </w:t>
+            </w:r>
+            <w:r>
+              <w:rPr>
+                <w:sz w:val="20"/>
+                <w:szCs w:val="20"/>
+                <w:rtl w:val="0"/>
+              </w:rPr>
+              <w:t xml:space="preserve">${nbInterns}</w:t>
+            </w:r>
+            <w:r>
+              <w:rPr>
+                <w:rtl w:val="0"/>
+              </w:rPr>
             </w:r>
           </w:p>
           <w:p>
@@ -9212,7 +9235,20 @@
                 <w:vertAlign w:val="baseline"/>
                 <w:rtl w:val="0"/>
               </w:rPr>
-              <w:t xml:space="preserve">Affaires Maritimes :   /</w:t>
+              <w:t xml:space="preserve">Affaires Maritimes : </w:t>
+            </w:r>
+            <w:r>
+              <w:rPr>
+                <w:sz w:val="20"/>
+                <w:szCs w:val="20"/>
+                <w:rtl w:val="0"/>
+              </w:rPr>
+              <w:t xml:space="preserve">${nbAffMarInterns}</w:t>
+            </w:r>
+            <w:r>
+              <w:rPr>
+                <w:rtl w:val="0"/>
+              </w:rPr>
             </w:r>
           </w:p>
           <w:p>
@@ -9248,19 +9284,40 @@
             </w:pPr>
             <w:r>
               <w:rPr>
-                <w:i w:val="0"/>
-                <w:iCs w:val="0"/>
-                <w:smallCaps w:val="0"/>
-                <w:strike w:val="0"/>
-                <w:color w:val="000000"/>
                 <w:sz w:val="20"/>
                 <w:szCs w:val="20"/>
-                <w:u w:val="none"/>
-                <w:shd w:fill="auto" w:val="clear"/>
-                <w:vertAlign w:val="baseline"/>
-                <w:rtl w:val="0"/>
-              </w:rPr>
-              <w:t xml:space="preserve">LPM/ENSM :   /</w:t>
+                <w:rtl w:val="0"/>
+              </w:rPr>
+              <w:t xml:space="preserve">Etudes supérieures </w:t>
+            </w:r>
+            <w:r>
+              <w:rPr>
+                <w:i w:val="0"/>
+                <w:iCs w:val="0"/>
+                <w:smallCaps w:val="0"/>
+                <w:strike w:val="0"/>
+                <w:color w:val="000000"/>
+                <w:sz w:val="20"/>
+                <w:szCs w:val="20"/>
+                <w:u w:val="none"/>
+                <w:shd w:fill="auto" w:val="clear"/>
+                <w:vertAlign w:val="baseline"/>
+                <w:rtl w:val="0"/>
+              </w:rPr>
+              <w:t xml:space="preserve">: </w:t>
+            </w:r>
+            <w:r>
+              <w:rPr>
+                <w:sz w:val="20"/>
+                <w:szCs w:val="20"/>
+                <w:rtl w:val="0"/>
+              </w:rPr>
+              <w:t xml:space="preserve">${nbPostgraduateInterns}</w:t>
+            </w:r>
+            <w:r>
+              <w:rPr>
+                <w:rtl w:val="0"/>
+              </w:rPr>
             </w:r>
           </w:p>
           <w:p>
@@ -9283,32 +9340,87 @@
               <w:spacing w:after="0" w:before="0" w:line="240" w:lineRule="auto"/>
               <w:ind w:left="720" w:right="0" w:hanging="360"/>
               <w:rPr>
-                <w:i w:val="0"/>
-                <w:iCs w:val="0"/>
-                <w:smallCaps w:val="0"/>
-                <w:strike w:val="0"/>
-                <w:color w:val="000000"/>
                 <w:sz w:val="20"/>
                 <w:szCs w:val="20"/>
-                <w:shd w:fill="auto" w:val="clear"/>
-                <w:vertAlign w:val="baseline"/>
+                <w:u w:val="none"/>
               </w:rPr>
             </w:pPr>
             <w:r>
               <w:rPr>
-                <w:i w:val="0"/>
-                <w:iCs w:val="0"/>
-                <w:smallCaps w:val="0"/>
-                <w:strike w:val="0"/>
-                <w:color w:val="000000"/>
                 <w:sz w:val="20"/>
                 <w:szCs w:val="20"/>
-                <w:u w:val="none"/>
-                <w:shd w:fill="auto" w:val="clear"/>
-                <w:vertAlign w:val="baseline"/>
-                <w:rtl w:val="0"/>
-              </w:rPr>
-              <w:t xml:space="preserve">Étrangers :   /</w:t>
+                <w:rtl w:val="0"/>
+              </w:rPr>
+              <w:t xml:space="preserve">Lycées : ${nbHighSchoolInterns}</w:t>
+            </w:r>
+          </w:p>
+          <w:p>
+            <w:pPr>
+              <w:keepNext w:val="0"/>
+              <w:keepLines w:val="0"/>
+              <w:widowControl w:val="0"/>
+              <w:numPr>
+                <w:ilvl w:val="0"/>
+                <w:numId w:val="1"/>
+              </w:numPr>
+              <w:pBdr>
+                <w:top w:space="0" w:sz="0" w:val="nil"/>
+                <w:left w:space="0" w:sz="0" w:val="nil"/>
+                <w:bottom w:space="0" w:sz="0" w:val="nil"/>
+                <w:right w:space="0" w:sz="0" w:val="nil"/>
+                <w:between w:space="0" w:sz="0" w:val="nil"/>
+              </w:pBdr>
+              <w:shd w:fill="auto" w:val="clear"/>
+              <w:spacing w:after="0" w:before="0" w:line="240" w:lineRule="auto"/>
+              <w:ind w:left="720" w:right="0" w:hanging="360"/>
+              <w:rPr>
+                <w:i w:val="0"/>
+                <w:iCs w:val="0"/>
+                <w:smallCaps w:val="0"/>
+                <w:strike w:val="0"/>
+                <w:color w:val="000000"/>
+                <w:sz w:val="20"/>
+                <w:szCs w:val="20"/>
+                <w:shd w:fill="auto" w:val="clear"/>
+                <w:vertAlign w:val="baseline"/>
+              </w:rPr>
+            </w:pPr>
+            <w:r>
+              <w:rPr>
+                <w:sz w:val="20"/>
+                <w:szCs w:val="20"/>
+                <w:rtl w:val="0"/>
+              </w:rPr>
+              <w:t xml:space="preserve">Autres</w:t>
+            </w:r>
+            <w:r>
+              <w:rPr>
+                <w:i w:val="0"/>
+                <w:iCs w:val="0"/>
+                <w:smallCaps w:val="0"/>
+                <w:strike w:val="0"/>
+                <w:color w:val="000000"/>
+                <w:sz w:val="20"/>
+                <w:szCs w:val="20"/>
+                <w:u w:val="none"/>
+                <w:shd w:fill="auto" w:val="clear"/>
+                <w:vertAlign w:val="baseline"/>
+                <w:rtl w:val="0"/>
+              </w:rPr>
+              <w:t xml:space="preserve"> : </w:t>
+            </w:r>
+            <w:r>
+              <w:rPr>
+                <w:sz w:val="20"/>
+                <w:szCs w:val="20"/>
+                <w:rtl w:val="0"/>
+              </w:rPr>
+              <w:t xml:space="preserve">${nbOtherInterns}</w:t>
+            </w:r>
+            <w:r>
+              <w:rPr>
+                <w:rtl w:val="0"/>
+              </w:rPr>
             </w:r>
           </w:p>
         </w:tc>
@@ -9365,7 +9477,20 @@
                 <w:vertAlign w:val="baseline"/>
                 <w:rtl w:val="0"/>
               </w:rPr>
-              <w:t xml:space="preserve">Total de jours/stagiaires : /</w:t>
+              <w:t xml:space="preserve">Total de jours/stagiaires : </w:t>
+            </w:r>
+            <w:r>
+              <w:rPr>
+                <w:sz w:val="20"/>
+                <w:szCs w:val="20"/>
+                <w:rtl w:val="0"/>
+              </w:rPr>
+              <w:t xml:space="preserve">${totalInternDurationInDays}</w:t>
+            </w:r>
+            <w:r>
+              <w:rPr>
+                <w:rtl w:val="0"/>
+              </w:rPr>
             </w:r>
           </w:p>
         </w:tc>

</xml_diff>

<commit_message>
fix(RapportDePatrouille): fix service, namings and improve status
</commit_message>
<xml_diff>
--- a/backend/src/main/resources/template_export_rapport_patrouille_PAM.docx
+++ b/backend/src/main/resources/template_export_rapport_patrouille_PAM.docx
@@ -2512,7 +2512,31 @@
                 <w:vertAlign w:val="baseline"/>
                 <w:rtl w:val="0"/>
               </w:rPr>
-              <w:t xml:space="preserve">(9)</w:t>
+              <w:t xml:space="preserve">(</w:t>
+            </w:r>
+            <w:r>
+              <w:rPr>
+                <w:sz w:val="16"/>
+                <w:szCs w:val="16"/>
+                <w:rtl w:val="0"/>
+              </w:rPr>
+              <w:t xml:space="preserve">10</w:t>
+            </w:r>
+            <w:r>
+              <w:rPr>
+                <w:i w:val="0"/>
+                <w:iCs w:val="0"/>
+                <w:smallCaps w:val="0"/>
+                <w:strike w:val="0"/>
+                <w:color w:val="000000"/>
+                <w:sz w:val="16"/>
+                <w:szCs w:val="16"/>
+                <w:u w:val="none"/>
+                <w:shd w:fill="auto" w:val="clear"/>
+                <w:vertAlign w:val="baseline"/>
+                <w:rtl w:val="0"/>
+              </w:rPr>
+              <w:t xml:space="preserve">)</w:t>
             </w:r>
           </w:p>
         </w:tc>
@@ -2613,7 +2637,31 @@
                 <w:vertAlign w:val="baseline"/>
                 <w:rtl w:val="0"/>
               </w:rPr>
-              <w:t xml:space="preserve">(10)</w:t>
+              <w:t xml:space="preserve">(1</w:t>
+            </w:r>
+            <w:r>
+              <w:rPr>
+                <w:sz w:val="16"/>
+                <w:szCs w:val="16"/>
+                <w:rtl w:val="0"/>
+              </w:rPr>
+              <w:t xml:space="preserve">1</w:t>
+            </w:r>
+            <w:r>
+              <w:rPr>
+                <w:i w:val="0"/>
+                <w:iCs w:val="0"/>
+                <w:smallCaps w:val="0"/>
+                <w:strike w:val="0"/>
+                <w:color w:val="000000"/>
+                <w:sz w:val="16"/>
+                <w:szCs w:val="16"/>
+                <w:u w:val="none"/>
+                <w:shd w:fill="auto" w:val="clear"/>
+                <w:vertAlign w:val="baseline"/>
+                <w:rtl w:val="0"/>
+              </w:rPr>
+              <w:t xml:space="preserve">)</w:t>
             </w:r>
           </w:p>
         </w:tc>

</xml_diff>